<commit_message>
Modificación de los casos de uso.
</commit_message>
<xml_diff>
--- a/Análisis/Diagramas de casos de uso.docx
+++ b/Análisis/Diagramas de casos de uso.docx
@@ -1,6 +1,6 @@
 
 <file path=word/document.xml><?xml version="1.0" encoding="utf-8"?>
-<w:document xmlns:wpc="http://schemas.microsoft.com/office/word/2010/wordprocessingCanvas" xmlns:cx="http://schemas.microsoft.com/office/drawing/2014/chartex" xmlns:cx1="http://schemas.microsoft.com/office/drawing/2015/9/8/chartex" xmlns:cx2="http://schemas.microsoft.com/office/drawing/2015/10/21/chartex" xmlns:cx3="http://schemas.microsoft.com/office/drawing/2016/5/9/chartex" xmlns:cx4="http://schemas.microsoft.com/office/drawing/2016/5/10/chartex" xmlns:cx5="http://schemas.microsoft.com/office/drawing/2016/5/11/chartex" xmlns:cx6="http://schemas.microsoft.com/office/drawing/2016/5/12/chartex" xmlns:cx7="http://schemas.microsoft.com/office/drawing/2016/5/13/chartex" xmlns:cx8="http://schemas.microsoft.com/office/drawing/2016/5/14/chartex" xmlns:mc="http://schemas.openxmlformats.org/markup-compatibility/2006" xmlns:aink="http://schemas.microsoft.com/office/drawing/2016/ink" xmlns:am3d="http://schemas.microsoft.com/office/drawing/2017/model3d" xmlns:o="urn:schemas-microsoft-com:office:office" xmlns:r="http://schemas.openxmlformats.org/officeDocument/2006/relationships" xmlns:m="http://schemas.openxmlformats.org/officeDocument/2006/math" xmlns:v="urn:schemas-microsoft-com:vml" xmlns:wp14="http://schemas.microsoft.com/office/word/2010/wordprocessingDrawing" xmlns:wp="http://schemas.openxmlformats.org/drawingml/2006/wordprocessingDrawing" xmlns:w10="urn:schemas-microsoft-com:office:word" xmlns:w="http://schemas.openxmlformats.org/wordprocessingml/2006/main" xmlns:w14="http://schemas.microsoft.com/office/word/2010/wordml" xmlns:w15="http://schemas.microsoft.com/office/word/2012/wordml" xmlns:w16cid="http://schemas.microsoft.com/office/word/2016/wordml/cid" xmlns:w16se="http://schemas.microsoft.com/office/word/2015/wordml/symex" xmlns:wpg="http://schemas.microsoft.com/office/word/2010/wordprocessingGroup" xmlns:wpi="http://schemas.microsoft.com/office/word/2010/wordprocessingInk" xmlns:wne="http://schemas.microsoft.com/office/word/2006/wordml" xmlns:wps="http://schemas.microsoft.com/office/word/2010/wordprocessingShape" mc:Ignorable="w14 w15 w16se w16cid wp14">
+<w:document xmlns:wpc="http://schemas.microsoft.com/office/word/2010/wordprocessingCanvas" xmlns:cx="http://schemas.microsoft.com/office/drawing/2014/chartex" xmlns:cx1="http://schemas.microsoft.com/office/drawing/2015/9/8/chartex" xmlns:cx2="http://schemas.microsoft.com/office/drawing/2015/10/21/chartex" xmlns:cx3="http://schemas.microsoft.com/office/drawing/2016/5/9/chartex" xmlns:cx4="http://schemas.microsoft.com/office/drawing/2016/5/10/chartex" xmlns:cx5="http://schemas.microsoft.com/office/drawing/2016/5/11/chartex" xmlns:cx6="http://schemas.microsoft.com/office/drawing/2016/5/12/chartex" xmlns:cx7="http://schemas.microsoft.com/office/drawing/2016/5/13/chartex" xmlns:cx8="http://schemas.microsoft.com/office/drawing/2016/5/14/chartex" xmlns:mc="http://schemas.openxmlformats.org/markup-compatibility/2006" xmlns:aink="http://schemas.microsoft.com/office/drawing/2016/ink" xmlns:am3d="http://schemas.microsoft.com/office/drawing/2017/model3d" xmlns:o="urn:schemas-microsoft-com:office:office" xmlns:r="http://schemas.openxmlformats.org/officeDocument/2006/relationships" xmlns:m="http://schemas.openxmlformats.org/officeDocument/2006/math" xmlns:v="urn:schemas-microsoft-com:vml" xmlns:wp14="http://schemas.microsoft.com/office/word/2010/wordprocessingDrawing" xmlns:wp="http://schemas.openxmlformats.org/drawingml/2006/wordprocessingDrawing" xmlns:w10="urn:schemas-microsoft-com:office:word" xmlns:w="http://schemas.openxmlformats.org/wordprocessingml/2006/main" xmlns:w14="http://schemas.microsoft.com/office/word/2010/wordml" xmlns:w15="http://schemas.microsoft.com/office/word/2012/wordml" xmlns:w16cex="http://schemas.microsoft.com/office/word/2018/wordml/cex" xmlns:w16cid="http://schemas.microsoft.com/office/word/2016/wordml/cid" xmlns:w16="http://schemas.microsoft.com/office/word/2018/wordml" xmlns:w16se="http://schemas.microsoft.com/office/word/2015/wordml/symex" xmlns:wpg="http://schemas.microsoft.com/office/word/2010/wordprocessingGroup" xmlns:wpi="http://schemas.microsoft.com/office/word/2010/wordprocessingInk" xmlns:wne="http://schemas.microsoft.com/office/word/2006/wordml" xmlns:wps="http://schemas.microsoft.com/office/word/2010/wordprocessingShape" mc:Ignorable="w14 w15 w16se w16cid w16 w16cex wp14">
   <w:body>
     <w:p>
       <w:pPr>
@@ -18,7 +18,7 @@
           <w:noProof/>
         </w:rPr>
         <w:drawing>
-          <wp:anchor distT="0" distB="0" distL="114300" distR="114300" simplePos="0" relativeHeight="251659264" behindDoc="1" locked="0" layoutInCell="1" allowOverlap="1" wp14:anchorId="004C00D6" wp14:editId="7EC8B1A8">
+          <wp:anchor distT="0" distB="0" distL="114300" distR="114300" simplePos="0" relativeHeight="251659264" behindDoc="1" locked="0" layoutInCell="1" allowOverlap="1" wp14:anchorId="3959DFC7" wp14:editId="47EAACBC">
             <wp:simplePos x="0" y="0"/>
             <wp:positionH relativeFrom="margin">
               <wp:posOffset>-300990</wp:posOffset>
@@ -102,7 +102,7 @@
         <mc:AlternateContent>
           <mc:Choice Requires="wps">
             <w:drawing>
-              <wp:anchor distT="0" distB="0" distL="114300" distR="114300" simplePos="0" relativeHeight="251660288" behindDoc="0" locked="0" layoutInCell="0" allowOverlap="1" wp14:anchorId="745488C5" wp14:editId="6A0FD6D7">
+              <wp:anchor distT="0" distB="0" distL="114300" distR="114300" simplePos="0" relativeHeight="251660288" behindDoc="0" locked="0" layoutInCell="0" allowOverlap="1" wp14:anchorId="10F1812A" wp14:editId="1BF4EC12">
                 <wp:simplePos x="0" y="0"/>
                 <wp:positionH relativeFrom="margin">
                   <wp:posOffset>-310657</wp:posOffset>
@@ -663,25 +663,7 @@
           <w:sz w:val="40"/>
           <w:szCs w:val="40"/>
         </w:rPr>
-        <w:t>IXTACZOQUITLAN, VER.     0</w:t>
-      </w:r>
-      <w:r>
-        <w:rPr>
-          <w:rFonts w:ascii="Cambria" w:hAnsi="Cambria"/>
-          <w:b/>
-          <w:sz w:val="40"/>
-          <w:szCs w:val="40"/>
-        </w:rPr>
-        <w:t>5</w:t>
-      </w:r>
-      <w:r>
-        <w:rPr>
-          <w:rFonts w:ascii="Cambria" w:hAnsi="Cambria"/>
-          <w:b/>
-          <w:sz w:val="40"/>
-          <w:szCs w:val="40"/>
-        </w:rPr>
-        <w:t xml:space="preserve"> ABRIL  2020</w:t>
+        <w:t>IXTACZOQUITLAN, VER.     05 ABRIL  2020</w:t>
       </w:r>
     </w:p>
     <w:p>
@@ -692,13 +674,13 @@
         <mc:AlternateContent>
           <mc:Choice Requires="wps">
             <w:drawing>
-              <wp:anchor distT="0" distB="0" distL="114300" distR="114300" simplePos="0" relativeHeight="251661312" behindDoc="0" locked="0" layoutInCell="0" allowOverlap="1" wp14:anchorId="7CB1D7E2" wp14:editId="4DB3FAE0">
+              <wp:anchor distT="0" distB="0" distL="114300" distR="114300" simplePos="0" relativeHeight="251662336" behindDoc="0" locked="0" layoutInCell="0" allowOverlap="1" wp14:anchorId="04F997C8" wp14:editId="07E54671">
                 <wp:simplePos x="0" y="0"/>
                 <wp:positionH relativeFrom="margin">
                   <wp:align>center</wp:align>
                 </wp:positionH>
                 <wp:positionV relativeFrom="page">
-                  <wp:posOffset>8895715</wp:posOffset>
+                  <wp:posOffset>9110980</wp:posOffset>
                 </wp:positionV>
                 <wp:extent cx="6987654" cy="789940"/>
                 <wp:effectExtent l="0" t="0" r="3810" b="0"/>
@@ -750,13 +732,975 @@
           </mc:Choice>
           <mc:Fallback>
             <w:pict>
-              <v:rect w14:anchorId="0DAFCA6E" id="Rectángulo 4" o:spid="_x0000_s1026" style="position:absolute;margin-left:0;margin-top:700.45pt;width:550.2pt;height:62.2pt;z-index:251661312;visibility:visible;mso-wrap-style:square;mso-width-percent:0;mso-height-percent:900;mso-wrap-distance-left:9pt;mso-wrap-distance-top:0;mso-wrap-distance-right:9pt;mso-wrap-distance-bottom:0;mso-position-horizontal:center;mso-position-horizontal-relative:margin;mso-position-vertical:absolute;mso-position-vertical-relative:page;mso-width-percent:0;mso-height-percent:900;mso-width-relative:page;mso-height-relative:top-margin-area;v-text-anchor:top" o:gfxdata="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" o:allowincell="f" fillcolor="#323e4f [2415]" stroked="f">
+              <v:rect w14:anchorId="34514CAD" id="Rectángulo 4" o:spid="_x0000_s1026" style="position:absolute;margin-left:0;margin-top:717.4pt;width:550.2pt;height:62.2pt;z-index:251662336;visibility:visible;mso-wrap-style:square;mso-width-percent:0;mso-height-percent:900;mso-wrap-distance-left:9pt;mso-wrap-distance-top:0;mso-wrap-distance-right:9pt;mso-wrap-distance-bottom:0;mso-position-horizontal:center;mso-position-horizontal-relative:margin;mso-position-vertical:absolute;mso-position-vertical-relative:page;mso-width-percent:0;mso-height-percent:900;mso-width-relative:page;mso-height-relative:top-margin-area;v-text-anchor:top" o:gfxdata="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" o:allowincell="f" fillcolor="#323e4f [2415]" stroked="f">
                 <w10:wrap anchorx="margin" anchory="page"/>
               </v:rect>
             </w:pict>
           </mc:Fallback>
         </mc:AlternateContent>
       </w:r>
+    </w:p>
+    <w:p>
+      <w:pPr>
+        <w:pStyle w:val="Ttulo1"/>
+        <w:jc w:val="both"/>
+        <w:rPr>
+          <w:rFonts w:ascii="Times New Roman" w:hAnsi="Times New Roman" w:cs="Times New Roman"/>
+          <w:color w:val="auto"/>
+        </w:rPr>
+      </w:pPr>
+      <w:r>
+        <w:rPr>
+          <w:rFonts w:ascii="Times New Roman" w:hAnsi="Times New Roman" w:cs="Times New Roman"/>
+          <w:color w:val="auto"/>
+        </w:rPr>
+        <w:lastRenderedPageBreak/>
+        <w:t>Implementación de una plataforma de gestión y publicación para incrementar la asistencia a los eventos realizados en la facultad de negocios y tecnologías.</w:t>
+      </w:r>
+    </w:p>
+    <w:p/>
+    <w:tbl>
+      <w:tblPr>
+        <w:tblStyle w:val="Tablaconcuadrcula4-nfasis5"/>
+        <w:tblW w:w="0" w:type="auto"/>
+        <w:jc w:val="center"/>
+        <w:tblLook w:val="04A0" w:firstRow="1" w:lastRow="0" w:firstColumn="1" w:lastColumn="0" w:noHBand="0" w:noVBand="1"/>
+      </w:tblPr>
+      <w:tblGrid>
+        <w:gridCol w:w="828"/>
+        <w:gridCol w:w="6289"/>
+      </w:tblGrid>
+      <w:tr>
+        <w:trPr>
+          <w:cnfStyle w:val="100000000000" w:firstRow="1" w:lastRow="0" w:firstColumn="0" w:lastColumn="0" w:oddVBand="0" w:evenVBand="0" w:oddHBand="0" w:evenHBand="0" w:firstRowFirstColumn="0" w:firstRowLastColumn="0" w:lastRowFirstColumn="0" w:lastRowLastColumn="0"/>
+          <w:jc w:val="center"/>
+        </w:trPr>
+        <w:tc>
+          <w:tcPr>
+            <w:cnfStyle w:val="001000000000" w:firstRow="0" w:lastRow="0" w:firstColumn="1" w:lastColumn="0" w:oddVBand="0" w:evenVBand="0" w:oddHBand="0" w:evenHBand="0" w:firstRowFirstColumn="0" w:firstRowLastColumn="0" w:lastRowFirstColumn="0" w:lastRowLastColumn="0"/>
+            <w:tcW w:w="0" w:type="auto"/>
+            <w:hideMark/>
+          </w:tcPr>
+          <w:p>
+            <w:pPr>
+              <w:jc w:val="center"/>
+              <w:rPr>
+                <w:rFonts w:ascii="Times New Roman" w:hAnsi="Times New Roman" w:cs="Times New Roman"/>
+                <w:b w:val="0"/>
+                <w:color w:val="000000" w:themeColor="text1"/>
+                <w:lang w:val="es-ES_tradnl"/>
+              </w:rPr>
+            </w:pPr>
+            <w:r>
+              <w:rPr>
+                <w:rFonts w:ascii="Times New Roman" w:hAnsi="Times New Roman" w:cs="Times New Roman"/>
+                <w:color w:val="000000" w:themeColor="text1"/>
+                <w:lang w:val="es-ES_tradnl"/>
+              </w:rPr>
+              <w:t>No.</w:t>
+            </w:r>
+          </w:p>
+        </w:tc>
+        <w:tc>
+          <w:tcPr>
+            <w:tcW w:w="0" w:type="auto"/>
+            <w:hideMark/>
+          </w:tcPr>
+          <w:p>
+            <w:pPr>
+              <w:jc w:val="center"/>
+              <w:cnfStyle w:val="100000000000" w:firstRow="1" w:lastRow="0" w:firstColumn="0" w:lastColumn="0" w:oddVBand="0" w:evenVBand="0" w:oddHBand="0" w:evenHBand="0" w:firstRowFirstColumn="0" w:firstRowLastColumn="0" w:lastRowFirstColumn="0" w:lastRowLastColumn="0"/>
+              <w:rPr>
+                <w:rFonts w:ascii="Times New Roman" w:hAnsi="Times New Roman" w:cs="Times New Roman"/>
+                <w:b w:val="0"/>
+                <w:color w:val="000000" w:themeColor="text1"/>
+                <w:lang w:val="es-ES_tradnl"/>
+              </w:rPr>
+            </w:pPr>
+            <w:r>
+              <w:rPr>
+                <w:rFonts w:ascii="Times New Roman" w:hAnsi="Times New Roman" w:cs="Times New Roman"/>
+                <w:color w:val="000000" w:themeColor="text1"/>
+                <w:lang w:val="es-ES_tradnl"/>
+              </w:rPr>
+              <w:t>Nombre del caso de uso</w:t>
+            </w:r>
+          </w:p>
+        </w:tc>
+      </w:tr>
+      <w:tr>
+        <w:trPr>
+          <w:cnfStyle w:val="000000100000" w:firstRow="0" w:lastRow="0" w:firstColumn="0" w:lastColumn="0" w:oddVBand="0" w:evenVBand="0" w:oddHBand="1" w:evenHBand="0" w:firstRowFirstColumn="0" w:firstRowLastColumn="0" w:lastRowFirstColumn="0" w:lastRowLastColumn="0"/>
+          <w:jc w:val="center"/>
+        </w:trPr>
+        <w:tc>
+          <w:tcPr>
+            <w:cnfStyle w:val="001000000000" w:firstRow="0" w:lastRow="0" w:firstColumn="1" w:lastColumn="0" w:oddVBand="0" w:evenVBand="0" w:oddHBand="0" w:evenHBand="0" w:firstRowFirstColumn="0" w:firstRowLastColumn="0" w:lastRowFirstColumn="0" w:lastRowLastColumn="0"/>
+            <w:tcW w:w="0" w:type="auto"/>
+          </w:tcPr>
+          <w:p>
+            <w:pPr>
+              <w:rPr>
+                <w:rFonts w:ascii="Times New Roman" w:hAnsi="Times New Roman" w:cs="Times New Roman"/>
+                <w:b w:val="0"/>
+                <w:color w:val="000000" w:themeColor="text1"/>
+                <w:lang w:val="es-ES_tradnl"/>
+              </w:rPr>
+            </w:pPr>
+            <w:r>
+              <w:rPr>
+                <w:rFonts w:ascii="Times New Roman" w:hAnsi="Times New Roman" w:cs="Times New Roman"/>
+                <w:lang w:val="es-ES_tradnl"/>
+              </w:rPr>
+              <w:t>CU-01</w:t>
+            </w:r>
+          </w:p>
+        </w:tc>
+        <w:tc>
+          <w:tcPr>
+            <w:tcW w:w="0" w:type="auto"/>
+          </w:tcPr>
+          <w:p>
+            <w:pPr>
+              <w:jc w:val="both"/>
+              <w:cnfStyle w:val="000000100000" w:firstRow="0" w:lastRow="0" w:firstColumn="0" w:lastColumn="0" w:oddVBand="0" w:evenVBand="0" w:oddHBand="1" w:evenHBand="0" w:firstRowFirstColumn="0" w:firstRowLastColumn="0" w:lastRowFirstColumn="0" w:lastRowLastColumn="0"/>
+              <w:rPr>
+                <w:rFonts w:ascii="Times New Roman" w:hAnsi="Times New Roman" w:cs="Times New Roman"/>
+                <w:bCs/>
+                <w:color w:val="000000" w:themeColor="text1"/>
+                <w:lang w:val="es-ES_tradnl"/>
+              </w:rPr>
+            </w:pPr>
+            <w:r>
+              <w:rPr>
+                <w:rFonts w:ascii="Times New Roman" w:hAnsi="Times New Roman" w:cs="Times New Roman"/>
+                <w:lang w:val="es-ES_tradnl"/>
+              </w:rPr>
+              <w:t>Registrar nuevo usuario.</w:t>
+            </w:r>
+          </w:p>
+        </w:tc>
+      </w:tr>
+      <w:tr>
+        <w:trPr>
+          <w:jc w:val="center"/>
+        </w:trPr>
+        <w:tc>
+          <w:tcPr>
+            <w:cnfStyle w:val="001000000000" w:firstRow="0" w:lastRow="0" w:firstColumn="1" w:lastColumn="0" w:oddVBand="0" w:evenVBand="0" w:oddHBand="0" w:evenHBand="0" w:firstRowFirstColumn="0" w:firstRowLastColumn="0" w:lastRowFirstColumn="0" w:lastRowLastColumn="0"/>
+            <w:tcW w:w="0" w:type="auto"/>
+          </w:tcPr>
+          <w:p>
+            <w:pPr>
+              <w:rPr>
+                <w:rFonts w:ascii="Times New Roman" w:hAnsi="Times New Roman" w:cs="Times New Roman"/>
+                <w:b w:val="0"/>
+                <w:color w:val="000000" w:themeColor="text1"/>
+                <w:lang w:val="es-ES_tradnl"/>
+              </w:rPr>
+            </w:pPr>
+            <w:r>
+              <w:rPr>
+                <w:rFonts w:ascii="Times New Roman" w:hAnsi="Times New Roman" w:cs="Times New Roman"/>
+                <w:lang w:val="es-ES_tradnl"/>
+              </w:rPr>
+              <w:t>CU-02</w:t>
+            </w:r>
+          </w:p>
+        </w:tc>
+        <w:tc>
+          <w:tcPr>
+            <w:tcW w:w="0" w:type="auto"/>
+          </w:tcPr>
+          <w:p>
+            <w:pPr>
+              <w:jc w:val="both"/>
+              <w:cnfStyle w:val="000000000000" w:firstRow="0" w:lastRow="0" w:firstColumn="0" w:lastColumn="0" w:oddVBand="0" w:evenVBand="0" w:oddHBand="0" w:evenHBand="0" w:firstRowFirstColumn="0" w:firstRowLastColumn="0" w:lastRowFirstColumn="0" w:lastRowLastColumn="0"/>
+              <w:rPr>
+                <w:rFonts w:ascii="Times New Roman" w:hAnsi="Times New Roman" w:cs="Times New Roman"/>
+                <w:bCs/>
+                <w:color w:val="000000" w:themeColor="text1"/>
+                <w:lang w:val="es-ES_tradnl"/>
+              </w:rPr>
+            </w:pPr>
+            <w:r>
+              <w:rPr>
+                <w:rFonts w:ascii="Times New Roman" w:hAnsi="Times New Roman" w:cs="Times New Roman"/>
+                <w:bCs/>
+                <w:color w:val="000000" w:themeColor="text1"/>
+                <w:lang w:val="es-ES_tradnl"/>
+              </w:rPr>
+              <w:t>Iniciar sesión.</w:t>
+            </w:r>
+          </w:p>
+        </w:tc>
+      </w:tr>
+      <w:tr>
+        <w:trPr>
+          <w:cnfStyle w:val="000000100000" w:firstRow="0" w:lastRow="0" w:firstColumn="0" w:lastColumn="0" w:oddVBand="0" w:evenVBand="0" w:oddHBand="1" w:evenHBand="0" w:firstRowFirstColumn="0" w:firstRowLastColumn="0" w:lastRowFirstColumn="0" w:lastRowLastColumn="0"/>
+          <w:jc w:val="center"/>
+        </w:trPr>
+        <w:tc>
+          <w:tcPr>
+            <w:cnfStyle w:val="001000000000" w:firstRow="0" w:lastRow="0" w:firstColumn="1" w:lastColumn="0" w:oddVBand="0" w:evenVBand="0" w:oddHBand="0" w:evenHBand="0" w:firstRowFirstColumn="0" w:firstRowLastColumn="0" w:lastRowFirstColumn="0" w:lastRowLastColumn="0"/>
+            <w:tcW w:w="0" w:type="auto"/>
+          </w:tcPr>
+          <w:p>
+            <w:pPr>
+              <w:rPr>
+                <w:rFonts w:ascii="Times New Roman" w:hAnsi="Times New Roman" w:cs="Times New Roman"/>
+                <w:b w:val="0"/>
+                <w:color w:val="000000" w:themeColor="text1"/>
+                <w:lang w:val="es-ES_tradnl"/>
+              </w:rPr>
+            </w:pPr>
+            <w:r>
+              <w:rPr>
+                <w:rFonts w:ascii="Times New Roman" w:hAnsi="Times New Roman" w:cs="Times New Roman"/>
+                <w:lang w:val="es-ES_tradnl"/>
+              </w:rPr>
+              <w:t>CU-03</w:t>
+            </w:r>
+          </w:p>
+        </w:tc>
+        <w:tc>
+          <w:tcPr>
+            <w:tcW w:w="0" w:type="auto"/>
+          </w:tcPr>
+          <w:p>
+            <w:pPr>
+              <w:jc w:val="both"/>
+              <w:cnfStyle w:val="000000100000" w:firstRow="0" w:lastRow="0" w:firstColumn="0" w:lastColumn="0" w:oddVBand="0" w:evenVBand="0" w:oddHBand="1" w:evenHBand="0" w:firstRowFirstColumn="0" w:firstRowLastColumn="0" w:lastRowFirstColumn="0" w:lastRowLastColumn="0"/>
+              <w:rPr>
+                <w:rFonts w:ascii="Times New Roman" w:hAnsi="Times New Roman" w:cs="Times New Roman"/>
+                <w:bCs/>
+                <w:color w:val="000000" w:themeColor="text1"/>
+                <w:lang w:val="es-ES_tradnl"/>
+              </w:rPr>
+            </w:pPr>
+            <w:r>
+              <w:rPr>
+                <w:rFonts w:ascii="Times New Roman" w:hAnsi="Times New Roman" w:cs="Times New Roman"/>
+                <w:bCs/>
+                <w:color w:val="000000" w:themeColor="text1"/>
+                <w:lang w:val="es-ES_tradnl"/>
+              </w:rPr>
+              <w:t>Cerrar sesión.</w:t>
+            </w:r>
+          </w:p>
+        </w:tc>
+      </w:tr>
+      <w:tr>
+        <w:trPr>
+          <w:jc w:val="center"/>
+        </w:trPr>
+        <w:tc>
+          <w:tcPr>
+            <w:cnfStyle w:val="001000000000" w:firstRow="0" w:lastRow="0" w:firstColumn="1" w:lastColumn="0" w:oddVBand="0" w:evenVBand="0" w:oddHBand="0" w:evenHBand="0" w:firstRowFirstColumn="0" w:firstRowLastColumn="0" w:lastRowFirstColumn="0" w:lastRowLastColumn="0"/>
+            <w:tcW w:w="0" w:type="auto"/>
+            <w:hideMark/>
+          </w:tcPr>
+          <w:p>
+            <w:pPr>
+              <w:rPr>
+                <w:rFonts w:ascii="Times New Roman" w:hAnsi="Times New Roman" w:cs="Times New Roman"/>
+                <w:b w:val="0"/>
+                <w:lang w:val="es-ES_tradnl"/>
+              </w:rPr>
+            </w:pPr>
+            <w:r>
+              <w:rPr>
+                <w:rFonts w:ascii="Times New Roman" w:hAnsi="Times New Roman" w:cs="Times New Roman"/>
+                <w:lang w:val="es-ES_tradnl"/>
+              </w:rPr>
+              <w:t>CU-04</w:t>
+            </w:r>
+          </w:p>
+        </w:tc>
+        <w:tc>
+          <w:tcPr>
+            <w:tcW w:w="0" w:type="auto"/>
+            <w:hideMark/>
+          </w:tcPr>
+          <w:p>
+            <w:pPr>
+              <w:jc w:val="both"/>
+              <w:cnfStyle w:val="000000000000" w:firstRow="0" w:lastRow="0" w:firstColumn="0" w:lastColumn="0" w:oddVBand="0" w:evenVBand="0" w:oddHBand="0" w:evenHBand="0" w:firstRowFirstColumn="0" w:firstRowLastColumn="0" w:lastRowFirstColumn="0" w:lastRowLastColumn="0"/>
+              <w:rPr>
+                <w:rFonts w:ascii="Times New Roman" w:hAnsi="Times New Roman" w:cs="Times New Roman"/>
+                <w:lang w:val="es-ES_tradnl"/>
+              </w:rPr>
+            </w:pPr>
+            <w:r>
+              <w:rPr>
+                <w:rFonts w:ascii="Times New Roman" w:hAnsi="Times New Roman" w:cs="Times New Roman"/>
+                <w:lang w:val="es-ES_tradnl"/>
+              </w:rPr>
+              <w:t>Editar perfil</w:t>
+            </w:r>
+            <w:r>
+              <w:rPr>
+                <w:rFonts w:ascii="Times New Roman" w:hAnsi="Times New Roman" w:cs="Times New Roman"/>
+                <w:lang w:val="es-ES_tradnl"/>
+              </w:rPr>
+              <w:t>.</w:t>
+            </w:r>
+          </w:p>
+        </w:tc>
+      </w:tr>
+      <w:tr>
+        <w:trPr>
+          <w:cnfStyle w:val="000000100000" w:firstRow="0" w:lastRow="0" w:firstColumn="0" w:lastColumn="0" w:oddVBand="0" w:evenVBand="0" w:oddHBand="1" w:evenHBand="0" w:firstRowFirstColumn="0" w:firstRowLastColumn="0" w:lastRowFirstColumn="0" w:lastRowLastColumn="0"/>
+          <w:jc w:val="center"/>
+        </w:trPr>
+        <w:tc>
+          <w:tcPr>
+            <w:cnfStyle w:val="001000000000" w:firstRow="0" w:lastRow="0" w:firstColumn="1" w:lastColumn="0" w:oddVBand="0" w:evenVBand="0" w:oddHBand="0" w:evenHBand="0" w:firstRowFirstColumn="0" w:firstRowLastColumn="0" w:lastRowFirstColumn="0" w:lastRowLastColumn="0"/>
+            <w:tcW w:w="0" w:type="auto"/>
+          </w:tcPr>
+          <w:p>
+            <w:pPr>
+              <w:jc w:val="center"/>
+              <w:rPr>
+                <w:rFonts w:ascii="Times New Roman" w:hAnsi="Times New Roman" w:cs="Times New Roman"/>
+                <w:b w:val="0"/>
+                <w:highlight w:val="cyan"/>
+                <w:lang w:val="es-ES_tradnl"/>
+              </w:rPr>
+            </w:pPr>
+            <w:r>
+              <w:rPr>
+                <w:rFonts w:ascii="Times New Roman" w:hAnsi="Times New Roman" w:cs="Times New Roman"/>
+                <w:lang w:val="es-ES_tradnl"/>
+              </w:rPr>
+              <w:t>CU-05</w:t>
+            </w:r>
+          </w:p>
+        </w:tc>
+        <w:tc>
+          <w:tcPr>
+            <w:tcW w:w="0" w:type="auto"/>
+          </w:tcPr>
+          <w:p>
+            <w:pPr>
+              <w:jc w:val="both"/>
+              <w:cnfStyle w:val="000000100000" w:firstRow="0" w:lastRow="0" w:firstColumn="0" w:lastColumn="0" w:oddVBand="0" w:evenVBand="0" w:oddHBand="1" w:evenHBand="0" w:firstRowFirstColumn="0" w:firstRowLastColumn="0" w:lastRowFirstColumn="0" w:lastRowLastColumn="0"/>
+              <w:rPr>
+                <w:rFonts w:ascii="Times New Roman" w:hAnsi="Times New Roman" w:cs="Times New Roman"/>
+                <w:lang w:val="es-ES_tradnl"/>
+              </w:rPr>
+            </w:pPr>
+            <w:r>
+              <w:rPr>
+                <w:rFonts w:ascii="Times New Roman" w:hAnsi="Times New Roman" w:cs="Times New Roman"/>
+                <w:lang w:val="es-ES_tradnl"/>
+              </w:rPr>
+              <w:t>Crear eventos.</w:t>
+            </w:r>
+          </w:p>
+        </w:tc>
+      </w:tr>
+      <w:tr>
+        <w:trPr>
+          <w:jc w:val="center"/>
+        </w:trPr>
+        <w:tc>
+          <w:tcPr>
+            <w:cnfStyle w:val="001000000000" w:firstRow="0" w:lastRow="0" w:firstColumn="1" w:lastColumn="0" w:oddVBand="0" w:evenVBand="0" w:oddHBand="0" w:evenHBand="0" w:firstRowFirstColumn="0" w:firstRowLastColumn="0" w:lastRowFirstColumn="0" w:lastRowLastColumn="0"/>
+            <w:tcW w:w="0" w:type="auto"/>
+          </w:tcPr>
+          <w:p>
+            <w:pPr>
+              <w:jc w:val="center"/>
+              <w:rPr>
+                <w:rFonts w:ascii="Times New Roman" w:hAnsi="Times New Roman" w:cs="Times New Roman"/>
+                <w:b w:val="0"/>
+                <w:highlight w:val="cyan"/>
+                <w:lang w:val="es-ES_tradnl"/>
+              </w:rPr>
+            </w:pPr>
+            <w:r>
+              <w:rPr>
+                <w:rFonts w:ascii="Times New Roman" w:hAnsi="Times New Roman" w:cs="Times New Roman"/>
+                <w:lang w:val="es-ES_tradnl"/>
+              </w:rPr>
+              <w:t>CU-06</w:t>
+            </w:r>
+          </w:p>
+        </w:tc>
+        <w:tc>
+          <w:tcPr>
+            <w:tcW w:w="0" w:type="auto"/>
+          </w:tcPr>
+          <w:p>
+            <w:pPr>
+              <w:jc w:val="both"/>
+              <w:cnfStyle w:val="000000000000" w:firstRow="0" w:lastRow="0" w:firstColumn="0" w:lastColumn="0" w:oddVBand="0" w:evenVBand="0" w:oddHBand="0" w:evenHBand="0" w:firstRowFirstColumn="0" w:firstRowLastColumn="0" w:lastRowFirstColumn="0" w:lastRowLastColumn="0"/>
+              <w:rPr>
+                <w:rFonts w:ascii="Times New Roman" w:hAnsi="Times New Roman" w:cs="Times New Roman"/>
+                <w:lang w:val="es-ES_tradnl"/>
+              </w:rPr>
+            </w:pPr>
+            <w:r>
+              <w:rPr>
+                <w:rFonts w:ascii="Times New Roman" w:hAnsi="Times New Roman" w:cs="Times New Roman"/>
+                <w:lang w:val="es-ES_tradnl"/>
+              </w:rPr>
+              <w:t>Cancelación de eventos.</w:t>
+            </w:r>
+          </w:p>
+        </w:tc>
+      </w:tr>
+      <w:tr>
+        <w:trPr>
+          <w:cnfStyle w:val="000000100000" w:firstRow="0" w:lastRow="0" w:firstColumn="0" w:lastColumn="0" w:oddVBand="0" w:evenVBand="0" w:oddHBand="1" w:evenHBand="0" w:firstRowFirstColumn="0" w:firstRowLastColumn="0" w:lastRowFirstColumn="0" w:lastRowLastColumn="0"/>
+          <w:jc w:val="center"/>
+        </w:trPr>
+        <w:tc>
+          <w:tcPr>
+            <w:cnfStyle w:val="001000000000" w:firstRow="0" w:lastRow="0" w:firstColumn="1" w:lastColumn="0" w:oddVBand="0" w:evenVBand="0" w:oddHBand="0" w:evenHBand="0" w:firstRowFirstColumn="0" w:firstRowLastColumn="0" w:lastRowFirstColumn="0" w:lastRowLastColumn="0"/>
+            <w:tcW w:w="0" w:type="auto"/>
+          </w:tcPr>
+          <w:p>
+            <w:pPr>
+              <w:jc w:val="center"/>
+              <w:rPr>
+                <w:rFonts w:ascii="Times New Roman" w:hAnsi="Times New Roman" w:cs="Times New Roman"/>
+                <w:b w:val="0"/>
+                <w:highlight w:val="cyan"/>
+                <w:lang w:val="es-ES_tradnl"/>
+              </w:rPr>
+            </w:pPr>
+            <w:r>
+              <w:rPr>
+                <w:rFonts w:ascii="Times New Roman" w:hAnsi="Times New Roman" w:cs="Times New Roman"/>
+                <w:lang w:val="es-ES_tradnl"/>
+              </w:rPr>
+              <w:t>CU-07</w:t>
+            </w:r>
+          </w:p>
+        </w:tc>
+        <w:tc>
+          <w:tcPr>
+            <w:tcW w:w="0" w:type="auto"/>
+          </w:tcPr>
+          <w:p>
+            <w:pPr>
+              <w:jc w:val="both"/>
+              <w:cnfStyle w:val="000000100000" w:firstRow="0" w:lastRow="0" w:firstColumn="0" w:lastColumn="0" w:oddVBand="0" w:evenVBand="0" w:oddHBand="1" w:evenHBand="0" w:firstRowFirstColumn="0" w:firstRowLastColumn="0" w:lastRowFirstColumn="0" w:lastRowLastColumn="0"/>
+              <w:rPr>
+                <w:rFonts w:ascii="Times New Roman" w:hAnsi="Times New Roman" w:cs="Times New Roman"/>
+                <w:lang w:val="es-ES_tradnl"/>
+              </w:rPr>
+            </w:pPr>
+            <w:r>
+              <w:rPr>
+                <w:rFonts w:ascii="Times New Roman" w:hAnsi="Times New Roman" w:cs="Times New Roman"/>
+                <w:lang w:val="es-ES_tradnl"/>
+              </w:rPr>
+              <w:t>Consultar la asistencia a eventos.</w:t>
+            </w:r>
+          </w:p>
+        </w:tc>
+      </w:tr>
+      <w:tr>
+        <w:trPr>
+          <w:jc w:val="center"/>
+        </w:trPr>
+        <w:tc>
+          <w:tcPr>
+            <w:cnfStyle w:val="001000000000" w:firstRow="0" w:lastRow="0" w:firstColumn="1" w:lastColumn="0" w:oddVBand="0" w:evenVBand="0" w:oddHBand="0" w:evenHBand="0" w:firstRowFirstColumn="0" w:firstRowLastColumn="0" w:lastRowFirstColumn="0" w:lastRowLastColumn="0"/>
+            <w:tcW w:w="0" w:type="auto"/>
+          </w:tcPr>
+          <w:p>
+            <w:pPr>
+              <w:jc w:val="center"/>
+              <w:rPr>
+                <w:rFonts w:ascii="Times New Roman" w:hAnsi="Times New Roman" w:cs="Times New Roman"/>
+                <w:b w:val="0"/>
+                <w:highlight w:val="cyan"/>
+                <w:lang w:val="es-ES_tradnl"/>
+              </w:rPr>
+            </w:pPr>
+            <w:r>
+              <w:rPr>
+                <w:rFonts w:ascii="Times New Roman" w:hAnsi="Times New Roman" w:cs="Times New Roman"/>
+                <w:lang w:val="es-ES_tradnl"/>
+              </w:rPr>
+              <w:t>CU-08</w:t>
+            </w:r>
+          </w:p>
+        </w:tc>
+        <w:tc>
+          <w:tcPr>
+            <w:tcW w:w="0" w:type="auto"/>
+          </w:tcPr>
+          <w:p>
+            <w:pPr>
+              <w:jc w:val="both"/>
+              <w:cnfStyle w:val="000000000000" w:firstRow="0" w:lastRow="0" w:firstColumn="0" w:lastColumn="0" w:oddVBand="0" w:evenVBand="0" w:oddHBand="0" w:evenHBand="0" w:firstRowFirstColumn="0" w:firstRowLastColumn="0" w:lastRowFirstColumn="0" w:lastRowLastColumn="0"/>
+              <w:rPr>
+                <w:rFonts w:ascii="Times New Roman" w:hAnsi="Times New Roman" w:cs="Times New Roman"/>
+                <w:lang w:val="es-ES_tradnl"/>
+              </w:rPr>
+            </w:pPr>
+            <w:r>
+              <w:rPr>
+                <w:rFonts w:ascii="Times New Roman" w:hAnsi="Times New Roman" w:cs="Times New Roman"/>
+                <w:lang w:val="es-ES_tradnl"/>
+              </w:rPr>
+              <w:t xml:space="preserve">Consultar información </w:t>
+            </w:r>
+            <w:r>
+              <w:rPr>
+                <w:rFonts w:ascii="Times New Roman" w:hAnsi="Times New Roman" w:cs="Times New Roman"/>
+                <w:lang w:val="es-ES_tradnl"/>
+              </w:rPr>
+              <w:t xml:space="preserve">del </w:t>
+            </w:r>
+            <w:proofErr w:type="spellStart"/>
+            <w:r>
+              <w:rPr>
+                <w:rFonts w:ascii="Times New Roman" w:eastAsia="Times New Roman" w:hAnsi="Times New Roman" w:cs="Times New Roman"/>
+                <w:lang w:eastAsia="es-MX"/>
+              </w:rPr>
+              <w:t>Dashobard</w:t>
+            </w:r>
+            <w:proofErr w:type="spellEnd"/>
+            <w:r>
+              <w:rPr>
+                <w:rFonts w:ascii="Times New Roman" w:eastAsia="Times New Roman" w:hAnsi="Times New Roman" w:cs="Times New Roman"/>
+                <w:lang w:eastAsia="es-MX"/>
+              </w:rPr>
+              <w:t>.</w:t>
+            </w:r>
+          </w:p>
+        </w:tc>
+      </w:tr>
+      <w:tr>
+        <w:trPr>
+          <w:cnfStyle w:val="000000100000" w:firstRow="0" w:lastRow="0" w:firstColumn="0" w:lastColumn="0" w:oddVBand="0" w:evenVBand="0" w:oddHBand="1" w:evenHBand="0" w:firstRowFirstColumn="0" w:firstRowLastColumn="0" w:lastRowFirstColumn="0" w:lastRowLastColumn="0"/>
+          <w:jc w:val="center"/>
+        </w:trPr>
+        <w:tc>
+          <w:tcPr>
+            <w:cnfStyle w:val="001000000000" w:firstRow="0" w:lastRow="0" w:firstColumn="1" w:lastColumn="0" w:oddVBand="0" w:evenVBand="0" w:oddHBand="0" w:evenHBand="0" w:firstRowFirstColumn="0" w:firstRowLastColumn="0" w:lastRowFirstColumn="0" w:lastRowLastColumn="0"/>
+            <w:tcW w:w="0" w:type="auto"/>
+            <w:hideMark/>
+          </w:tcPr>
+          <w:p>
+            <w:pPr>
+              <w:jc w:val="center"/>
+              <w:rPr>
+                <w:rFonts w:ascii="Times New Roman" w:hAnsi="Times New Roman" w:cs="Times New Roman"/>
+                <w:b w:val="0"/>
+                <w:highlight w:val="cyan"/>
+                <w:lang w:val="es-ES_tradnl"/>
+              </w:rPr>
+            </w:pPr>
+            <w:r>
+              <w:rPr>
+                <w:rFonts w:ascii="Times New Roman" w:hAnsi="Times New Roman" w:cs="Times New Roman"/>
+                <w:lang w:val="es-ES_tradnl"/>
+              </w:rPr>
+              <w:t>CU-09</w:t>
+            </w:r>
+          </w:p>
+        </w:tc>
+        <w:tc>
+          <w:tcPr>
+            <w:tcW w:w="0" w:type="auto"/>
+            <w:hideMark/>
+          </w:tcPr>
+          <w:p>
+            <w:pPr>
+              <w:jc w:val="both"/>
+              <w:cnfStyle w:val="000000100000" w:firstRow="0" w:lastRow="0" w:firstColumn="0" w:lastColumn="0" w:oddVBand="0" w:evenVBand="0" w:oddHBand="1" w:evenHBand="0" w:firstRowFirstColumn="0" w:firstRowLastColumn="0" w:lastRowFirstColumn="0" w:lastRowLastColumn="0"/>
+              <w:rPr>
+                <w:rFonts w:ascii="Times New Roman" w:hAnsi="Times New Roman" w:cs="Times New Roman"/>
+                <w:lang w:val="es-ES_tradnl"/>
+              </w:rPr>
+            </w:pPr>
+            <w:r>
+              <w:rPr>
+                <w:rFonts w:ascii="Times New Roman" w:hAnsi="Times New Roman" w:cs="Times New Roman"/>
+                <w:lang w:val="es-ES_tradnl"/>
+              </w:rPr>
+              <w:t>Consultar lista de eventos a los que se puede asistir.</w:t>
+            </w:r>
+          </w:p>
+        </w:tc>
+      </w:tr>
+      <w:tr>
+        <w:trPr>
+          <w:jc w:val="center"/>
+        </w:trPr>
+        <w:tc>
+          <w:tcPr>
+            <w:cnfStyle w:val="001000000000" w:firstRow="0" w:lastRow="0" w:firstColumn="1" w:lastColumn="0" w:oddVBand="0" w:evenVBand="0" w:oddHBand="0" w:evenHBand="0" w:firstRowFirstColumn="0" w:firstRowLastColumn="0" w:lastRowFirstColumn="0" w:lastRowLastColumn="0"/>
+            <w:tcW w:w="0" w:type="auto"/>
+          </w:tcPr>
+          <w:p>
+            <w:pPr>
+              <w:jc w:val="center"/>
+              <w:rPr>
+                <w:rFonts w:ascii="Times New Roman" w:hAnsi="Times New Roman" w:cs="Times New Roman"/>
+                <w:b w:val="0"/>
+                <w:highlight w:val="cyan"/>
+                <w:lang w:val="es-ES_tradnl"/>
+              </w:rPr>
+            </w:pPr>
+            <w:r>
+              <w:rPr>
+                <w:rFonts w:ascii="Times New Roman" w:hAnsi="Times New Roman" w:cs="Times New Roman"/>
+                <w:lang w:val="es-ES_tradnl"/>
+              </w:rPr>
+              <w:t>CU-10</w:t>
+            </w:r>
+          </w:p>
+        </w:tc>
+        <w:tc>
+          <w:tcPr>
+            <w:tcW w:w="0" w:type="auto"/>
+          </w:tcPr>
+          <w:p>
+            <w:pPr>
+              <w:jc w:val="both"/>
+              <w:cnfStyle w:val="000000000000" w:firstRow="0" w:lastRow="0" w:firstColumn="0" w:lastColumn="0" w:oddVBand="0" w:evenVBand="0" w:oddHBand="0" w:evenHBand="0" w:firstRowFirstColumn="0" w:firstRowLastColumn="0" w:lastRowFirstColumn="0" w:lastRowLastColumn="0"/>
+              <w:rPr>
+                <w:rFonts w:ascii="Times New Roman" w:hAnsi="Times New Roman" w:cs="Times New Roman"/>
+                <w:lang w:val="es-ES_tradnl"/>
+              </w:rPr>
+            </w:pPr>
+            <w:r>
+              <w:rPr>
+                <w:rFonts w:ascii="Times New Roman" w:hAnsi="Times New Roman" w:cs="Times New Roman"/>
+                <w:lang w:val="es-ES_tradnl"/>
+              </w:rPr>
+              <w:t>Marcar asistencia a eventos.</w:t>
+            </w:r>
+          </w:p>
+        </w:tc>
+      </w:tr>
+      <w:tr>
+        <w:trPr>
+          <w:cnfStyle w:val="000000100000" w:firstRow="0" w:lastRow="0" w:firstColumn="0" w:lastColumn="0" w:oddVBand="0" w:evenVBand="0" w:oddHBand="1" w:evenHBand="0" w:firstRowFirstColumn="0" w:firstRowLastColumn="0" w:lastRowFirstColumn="0" w:lastRowLastColumn="0"/>
+          <w:jc w:val="center"/>
+        </w:trPr>
+        <w:tc>
+          <w:tcPr>
+            <w:cnfStyle w:val="001000000000" w:firstRow="0" w:lastRow="0" w:firstColumn="1" w:lastColumn="0" w:oddVBand="0" w:evenVBand="0" w:oddHBand="0" w:evenHBand="0" w:firstRowFirstColumn="0" w:firstRowLastColumn="0" w:lastRowFirstColumn="0" w:lastRowLastColumn="0"/>
+            <w:tcW w:w="0" w:type="auto"/>
+          </w:tcPr>
+          <w:p>
+            <w:pPr>
+              <w:jc w:val="center"/>
+              <w:rPr>
+                <w:rFonts w:ascii="Times New Roman" w:hAnsi="Times New Roman" w:cs="Times New Roman"/>
+                <w:b w:val="0"/>
+                <w:lang w:val="es-ES_tradnl"/>
+              </w:rPr>
+            </w:pPr>
+            <w:r>
+              <w:rPr>
+                <w:rFonts w:ascii="Times New Roman" w:hAnsi="Times New Roman" w:cs="Times New Roman"/>
+                <w:lang w:val="es-ES_tradnl"/>
+              </w:rPr>
+              <w:t>CU-11</w:t>
+            </w:r>
+          </w:p>
+        </w:tc>
+        <w:tc>
+          <w:tcPr>
+            <w:tcW w:w="0" w:type="auto"/>
+          </w:tcPr>
+          <w:p>
+            <w:pPr>
+              <w:jc w:val="both"/>
+              <w:cnfStyle w:val="000000100000" w:firstRow="0" w:lastRow="0" w:firstColumn="0" w:lastColumn="0" w:oddVBand="0" w:evenVBand="0" w:oddHBand="1" w:evenHBand="0" w:firstRowFirstColumn="0" w:firstRowLastColumn="0" w:lastRowFirstColumn="0" w:lastRowLastColumn="0"/>
+              <w:rPr>
+                <w:rFonts w:ascii="Times New Roman" w:hAnsi="Times New Roman" w:cs="Times New Roman"/>
+                <w:lang w:val="es-ES_tradnl"/>
+              </w:rPr>
+            </w:pPr>
+            <w:r>
+              <w:rPr>
+                <w:rFonts w:ascii="Times New Roman" w:hAnsi="Times New Roman" w:cs="Times New Roman"/>
+                <w:lang w:val="es-ES_tradnl"/>
+              </w:rPr>
+              <w:t>Consultar lista de eventos con asistencia confirmada.</w:t>
+            </w:r>
+          </w:p>
+        </w:tc>
+      </w:tr>
+      <w:tr>
+        <w:trPr>
+          <w:jc w:val="center"/>
+        </w:trPr>
+        <w:tc>
+          <w:tcPr>
+            <w:cnfStyle w:val="001000000000" w:firstRow="0" w:lastRow="0" w:firstColumn="1" w:lastColumn="0" w:oddVBand="0" w:evenVBand="0" w:oddHBand="0" w:evenHBand="0" w:firstRowFirstColumn="0" w:firstRowLastColumn="0" w:lastRowFirstColumn="0" w:lastRowLastColumn="0"/>
+            <w:tcW w:w="0" w:type="auto"/>
+          </w:tcPr>
+          <w:p>
+            <w:pPr>
+              <w:jc w:val="center"/>
+              <w:rPr>
+                <w:rFonts w:ascii="Times New Roman" w:hAnsi="Times New Roman" w:cs="Times New Roman"/>
+                <w:b w:val="0"/>
+                <w:lang w:val="es-ES_tradnl"/>
+              </w:rPr>
+            </w:pPr>
+            <w:r>
+              <w:rPr>
+                <w:rFonts w:ascii="Times New Roman" w:hAnsi="Times New Roman" w:cs="Times New Roman"/>
+                <w:lang w:val="es-ES_tradnl"/>
+              </w:rPr>
+              <w:t>CU-12</w:t>
+            </w:r>
+          </w:p>
+        </w:tc>
+        <w:tc>
+          <w:tcPr>
+            <w:tcW w:w="0" w:type="auto"/>
+          </w:tcPr>
+          <w:p>
+            <w:pPr>
+              <w:jc w:val="both"/>
+              <w:cnfStyle w:val="000000000000" w:firstRow="0" w:lastRow="0" w:firstColumn="0" w:lastColumn="0" w:oddVBand="0" w:evenVBand="0" w:oddHBand="0" w:evenHBand="0" w:firstRowFirstColumn="0" w:firstRowLastColumn="0" w:lastRowFirstColumn="0" w:lastRowLastColumn="0"/>
+              <w:rPr>
+                <w:rFonts w:ascii="Times New Roman" w:hAnsi="Times New Roman" w:cs="Times New Roman"/>
+                <w:lang w:val="es-ES_tradnl"/>
+              </w:rPr>
+            </w:pPr>
+            <w:r>
+              <w:rPr>
+                <w:rFonts w:ascii="Times New Roman" w:hAnsi="Times New Roman" w:cs="Times New Roman"/>
+                <w:lang w:val="es-ES_tradnl"/>
+              </w:rPr>
+              <w:t>Cancelar asistencia a evento confirmado.</w:t>
+            </w:r>
+          </w:p>
+        </w:tc>
+      </w:tr>
+      <w:tr>
+        <w:trPr>
+          <w:cnfStyle w:val="000000100000" w:firstRow="0" w:lastRow="0" w:firstColumn="0" w:lastColumn="0" w:oddVBand="0" w:evenVBand="0" w:oddHBand="1" w:evenHBand="0" w:firstRowFirstColumn="0" w:firstRowLastColumn="0" w:lastRowFirstColumn="0" w:lastRowLastColumn="0"/>
+          <w:trHeight w:val="176"/>
+          <w:jc w:val="center"/>
+        </w:trPr>
+        <w:tc>
+          <w:tcPr>
+            <w:cnfStyle w:val="001000000000" w:firstRow="0" w:lastRow="0" w:firstColumn="1" w:lastColumn="0" w:oddVBand="0" w:evenVBand="0" w:oddHBand="0" w:evenHBand="0" w:firstRowFirstColumn="0" w:firstRowLastColumn="0" w:lastRowFirstColumn="0" w:lastRowLastColumn="0"/>
+            <w:tcW w:w="0" w:type="auto"/>
+          </w:tcPr>
+          <w:p>
+            <w:pPr>
+              <w:jc w:val="center"/>
+              <w:rPr>
+                <w:rFonts w:ascii="Times New Roman" w:hAnsi="Times New Roman" w:cs="Times New Roman"/>
+                <w:b w:val="0"/>
+                <w:lang w:val="es-ES_tradnl"/>
+              </w:rPr>
+            </w:pPr>
+            <w:r>
+              <w:rPr>
+                <w:rFonts w:ascii="Times New Roman" w:hAnsi="Times New Roman" w:cs="Times New Roman"/>
+                <w:lang w:val="es-ES_tradnl"/>
+              </w:rPr>
+              <w:t>CU-13</w:t>
+            </w:r>
+          </w:p>
+        </w:tc>
+        <w:tc>
+          <w:tcPr>
+            <w:tcW w:w="0" w:type="auto"/>
+          </w:tcPr>
+          <w:p>
+            <w:pPr>
+              <w:jc w:val="both"/>
+              <w:cnfStyle w:val="000000100000" w:firstRow="0" w:lastRow="0" w:firstColumn="0" w:lastColumn="0" w:oddVBand="0" w:evenVBand="0" w:oddHBand="1" w:evenHBand="0" w:firstRowFirstColumn="0" w:firstRowLastColumn="0" w:lastRowFirstColumn="0" w:lastRowLastColumn="0"/>
+              <w:rPr>
+                <w:rFonts w:ascii="Times New Roman" w:hAnsi="Times New Roman" w:cs="Times New Roman"/>
+                <w:lang w:val="es-ES_tradnl"/>
+              </w:rPr>
+            </w:pPr>
+            <w:r>
+              <w:rPr>
+                <w:rFonts w:ascii="Times New Roman" w:hAnsi="Times New Roman" w:cs="Times New Roman"/>
+                <w:lang w:val="es-ES_tradnl"/>
+              </w:rPr>
+              <w:t>Mostrar los eventos de acuerdo con los tags de interés del estudiante.</w:t>
+            </w:r>
+          </w:p>
+        </w:tc>
+      </w:tr>
+      <w:tr>
+        <w:trPr>
+          <w:trHeight w:val="176"/>
+          <w:jc w:val="center"/>
+        </w:trPr>
+        <w:tc>
+          <w:tcPr>
+            <w:cnfStyle w:val="001000000000" w:firstRow="0" w:lastRow="0" w:firstColumn="1" w:lastColumn="0" w:oddVBand="0" w:evenVBand="0" w:oddHBand="0" w:evenHBand="0" w:firstRowFirstColumn="0" w:firstRowLastColumn="0" w:lastRowFirstColumn="0" w:lastRowLastColumn="0"/>
+            <w:tcW w:w="0" w:type="auto"/>
+          </w:tcPr>
+          <w:p>
+            <w:pPr>
+              <w:jc w:val="center"/>
+              <w:rPr>
+                <w:rFonts w:ascii="Times New Roman" w:hAnsi="Times New Roman" w:cs="Times New Roman"/>
+                <w:b w:val="0"/>
+                <w:lang w:val="es-ES_tradnl"/>
+              </w:rPr>
+            </w:pPr>
+            <w:r>
+              <w:rPr>
+                <w:rFonts w:ascii="Times New Roman" w:hAnsi="Times New Roman" w:cs="Times New Roman"/>
+                <w:lang w:val="es-ES_tradnl"/>
+              </w:rPr>
+              <w:t>CU-14</w:t>
+            </w:r>
+          </w:p>
+        </w:tc>
+        <w:tc>
+          <w:tcPr>
+            <w:tcW w:w="0" w:type="auto"/>
+          </w:tcPr>
+          <w:p>
+            <w:pPr>
+              <w:jc w:val="both"/>
+              <w:cnfStyle w:val="000000000000" w:firstRow="0" w:lastRow="0" w:firstColumn="0" w:lastColumn="0" w:oddVBand="0" w:evenVBand="0" w:oddHBand="0" w:evenHBand="0" w:firstRowFirstColumn="0" w:firstRowLastColumn="0" w:lastRowFirstColumn="0" w:lastRowLastColumn="0"/>
+              <w:rPr>
+                <w:rFonts w:ascii="Times New Roman" w:hAnsi="Times New Roman" w:cs="Times New Roman"/>
+                <w:lang w:val="es-ES_tradnl"/>
+              </w:rPr>
+            </w:pPr>
+            <w:r>
+              <w:rPr>
+                <w:rFonts w:ascii="Times New Roman" w:hAnsi="Times New Roman" w:cs="Times New Roman"/>
+                <w:lang w:val="es-ES_tradnl"/>
+              </w:rPr>
+              <w:t>Notificación de nuevo evento.</w:t>
+            </w:r>
+          </w:p>
+        </w:tc>
+      </w:tr>
+      <w:tr>
+        <w:trPr>
+          <w:cnfStyle w:val="000000100000" w:firstRow="0" w:lastRow="0" w:firstColumn="0" w:lastColumn="0" w:oddVBand="0" w:evenVBand="0" w:oddHBand="1" w:evenHBand="0" w:firstRowFirstColumn="0" w:firstRowLastColumn="0" w:lastRowFirstColumn="0" w:lastRowLastColumn="0"/>
+          <w:trHeight w:val="176"/>
+          <w:jc w:val="center"/>
+        </w:trPr>
+        <w:tc>
+          <w:tcPr>
+            <w:cnfStyle w:val="001000000000" w:firstRow="0" w:lastRow="0" w:firstColumn="1" w:lastColumn="0" w:oddVBand="0" w:evenVBand="0" w:oddHBand="0" w:evenHBand="0" w:firstRowFirstColumn="0" w:firstRowLastColumn="0" w:lastRowFirstColumn="0" w:lastRowLastColumn="0"/>
+            <w:tcW w:w="0" w:type="auto"/>
+          </w:tcPr>
+          <w:p>
+            <w:pPr>
+              <w:jc w:val="center"/>
+              <w:rPr>
+                <w:rFonts w:ascii="Times New Roman" w:hAnsi="Times New Roman" w:cs="Times New Roman"/>
+                <w:b w:val="0"/>
+                <w:lang w:val="es-ES_tradnl"/>
+              </w:rPr>
+            </w:pPr>
+            <w:r>
+              <w:rPr>
+                <w:rFonts w:ascii="Times New Roman" w:hAnsi="Times New Roman" w:cs="Times New Roman"/>
+                <w:lang w:val="es-ES_tradnl"/>
+              </w:rPr>
+              <w:t>CU-15</w:t>
+            </w:r>
+          </w:p>
+        </w:tc>
+        <w:tc>
+          <w:tcPr>
+            <w:tcW w:w="0" w:type="auto"/>
+          </w:tcPr>
+          <w:p>
+            <w:pPr>
+              <w:jc w:val="both"/>
+              <w:cnfStyle w:val="000000100000" w:firstRow="0" w:lastRow="0" w:firstColumn="0" w:lastColumn="0" w:oddVBand="0" w:evenVBand="0" w:oddHBand="1" w:evenHBand="0" w:firstRowFirstColumn="0" w:firstRowLastColumn="0" w:lastRowFirstColumn="0" w:lastRowLastColumn="0"/>
+              <w:rPr>
+                <w:rFonts w:ascii="Times New Roman" w:hAnsi="Times New Roman" w:cs="Times New Roman"/>
+                <w:lang w:val="es-ES_tradnl"/>
+              </w:rPr>
+            </w:pPr>
+            <w:r>
+              <w:rPr>
+                <w:rFonts w:ascii="Times New Roman" w:hAnsi="Times New Roman" w:cs="Times New Roman"/>
+                <w:lang w:val="es-ES_tradnl"/>
+              </w:rPr>
+              <w:t>Notificación de evento cancelado.</w:t>
+            </w:r>
+          </w:p>
+        </w:tc>
+      </w:tr>
+    </w:tbl>
+    <w:p/>
+    <w:p>
+      <w:pPr>
+        <w:jc w:val="center"/>
+      </w:pPr>
+      <w:r>
+        <w:rPr>
+          <w:noProof/>
+        </w:rPr>
+        <w:drawing>
+          <wp:inline distT="0" distB="0" distL="0" distR="0" wp14:anchorId="64A3D562" wp14:editId="43116BF1">
+            <wp:extent cx="5680710" cy="4266976"/>
+            <wp:effectExtent l="0" t="0" r="0" b="635"/>
+            <wp:docPr id="14" name="Imagen 14"/>
+            <wp:cNvGraphicFramePr>
+              <a:graphicFrameLocks xmlns:a="http://schemas.openxmlformats.org/drawingml/2006/main" noChangeAspect="1"/>
+            </wp:cNvGraphicFramePr>
+            <a:graphic xmlns:a="http://schemas.openxmlformats.org/drawingml/2006/main">
+              <a:graphicData uri="http://schemas.openxmlformats.org/drawingml/2006/picture">
+                <pic:pic xmlns:pic="http://schemas.openxmlformats.org/drawingml/2006/picture">
+                  <pic:nvPicPr>
+                    <pic:cNvPr id="1" name=""/>
+                    <pic:cNvPicPr/>
+                  </pic:nvPicPr>
+                  <pic:blipFill rotWithShape="1">
+                    <a:blip r:embed="rId6"/>
+                    <a:srcRect l="18160" t="7499" r="19891" b="9740"/>
+                    <a:stretch/>
+                  </pic:blipFill>
+                  <pic:spPr bwMode="auto">
+                    <a:xfrm>
+                      <a:off x="0" y="0"/>
+                      <a:ext cx="5689948" cy="4273915"/>
+                    </a:xfrm>
+                    <a:prstGeom prst="rect">
+                      <a:avLst/>
+                    </a:prstGeom>
+                    <a:ln>
+                      <a:noFill/>
+                    </a:ln>
+                    <a:extLst>
+                      <a:ext uri="{53640926-AAD7-44D8-BBD7-CCE9431645EC}">
+                        <a14:shadowObscured xmlns:a14="http://schemas.microsoft.com/office/drawing/2010/main"/>
+                      </a:ext>
+                    </a:extLst>
+                  </pic:spPr>
+                </pic:pic>
+              </a:graphicData>
+            </a:graphic>
+          </wp:inline>
+        </w:drawing>
+      </w:r>
+    </w:p>
+    <w:p>
+      <w:pPr>
+        <w:jc w:val="center"/>
+      </w:pPr>
+    </w:p>
+    <w:p>
+      <w:pPr>
+        <w:jc w:val="center"/>
+      </w:pPr>
     </w:p>
     <w:tbl>
       <w:tblPr>
@@ -826,7 +1770,7 @@
                 <w:szCs w:val="24"/>
                 <w:lang w:eastAsia="es-MX"/>
               </w:rPr>
-              <w:t>Crear eventos.</w:t>
+              <w:t>Registrar nuevo usuario.</w:t>
             </w:r>
           </w:p>
         </w:tc>
@@ -844,7 +1788,7 @@
           </w:tcPr>
           <w:p>
             <w:pPr>
-              <w:jc w:val="both"/>
+              <w:jc w:val="center"/>
               <w:rPr>
                 <w:rFonts w:ascii="Times New Roman" w:eastAsia="Times New Roman" w:hAnsi="Times New Roman" w:cs="Times New Roman"/>
                 <w:b w:val="0"/>
@@ -859,7 +1803,674 @@
                 <w:noProof/>
               </w:rPr>
               <w:drawing>
-                <wp:inline distT="0" distB="0" distL="0" distR="0">
+                <wp:inline distT="0" distB="0" distL="0" distR="0" wp14:anchorId="753AB76A" wp14:editId="57F0DD3B">
+                  <wp:extent cx="5086350" cy="3562350"/>
+                  <wp:effectExtent l="0" t="0" r="0" b="0"/>
+                  <wp:docPr id="18" name="Imagen 18"/>
+                  <wp:cNvGraphicFramePr>
+                    <a:graphicFrameLocks xmlns:a="http://schemas.openxmlformats.org/drawingml/2006/main" noChangeAspect="1"/>
+                  </wp:cNvGraphicFramePr>
+                  <a:graphic xmlns:a="http://schemas.openxmlformats.org/drawingml/2006/main">
+                    <a:graphicData uri="http://schemas.openxmlformats.org/drawingml/2006/picture">
+                      <pic:pic xmlns:pic="http://schemas.openxmlformats.org/drawingml/2006/picture">
+                        <pic:nvPicPr>
+                          <pic:cNvPr id="0" name="Picture 1"/>
+                          <pic:cNvPicPr>
+                            <a:picLocks noChangeAspect="1" noChangeArrowheads="1"/>
+                          </pic:cNvPicPr>
+                        </pic:nvPicPr>
+                        <pic:blipFill rotWithShape="1">
+                          <a:blip r:embed="rId7">
+                            <a:extLst>
+                              <a:ext uri="{28A0092B-C50C-407E-A947-70E740481C1C}">
+                                <a14:useLocalDpi xmlns:a14="http://schemas.microsoft.com/office/drawing/2010/main" val="0"/>
+                              </a:ext>
+                            </a:extLst>
+                          </a:blip>
+                          <a:srcRect r="6316" b="8781"/>
+                          <a:stretch/>
+                        </pic:blipFill>
+                        <pic:spPr bwMode="auto">
+                          <a:xfrm>
+                            <a:off x="0" y="0"/>
+                            <a:ext cx="5086350" cy="3562350"/>
+                          </a:xfrm>
+                          <a:prstGeom prst="rect">
+                            <a:avLst/>
+                          </a:prstGeom>
+                          <a:noFill/>
+                          <a:ln>
+                            <a:noFill/>
+                          </a:ln>
+                          <a:extLst>
+                            <a:ext uri="{53640926-AAD7-44D8-BBD7-CCE9431645EC}">
+                              <a14:shadowObscured xmlns:a14="http://schemas.microsoft.com/office/drawing/2010/main"/>
+                            </a:ext>
+                          </a:extLst>
+                        </pic:spPr>
+                      </pic:pic>
+                    </a:graphicData>
+                  </a:graphic>
+                </wp:inline>
+              </w:drawing>
+            </w:r>
+          </w:p>
+        </w:tc>
+      </w:tr>
+    </w:tbl>
+    <w:p/>
+    <w:tbl>
+      <w:tblPr>
+        <w:tblStyle w:val="Tablaconcuadrcula4-nfasis5"/>
+        <w:tblW w:w="0" w:type="auto"/>
+        <w:jc w:val="center"/>
+        <w:tblLook w:val="04A0" w:firstRow="1" w:lastRow="0" w:firstColumn="1" w:lastColumn="0" w:noHBand="0" w:noVBand="1"/>
+      </w:tblPr>
+      <w:tblGrid>
+        <w:gridCol w:w="1410"/>
+        <w:gridCol w:w="7418"/>
+      </w:tblGrid>
+      <w:tr>
+        <w:trPr>
+          <w:cnfStyle w:val="100000000000" w:firstRow="1" w:lastRow="0" w:firstColumn="0" w:lastColumn="0" w:oddVBand="0" w:evenVBand="0" w:oddHBand="0" w:evenHBand="0" w:firstRowFirstColumn="0" w:firstRowLastColumn="0" w:lastRowFirstColumn="0" w:lastRowLastColumn="0"/>
+          <w:jc w:val="center"/>
+        </w:trPr>
+        <w:tc>
+          <w:tcPr>
+            <w:cnfStyle w:val="001000000000" w:firstRow="0" w:lastRow="0" w:firstColumn="1" w:lastColumn="0" w:oddVBand="0" w:evenVBand="0" w:oddHBand="0" w:evenHBand="0" w:firstRowFirstColumn="0" w:firstRowLastColumn="0" w:lastRowFirstColumn="0" w:lastRowLastColumn="0"/>
+            <w:tcW w:w="1410" w:type="dxa"/>
+          </w:tcPr>
+          <w:p>
+            <w:pPr>
+              <w:jc w:val="both"/>
+              <w:rPr>
+                <w:rFonts w:ascii="Times New Roman" w:eastAsia="Times New Roman" w:hAnsi="Times New Roman" w:cs="Times New Roman"/>
+                <w:color w:val="auto"/>
+                <w:sz w:val="24"/>
+                <w:szCs w:val="24"/>
+                <w:lang w:eastAsia="es-MX"/>
+              </w:rPr>
+            </w:pPr>
+            <w:r>
+              <w:rPr>
+                <w:rFonts w:ascii="Times New Roman" w:eastAsia="Times New Roman" w:hAnsi="Times New Roman" w:cs="Times New Roman"/>
+                <w:color w:val="auto"/>
+                <w:sz w:val="24"/>
+                <w:szCs w:val="24"/>
+                <w:lang w:eastAsia="es-MX"/>
+              </w:rPr>
+              <w:t>CU-0</w:t>
+            </w:r>
+            <w:r>
+              <w:rPr>
+                <w:rFonts w:ascii="Times New Roman" w:eastAsia="Times New Roman" w:hAnsi="Times New Roman" w:cs="Times New Roman"/>
+                <w:color w:val="auto"/>
+                <w:sz w:val="24"/>
+                <w:szCs w:val="24"/>
+                <w:lang w:eastAsia="es-MX"/>
+              </w:rPr>
+              <w:t>2</w:t>
+            </w:r>
+          </w:p>
+        </w:tc>
+        <w:tc>
+          <w:tcPr>
+            <w:tcW w:w="7418" w:type="dxa"/>
+          </w:tcPr>
+          <w:p>
+            <w:pPr>
+              <w:cnfStyle w:val="100000000000" w:firstRow="1" w:lastRow="0" w:firstColumn="0" w:lastColumn="0" w:oddVBand="0" w:evenVBand="0" w:oddHBand="0" w:evenHBand="0" w:firstRowFirstColumn="0" w:firstRowLastColumn="0" w:lastRowFirstColumn="0" w:lastRowLastColumn="0"/>
+              <w:rPr>
+                <w:rFonts w:ascii="Times New Roman" w:eastAsia="Times New Roman" w:hAnsi="Times New Roman" w:cs="Times New Roman"/>
+                <w:color w:val="auto"/>
+                <w:sz w:val="24"/>
+                <w:szCs w:val="24"/>
+                <w:lang w:eastAsia="es-MX"/>
+              </w:rPr>
+            </w:pPr>
+            <w:r>
+              <w:rPr>
+                <w:rFonts w:ascii="Times New Roman" w:hAnsi="Times New Roman" w:cs="Times New Roman"/>
+                <w:color w:val="000000" w:themeColor="text1"/>
+                <w:lang w:val="es-ES_tradnl"/>
+              </w:rPr>
+              <w:t>Iniciar sesión.</w:t>
+            </w:r>
+          </w:p>
+        </w:tc>
+      </w:tr>
+      <w:tr>
+        <w:trPr>
+          <w:cnfStyle w:val="000000100000" w:firstRow="0" w:lastRow="0" w:firstColumn="0" w:lastColumn="0" w:oddVBand="0" w:evenVBand="0" w:oddHBand="1" w:evenHBand="0" w:firstRowFirstColumn="0" w:firstRowLastColumn="0" w:lastRowFirstColumn="0" w:lastRowLastColumn="0"/>
+          <w:jc w:val="center"/>
+        </w:trPr>
+        <w:tc>
+          <w:tcPr>
+            <w:cnfStyle w:val="001000000000" w:firstRow="0" w:lastRow="0" w:firstColumn="1" w:lastColumn="0" w:oddVBand="0" w:evenVBand="0" w:oddHBand="0" w:evenHBand="0" w:firstRowFirstColumn="0" w:firstRowLastColumn="0" w:lastRowFirstColumn="0" w:lastRowLastColumn="0"/>
+            <w:tcW w:w="8828" w:type="dxa"/>
+            <w:gridSpan w:val="2"/>
+          </w:tcPr>
+          <w:p>
+            <w:pPr>
+              <w:jc w:val="center"/>
+              <w:rPr>
+                <w:rFonts w:ascii="Times New Roman" w:eastAsia="Times New Roman" w:hAnsi="Times New Roman" w:cs="Times New Roman"/>
+                <w:b w:val="0"/>
+                <w:bCs w:val="0"/>
+                <w:sz w:val="24"/>
+                <w:szCs w:val="24"/>
+                <w:lang w:eastAsia="es-MX"/>
+              </w:rPr>
+            </w:pPr>
+            <w:r>
+              <w:rPr>
+                <w:noProof/>
+              </w:rPr>
+              <w:drawing>
+                <wp:inline distT="0" distB="0" distL="0" distR="0" wp14:anchorId="0FC56FBC" wp14:editId="556ECB0D">
+                  <wp:extent cx="5000625" cy="2371725"/>
+                  <wp:effectExtent l="0" t="0" r="9525" b="9525"/>
+                  <wp:docPr id="19" name="Imagen 19"/>
+                  <wp:cNvGraphicFramePr>
+                    <a:graphicFrameLocks xmlns:a="http://schemas.openxmlformats.org/drawingml/2006/main" noChangeAspect="1"/>
+                  </wp:cNvGraphicFramePr>
+                  <a:graphic xmlns:a="http://schemas.openxmlformats.org/drawingml/2006/main">
+                    <a:graphicData uri="http://schemas.openxmlformats.org/drawingml/2006/picture">
+                      <pic:pic xmlns:pic="http://schemas.openxmlformats.org/drawingml/2006/picture">
+                        <pic:nvPicPr>
+                          <pic:cNvPr id="0" name="Picture 3"/>
+                          <pic:cNvPicPr>
+                            <a:picLocks noChangeAspect="1" noChangeArrowheads="1"/>
+                          </pic:cNvPicPr>
+                        </pic:nvPicPr>
+                        <pic:blipFill rotWithShape="1">
+                          <a:blip r:embed="rId8">
+                            <a:extLst>
+                              <a:ext uri="{28A0092B-C50C-407E-A947-70E740481C1C}">
+                                <a14:useLocalDpi xmlns:a14="http://schemas.microsoft.com/office/drawing/2010/main" val="0"/>
+                              </a:ext>
+                            </a:extLst>
+                          </a:blip>
+                          <a:srcRect l="1228" t="1724" r="6666" b="12414"/>
+                          <a:stretch/>
+                        </pic:blipFill>
+                        <pic:spPr bwMode="auto">
+                          <a:xfrm>
+                            <a:off x="0" y="0"/>
+                            <a:ext cx="5000625" cy="2371725"/>
+                          </a:xfrm>
+                          <a:prstGeom prst="rect">
+                            <a:avLst/>
+                          </a:prstGeom>
+                          <a:noFill/>
+                          <a:ln>
+                            <a:noFill/>
+                          </a:ln>
+                          <a:extLst>
+                            <a:ext uri="{53640926-AAD7-44D8-BBD7-CCE9431645EC}">
+                              <a14:shadowObscured xmlns:a14="http://schemas.microsoft.com/office/drawing/2010/main"/>
+                            </a:ext>
+                          </a:extLst>
+                        </pic:spPr>
+                      </pic:pic>
+                    </a:graphicData>
+                  </a:graphic>
+                </wp:inline>
+              </w:drawing>
+            </w:r>
+          </w:p>
+        </w:tc>
+      </w:tr>
+    </w:tbl>
+    <w:p>
+      <w:pPr>
+        <w:jc w:val="center"/>
+      </w:pPr>
+    </w:p>
+    <w:tbl>
+      <w:tblPr>
+        <w:tblStyle w:val="Tablaconcuadrcula4-nfasis5"/>
+        <w:tblW w:w="0" w:type="auto"/>
+        <w:jc w:val="center"/>
+        <w:tblLook w:val="04A0" w:firstRow="1" w:lastRow="0" w:firstColumn="1" w:lastColumn="0" w:noHBand="0" w:noVBand="1"/>
+      </w:tblPr>
+      <w:tblGrid>
+        <w:gridCol w:w="1410"/>
+        <w:gridCol w:w="7418"/>
+      </w:tblGrid>
+      <w:tr>
+        <w:trPr>
+          <w:cnfStyle w:val="100000000000" w:firstRow="1" w:lastRow="0" w:firstColumn="0" w:lastColumn="0" w:oddVBand="0" w:evenVBand="0" w:oddHBand="0" w:evenHBand="0" w:firstRowFirstColumn="0" w:firstRowLastColumn="0" w:lastRowFirstColumn="0" w:lastRowLastColumn="0"/>
+          <w:jc w:val="center"/>
+        </w:trPr>
+        <w:tc>
+          <w:tcPr>
+            <w:cnfStyle w:val="001000000000" w:firstRow="0" w:lastRow="0" w:firstColumn="1" w:lastColumn="0" w:oddVBand="0" w:evenVBand="0" w:oddHBand="0" w:evenHBand="0" w:firstRowFirstColumn="0" w:firstRowLastColumn="0" w:lastRowFirstColumn="0" w:lastRowLastColumn="0"/>
+            <w:tcW w:w="1410" w:type="dxa"/>
+          </w:tcPr>
+          <w:p>
+            <w:pPr>
+              <w:jc w:val="both"/>
+              <w:rPr>
+                <w:rFonts w:ascii="Times New Roman" w:eastAsia="Times New Roman" w:hAnsi="Times New Roman" w:cs="Times New Roman"/>
+                <w:color w:val="auto"/>
+                <w:sz w:val="24"/>
+                <w:szCs w:val="24"/>
+                <w:lang w:eastAsia="es-MX"/>
+              </w:rPr>
+            </w:pPr>
+            <w:r>
+              <w:rPr>
+                <w:rFonts w:ascii="Times New Roman" w:eastAsia="Times New Roman" w:hAnsi="Times New Roman" w:cs="Times New Roman"/>
+                <w:color w:val="auto"/>
+                <w:sz w:val="24"/>
+                <w:szCs w:val="24"/>
+                <w:lang w:eastAsia="es-MX"/>
+              </w:rPr>
+              <w:t>CU-0</w:t>
+            </w:r>
+            <w:r>
+              <w:rPr>
+                <w:rFonts w:ascii="Times New Roman" w:eastAsia="Times New Roman" w:hAnsi="Times New Roman" w:cs="Times New Roman"/>
+                <w:color w:val="auto"/>
+                <w:sz w:val="24"/>
+                <w:szCs w:val="24"/>
+                <w:lang w:eastAsia="es-MX"/>
+              </w:rPr>
+              <w:t>3</w:t>
+            </w:r>
+          </w:p>
+        </w:tc>
+        <w:tc>
+          <w:tcPr>
+            <w:tcW w:w="7418" w:type="dxa"/>
+          </w:tcPr>
+          <w:p>
+            <w:pPr>
+              <w:cnfStyle w:val="100000000000" w:firstRow="1" w:lastRow="0" w:firstColumn="0" w:lastColumn="0" w:oddVBand="0" w:evenVBand="0" w:oddHBand="0" w:evenHBand="0" w:firstRowFirstColumn="0" w:firstRowLastColumn="0" w:lastRowFirstColumn="0" w:lastRowLastColumn="0"/>
+              <w:rPr>
+                <w:rFonts w:ascii="Times New Roman" w:eastAsia="Times New Roman" w:hAnsi="Times New Roman" w:cs="Times New Roman"/>
+                <w:color w:val="auto"/>
+                <w:sz w:val="24"/>
+                <w:szCs w:val="24"/>
+                <w:lang w:eastAsia="es-MX"/>
+              </w:rPr>
+            </w:pPr>
+            <w:r>
+              <w:rPr>
+                <w:rFonts w:ascii="Times New Roman" w:hAnsi="Times New Roman" w:cs="Times New Roman"/>
+                <w:color w:val="000000" w:themeColor="text1"/>
+                <w:lang w:val="es-ES_tradnl"/>
+              </w:rPr>
+              <w:t>Cerrar sesión.</w:t>
+            </w:r>
+          </w:p>
+        </w:tc>
+      </w:tr>
+      <w:tr>
+        <w:trPr>
+          <w:cnfStyle w:val="000000100000" w:firstRow="0" w:lastRow="0" w:firstColumn="0" w:lastColumn="0" w:oddVBand="0" w:evenVBand="0" w:oddHBand="1" w:evenHBand="0" w:firstRowFirstColumn="0" w:firstRowLastColumn="0" w:lastRowFirstColumn="0" w:lastRowLastColumn="0"/>
+          <w:jc w:val="center"/>
+        </w:trPr>
+        <w:tc>
+          <w:tcPr>
+            <w:cnfStyle w:val="001000000000" w:firstRow="0" w:lastRow="0" w:firstColumn="1" w:lastColumn="0" w:oddVBand="0" w:evenVBand="0" w:oddHBand="0" w:evenHBand="0" w:firstRowFirstColumn="0" w:firstRowLastColumn="0" w:lastRowFirstColumn="0" w:lastRowLastColumn="0"/>
+            <w:tcW w:w="8828" w:type="dxa"/>
+            <w:gridSpan w:val="2"/>
+          </w:tcPr>
+          <w:p>
+            <w:pPr>
+              <w:jc w:val="center"/>
+              <w:rPr>
+                <w:rFonts w:ascii="Times New Roman" w:eastAsia="Times New Roman" w:hAnsi="Times New Roman" w:cs="Times New Roman"/>
+                <w:b w:val="0"/>
+                <w:bCs w:val="0"/>
+                <w:sz w:val="24"/>
+                <w:szCs w:val="24"/>
+                <w:lang w:eastAsia="es-MX"/>
+              </w:rPr>
+            </w:pPr>
+            <w:r>
+              <w:rPr>
+                <w:noProof/>
+              </w:rPr>
+              <w:drawing>
+                <wp:inline distT="0" distB="0" distL="0" distR="0" wp14:anchorId="48A6DA87" wp14:editId="5CC5A441">
+                  <wp:extent cx="5038725" cy="1200150"/>
+                  <wp:effectExtent l="0" t="0" r="9525" b="0"/>
+                  <wp:docPr id="20" name="Imagen 20"/>
+                  <wp:cNvGraphicFramePr>
+                    <a:graphicFrameLocks xmlns:a="http://schemas.openxmlformats.org/drawingml/2006/main" noChangeAspect="1"/>
+                  </wp:cNvGraphicFramePr>
+                  <a:graphic xmlns:a="http://schemas.openxmlformats.org/drawingml/2006/main">
+                    <a:graphicData uri="http://schemas.openxmlformats.org/drawingml/2006/picture">
+                      <pic:pic xmlns:pic="http://schemas.openxmlformats.org/drawingml/2006/picture">
+                        <pic:nvPicPr>
+                          <pic:cNvPr id="0" name="Picture 5"/>
+                          <pic:cNvPicPr>
+                            <a:picLocks noChangeAspect="1" noChangeArrowheads="1"/>
+                          </pic:cNvPicPr>
+                        </pic:nvPicPr>
+                        <pic:blipFill rotWithShape="1">
+                          <a:blip r:embed="rId9">
+                            <a:extLst>
+                              <a:ext uri="{28A0092B-C50C-407E-A947-70E740481C1C}">
+                                <a14:useLocalDpi xmlns:a14="http://schemas.microsoft.com/office/drawing/2010/main" val="0"/>
+                              </a:ext>
+                            </a:extLst>
+                          </a:blip>
+                          <a:srcRect l="1052" t="4117" r="6140" b="21765"/>
+                          <a:stretch/>
+                        </pic:blipFill>
+                        <pic:spPr bwMode="auto">
+                          <a:xfrm>
+                            <a:off x="0" y="0"/>
+                            <a:ext cx="5038725" cy="1200150"/>
+                          </a:xfrm>
+                          <a:prstGeom prst="rect">
+                            <a:avLst/>
+                          </a:prstGeom>
+                          <a:noFill/>
+                          <a:ln>
+                            <a:noFill/>
+                          </a:ln>
+                          <a:extLst>
+                            <a:ext uri="{53640926-AAD7-44D8-BBD7-CCE9431645EC}">
+                              <a14:shadowObscured xmlns:a14="http://schemas.microsoft.com/office/drawing/2010/main"/>
+                            </a:ext>
+                          </a:extLst>
+                        </pic:spPr>
+                      </pic:pic>
+                    </a:graphicData>
+                  </a:graphic>
+                </wp:inline>
+              </w:drawing>
+            </w:r>
+          </w:p>
+        </w:tc>
+      </w:tr>
+    </w:tbl>
+    <w:p>
+      <w:pPr>
+        <w:jc w:val="center"/>
+      </w:pPr>
+    </w:p>
+    <w:tbl>
+      <w:tblPr>
+        <w:tblStyle w:val="Tablaconcuadrcula4-nfasis5"/>
+        <w:tblW w:w="0" w:type="auto"/>
+        <w:jc w:val="center"/>
+        <w:tblLook w:val="04A0" w:firstRow="1" w:lastRow="0" w:firstColumn="1" w:lastColumn="0" w:noHBand="0" w:noVBand="1"/>
+      </w:tblPr>
+      <w:tblGrid>
+        <w:gridCol w:w="1410"/>
+        <w:gridCol w:w="7418"/>
+      </w:tblGrid>
+      <w:tr>
+        <w:trPr>
+          <w:cnfStyle w:val="100000000000" w:firstRow="1" w:lastRow="0" w:firstColumn="0" w:lastColumn="0" w:oddVBand="0" w:evenVBand="0" w:oddHBand="0" w:evenHBand="0" w:firstRowFirstColumn="0" w:firstRowLastColumn="0" w:lastRowFirstColumn="0" w:lastRowLastColumn="0"/>
+          <w:jc w:val="center"/>
+        </w:trPr>
+        <w:tc>
+          <w:tcPr>
+            <w:cnfStyle w:val="001000000000" w:firstRow="0" w:lastRow="0" w:firstColumn="1" w:lastColumn="0" w:oddVBand="0" w:evenVBand="0" w:oddHBand="0" w:evenHBand="0" w:firstRowFirstColumn="0" w:firstRowLastColumn="0" w:lastRowFirstColumn="0" w:lastRowLastColumn="0"/>
+            <w:tcW w:w="1410" w:type="dxa"/>
+          </w:tcPr>
+          <w:p>
+            <w:pPr>
+              <w:jc w:val="both"/>
+              <w:rPr>
+                <w:rFonts w:ascii="Times New Roman" w:eastAsia="Times New Roman" w:hAnsi="Times New Roman" w:cs="Times New Roman"/>
+                <w:color w:val="auto"/>
+                <w:sz w:val="24"/>
+                <w:szCs w:val="24"/>
+                <w:lang w:eastAsia="es-MX"/>
+              </w:rPr>
+            </w:pPr>
+            <w:r>
+              <w:rPr>
+                <w:rFonts w:ascii="Times New Roman" w:eastAsia="Times New Roman" w:hAnsi="Times New Roman" w:cs="Times New Roman"/>
+                <w:color w:val="auto"/>
+                <w:sz w:val="24"/>
+                <w:szCs w:val="24"/>
+                <w:lang w:eastAsia="es-MX"/>
+              </w:rPr>
+              <w:lastRenderedPageBreak/>
+              <w:t>CU-0</w:t>
+            </w:r>
+            <w:r>
+              <w:rPr>
+                <w:rFonts w:ascii="Times New Roman" w:eastAsia="Times New Roman" w:hAnsi="Times New Roman" w:cs="Times New Roman"/>
+                <w:color w:val="auto"/>
+                <w:sz w:val="24"/>
+                <w:szCs w:val="24"/>
+                <w:lang w:eastAsia="es-MX"/>
+              </w:rPr>
+              <w:t>4</w:t>
+            </w:r>
+          </w:p>
+        </w:tc>
+        <w:tc>
+          <w:tcPr>
+            <w:tcW w:w="7418" w:type="dxa"/>
+          </w:tcPr>
+          <w:p>
+            <w:pPr>
+              <w:cnfStyle w:val="100000000000" w:firstRow="1" w:lastRow="0" w:firstColumn="0" w:lastColumn="0" w:oddVBand="0" w:evenVBand="0" w:oddHBand="0" w:evenHBand="0" w:firstRowFirstColumn="0" w:firstRowLastColumn="0" w:lastRowFirstColumn="0" w:lastRowLastColumn="0"/>
+              <w:rPr>
+                <w:rFonts w:ascii="Times New Roman" w:eastAsia="Times New Roman" w:hAnsi="Times New Roman" w:cs="Times New Roman"/>
+                <w:color w:val="auto"/>
+                <w:sz w:val="24"/>
+                <w:szCs w:val="24"/>
+                <w:lang w:eastAsia="es-MX"/>
+              </w:rPr>
+            </w:pPr>
+            <w:r>
+              <w:rPr>
+                <w:rFonts w:ascii="Times New Roman" w:eastAsia="Times New Roman" w:hAnsi="Times New Roman" w:cs="Times New Roman"/>
+                <w:color w:val="auto"/>
+                <w:sz w:val="24"/>
+                <w:szCs w:val="24"/>
+                <w:lang w:eastAsia="es-MX"/>
+              </w:rPr>
+              <w:t>Editar perfil.</w:t>
+            </w:r>
+          </w:p>
+        </w:tc>
+      </w:tr>
+      <w:tr>
+        <w:trPr>
+          <w:cnfStyle w:val="000000100000" w:firstRow="0" w:lastRow="0" w:firstColumn="0" w:lastColumn="0" w:oddVBand="0" w:evenVBand="0" w:oddHBand="1" w:evenHBand="0" w:firstRowFirstColumn="0" w:firstRowLastColumn="0" w:lastRowFirstColumn="0" w:lastRowLastColumn="0"/>
+          <w:jc w:val="center"/>
+        </w:trPr>
+        <w:tc>
+          <w:tcPr>
+            <w:cnfStyle w:val="001000000000" w:firstRow="0" w:lastRow="0" w:firstColumn="1" w:lastColumn="0" w:oddVBand="0" w:evenVBand="0" w:oddHBand="0" w:evenHBand="0" w:firstRowFirstColumn="0" w:firstRowLastColumn="0" w:lastRowFirstColumn="0" w:lastRowLastColumn="0"/>
+            <w:tcW w:w="8828" w:type="dxa"/>
+            <w:gridSpan w:val="2"/>
+          </w:tcPr>
+          <w:p>
+            <w:pPr>
+              <w:jc w:val="center"/>
+              <w:rPr>
+                <w:rFonts w:ascii="Times New Roman" w:eastAsia="Times New Roman" w:hAnsi="Times New Roman" w:cs="Times New Roman"/>
+                <w:b w:val="0"/>
+                <w:bCs w:val="0"/>
+                <w:sz w:val="24"/>
+                <w:szCs w:val="24"/>
+                <w:lang w:eastAsia="es-MX"/>
+              </w:rPr>
+            </w:pPr>
+            <w:r>
+              <w:rPr>
+                <w:noProof/>
+              </w:rPr>
+              <w:drawing>
+                <wp:inline distT="0" distB="0" distL="0" distR="0" wp14:anchorId="1BAC0BC6" wp14:editId="24507EA2">
+                  <wp:extent cx="5029200" cy="3486150"/>
+                  <wp:effectExtent l="0" t="0" r="0" b="0"/>
+                  <wp:docPr id="21" name="Imagen 21"/>
+                  <wp:cNvGraphicFramePr>
+                    <a:graphicFrameLocks xmlns:a="http://schemas.openxmlformats.org/drawingml/2006/main" noChangeAspect="1"/>
+                  </wp:cNvGraphicFramePr>
+                  <a:graphic xmlns:a="http://schemas.openxmlformats.org/drawingml/2006/main">
+                    <a:graphicData uri="http://schemas.openxmlformats.org/drawingml/2006/picture">
+                      <pic:pic xmlns:pic="http://schemas.openxmlformats.org/drawingml/2006/picture">
+                        <pic:nvPicPr>
+                          <pic:cNvPr id="0" name="Picture 7"/>
+                          <pic:cNvPicPr>
+                            <a:picLocks noChangeAspect="1" noChangeArrowheads="1"/>
+                          </pic:cNvPicPr>
+                        </pic:nvPicPr>
+                        <pic:blipFill rotWithShape="1">
+                          <a:blip r:embed="rId10">
+                            <a:extLst>
+                              <a:ext uri="{28A0092B-C50C-407E-A947-70E740481C1C}">
+                                <a14:useLocalDpi xmlns:a14="http://schemas.microsoft.com/office/drawing/2010/main" val="0"/>
+                              </a:ext>
+                            </a:extLst>
+                          </a:blip>
+                          <a:srcRect l="1053" t="1951" r="6316" b="8780"/>
+                          <a:stretch/>
+                        </pic:blipFill>
+                        <pic:spPr bwMode="auto">
+                          <a:xfrm>
+                            <a:off x="0" y="0"/>
+                            <a:ext cx="5029200" cy="3486150"/>
+                          </a:xfrm>
+                          <a:prstGeom prst="rect">
+                            <a:avLst/>
+                          </a:prstGeom>
+                          <a:noFill/>
+                          <a:ln>
+                            <a:noFill/>
+                          </a:ln>
+                          <a:extLst>
+                            <a:ext uri="{53640926-AAD7-44D8-BBD7-CCE9431645EC}">
+                              <a14:shadowObscured xmlns:a14="http://schemas.microsoft.com/office/drawing/2010/main"/>
+                            </a:ext>
+                          </a:extLst>
+                        </pic:spPr>
+                      </pic:pic>
+                    </a:graphicData>
+                  </a:graphic>
+                </wp:inline>
+              </w:drawing>
+            </w:r>
+          </w:p>
+        </w:tc>
+      </w:tr>
+    </w:tbl>
+    <w:p/>
+    <w:tbl>
+      <w:tblPr>
+        <w:tblStyle w:val="Tablaconcuadrcula4-nfasis5"/>
+        <w:tblW w:w="0" w:type="auto"/>
+        <w:jc w:val="center"/>
+        <w:tblLook w:val="04A0" w:firstRow="1" w:lastRow="0" w:firstColumn="1" w:lastColumn="0" w:noHBand="0" w:noVBand="1"/>
+      </w:tblPr>
+      <w:tblGrid>
+        <w:gridCol w:w="1410"/>
+        <w:gridCol w:w="7418"/>
+      </w:tblGrid>
+      <w:tr>
+        <w:trPr>
+          <w:cnfStyle w:val="100000000000" w:firstRow="1" w:lastRow="0" w:firstColumn="0" w:lastColumn="0" w:oddVBand="0" w:evenVBand="0" w:oddHBand="0" w:evenHBand="0" w:firstRowFirstColumn="0" w:firstRowLastColumn="0" w:lastRowFirstColumn="0" w:lastRowLastColumn="0"/>
+          <w:jc w:val="center"/>
+        </w:trPr>
+        <w:tc>
+          <w:tcPr>
+            <w:cnfStyle w:val="001000000000" w:firstRow="0" w:lastRow="0" w:firstColumn="1" w:lastColumn="0" w:oddVBand="0" w:evenVBand="0" w:oddHBand="0" w:evenHBand="0" w:firstRowFirstColumn="0" w:firstRowLastColumn="0" w:lastRowFirstColumn="0" w:lastRowLastColumn="0"/>
+            <w:tcW w:w="1410" w:type="dxa"/>
+          </w:tcPr>
+          <w:p>
+            <w:pPr>
+              <w:jc w:val="both"/>
+              <w:rPr>
+                <w:rFonts w:ascii="Times New Roman" w:eastAsia="Times New Roman" w:hAnsi="Times New Roman" w:cs="Times New Roman"/>
+                <w:color w:val="auto"/>
+                <w:sz w:val="24"/>
+                <w:szCs w:val="24"/>
+                <w:lang w:eastAsia="es-MX"/>
+              </w:rPr>
+            </w:pPr>
+            <w:r>
+              <w:rPr>
+                <w:rFonts w:ascii="Times New Roman" w:eastAsia="Times New Roman" w:hAnsi="Times New Roman" w:cs="Times New Roman"/>
+                <w:color w:val="auto"/>
+                <w:sz w:val="24"/>
+                <w:szCs w:val="24"/>
+                <w:lang w:eastAsia="es-MX"/>
+              </w:rPr>
+              <w:t>CU-0</w:t>
+            </w:r>
+            <w:r>
+              <w:rPr>
+                <w:rFonts w:ascii="Times New Roman" w:eastAsia="Times New Roman" w:hAnsi="Times New Roman" w:cs="Times New Roman"/>
+                <w:color w:val="auto"/>
+                <w:sz w:val="24"/>
+                <w:szCs w:val="24"/>
+                <w:lang w:eastAsia="es-MX"/>
+              </w:rPr>
+              <w:t>5</w:t>
+            </w:r>
+          </w:p>
+        </w:tc>
+        <w:tc>
+          <w:tcPr>
+            <w:tcW w:w="7418" w:type="dxa"/>
+          </w:tcPr>
+          <w:p>
+            <w:pPr>
+              <w:cnfStyle w:val="100000000000" w:firstRow="1" w:lastRow="0" w:firstColumn="0" w:lastColumn="0" w:oddVBand="0" w:evenVBand="0" w:oddHBand="0" w:evenHBand="0" w:firstRowFirstColumn="0" w:firstRowLastColumn="0" w:lastRowFirstColumn="0" w:lastRowLastColumn="0"/>
+              <w:rPr>
+                <w:rFonts w:ascii="Times New Roman" w:eastAsia="Times New Roman" w:hAnsi="Times New Roman" w:cs="Times New Roman"/>
+                <w:color w:val="auto"/>
+                <w:sz w:val="24"/>
+                <w:szCs w:val="24"/>
+                <w:lang w:eastAsia="es-MX"/>
+              </w:rPr>
+            </w:pPr>
+            <w:r>
+              <w:rPr>
+                <w:rFonts w:ascii="Times New Roman" w:eastAsia="Times New Roman" w:hAnsi="Times New Roman" w:cs="Times New Roman"/>
+                <w:color w:val="auto"/>
+                <w:sz w:val="24"/>
+                <w:szCs w:val="24"/>
+                <w:lang w:eastAsia="es-MX"/>
+              </w:rPr>
+              <w:t>Crear eventos.</w:t>
+            </w:r>
+          </w:p>
+        </w:tc>
+      </w:tr>
+      <w:tr>
+        <w:trPr>
+          <w:cnfStyle w:val="000000100000" w:firstRow="0" w:lastRow="0" w:firstColumn="0" w:lastColumn="0" w:oddVBand="0" w:evenVBand="0" w:oddHBand="1" w:evenHBand="0" w:firstRowFirstColumn="0" w:firstRowLastColumn="0" w:lastRowFirstColumn="0" w:lastRowLastColumn="0"/>
+          <w:jc w:val="center"/>
+        </w:trPr>
+        <w:tc>
+          <w:tcPr>
+            <w:cnfStyle w:val="001000000000" w:firstRow="0" w:lastRow="0" w:firstColumn="1" w:lastColumn="0" w:oddVBand="0" w:evenVBand="0" w:oddHBand="0" w:evenHBand="0" w:firstRowFirstColumn="0" w:firstRowLastColumn="0" w:lastRowFirstColumn="0" w:lastRowLastColumn="0"/>
+            <w:tcW w:w="8828" w:type="dxa"/>
+            <w:gridSpan w:val="2"/>
+          </w:tcPr>
+          <w:p>
+            <w:pPr>
+              <w:jc w:val="center"/>
+              <w:rPr>
+                <w:rFonts w:ascii="Times New Roman" w:eastAsia="Times New Roman" w:hAnsi="Times New Roman" w:cs="Times New Roman"/>
+                <w:sz w:val="24"/>
+                <w:szCs w:val="24"/>
+                <w:lang w:eastAsia="es-MX"/>
+              </w:rPr>
+            </w:pPr>
+            <w:r>
+              <w:rPr>
+                <w:noProof/>
+              </w:rPr>
+              <w:drawing>
+                <wp:inline distT="0" distB="0" distL="0" distR="0" wp14:anchorId="6890B279" wp14:editId="121BBDA0">
                   <wp:extent cx="5125085" cy="3234690"/>
                   <wp:effectExtent l="0" t="0" r="0" b="3810"/>
                   <wp:docPr id="1" name="Imagen 1"/>
@@ -876,7 +2487,7 @@
                           </pic:cNvPicPr>
                         </pic:nvPicPr>
                         <pic:blipFill>
-                          <a:blip r:embed="rId6">
+                          <a:blip r:embed="rId11">
                             <a:extLst>
                               <a:ext uri="{28A0092B-C50C-407E-A947-70E740481C1C}">
                                 <a14:useLocalDpi xmlns:a14="http://schemas.microsoft.com/office/drawing/2010/main" val="0"/>
@@ -912,158 +2523,6 @@
       </w:tr>
     </w:tbl>
     <w:p/>
-    <w:tbl>
-      <w:tblPr>
-        <w:tblStyle w:val="Tablaconcuadrcula4-nfasis5"/>
-        <w:tblW w:w="0" w:type="auto"/>
-        <w:jc w:val="center"/>
-        <w:tblLook w:val="04A0" w:firstRow="1" w:lastRow="0" w:firstColumn="1" w:lastColumn="0" w:noHBand="0" w:noVBand="1"/>
-      </w:tblPr>
-      <w:tblGrid>
-        <w:gridCol w:w="1695"/>
-        <w:gridCol w:w="7133"/>
-      </w:tblGrid>
-      <w:tr>
-        <w:trPr>
-          <w:cnfStyle w:val="100000000000" w:firstRow="1" w:lastRow="0" w:firstColumn="0" w:lastColumn="0" w:oddVBand="0" w:evenVBand="0" w:oddHBand="0" w:evenHBand="0" w:firstRowFirstColumn="0" w:firstRowLastColumn="0" w:lastRowFirstColumn="0" w:lastRowLastColumn="0"/>
-          <w:jc w:val="center"/>
-        </w:trPr>
-        <w:tc>
-          <w:tcPr>
-            <w:cnfStyle w:val="001000000000" w:firstRow="0" w:lastRow="0" w:firstColumn="1" w:lastColumn="0" w:oddVBand="0" w:evenVBand="0" w:oddHBand="0" w:evenHBand="0" w:firstRowFirstColumn="0" w:firstRowLastColumn="0" w:lastRowFirstColumn="0" w:lastRowLastColumn="0"/>
-            <w:tcW w:w="1410" w:type="dxa"/>
-          </w:tcPr>
-          <w:p>
-            <w:pPr>
-              <w:jc w:val="both"/>
-              <w:rPr>
-                <w:rFonts w:ascii="Times New Roman" w:eastAsia="Times New Roman" w:hAnsi="Times New Roman" w:cs="Times New Roman"/>
-                <w:color w:val="auto"/>
-                <w:sz w:val="24"/>
-                <w:szCs w:val="24"/>
-                <w:lang w:eastAsia="es-MX"/>
-              </w:rPr>
-            </w:pPr>
-            <w:r>
-              <w:rPr>
-                <w:rFonts w:ascii="Times New Roman" w:eastAsia="Times New Roman" w:hAnsi="Times New Roman" w:cs="Times New Roman"/>
-                <w:color w:val="auto"/>
-                <w:sz w:val="24"/>
-                <w:szCs w:val="24"/>
-                <w:lang w:eastAsia="es-MX"/>
-              </w:rPr>
-              <w:t>CU-02</w:t>
-            </w:r>
-          </w:p>
-        </w:tc>
-        <w:tc>
-          <w:tcPr>
-            <w:tcW w:w="7418" w:type="dxa"/>
-          </w:tcPr>
-          <w:p>
-            <w:pPr>
-              <w:jc w:val="both"/>
-              <w:cnfStyle w:val="100000000000" w:firstRow="1" w:lastRow="0" w:firstColumn="0" w:lastColumn="0" w:oddVBand="0" w:evenVBand="0" w:oddHBand="0" w:evenHBand="0" w:firstRowFirstColumn="0" w:firstRowLastColumn="0" w:lastRowFirstColumn="0" w:lastRowLastColumn="0"/>
-              <w:rPr>
-                <w:rFonts w:ascii="Times New Roman" w:eastAsia="Times New Roman" w:hAnsi="Times New Roman" w:cs="Times New Roman"/>
-                <w:color w:val="auto"/>
-                <w:sz w:val="24"/>
-                <w:szCs w:val="24"/>
-                <w:lang w:eastAsia="es-MX"/>
-              </w:rPr>
-            </w:pPr>
-            <w:r>
-              <w:rPr>
-                <w:rFonts w:ascii="Times New Roman" w:eastAsia="Times New Roman" w:hAnsi="Times New Roman" w:cs="Times New Roman"/>
-                <w:color w:val="auto"/>
-                <w:sz w:val="24"/>
-                <w:szCs w:val="24"/>
-                <w:lang w:eastAsia="es-MX"/>
-              </w:rPr>
-              <w:t>Consultar lista de eventos a realizar.</w:t>
-            </w:r>
-          </w:p>
-        </w:tc>
-      </w:tr>
-      <w:tr>
-        <w:trPr>
-          <w:cnfStyle w:val="000000100000" w:firstRow="0" w:lastRow="0" w:firstColumn="0" w:lastColumn="0" w:oddVBand="0" w:evenVBand="0" w:oddHBand="1" w:evenHBand="0" w:firstRowFirstColumn="0" w:firstRowLastColumn="0" w:lastRowFirstColumn="0" w:lastRowLastColumn="0"/>
-          <w:jc w:val="center"/>
-        </w:trPr>
-        <w:tc>
-          <w:tcPr>
-            <w:cnfStyle w:val="001000000000" w:firstRow="0" w:lastRow="0" w:firstColumn="1" w:lastColumn="0" w:oddVBand="0" w:evenVBand="0" w:oddHBand="0" w:evenHBand="0" w:firstRowFirstColumn="0" w:firstRowLastColumn="0" w:lastRowFirstColumn="0" w:lastRowLastColumn="0"/>
-            <w:tcW w:w="8828" w:type="dxa"/>
-            <w:gridSpan w:val="2"/>
-          </w:tcPr>
-          <w:p>
-            <w:pPr>
-              <w:jc w:val="both"/>
-              <w:rPr>
-                <w:rFonts w:ascii="Times New Roman" w:eastAsia="Times New Roman" w:hAnsi="Times New Roman" w:cs="Times New Roman"/>
-                <w:sz w:val="24"/>
-                <w:szCs w:val="24"/>
-                <w:lang w:eastAsia="es-MX"/>
-              </w:rPr>
-            </w:pPr>
-            <w:r>
-              <w:rPr>
-                <w:noProof/>
-              </w:rPr>
-              <w:drawing>
-                <wp:inline distT="0" distB="0" distL="0" distR="0">
-                  <wp:extent cx="5612130" cy="3129915"/>
-                  <wp:effectExtent l="0" t="0" r="7620" b="0"/>
-                  <wp:docPr id="2" name="Imagen 2"/>
-                  <wp:cNvGraphicFramePr>
-                    <a:graphicFrameLocks xmlns:a="http://schemas.openxmlformats.org/drawingml/2006/main" noChangeAspect="1"/>
-                  </wp:cNvGraphicFramePr>
-                  <a:graphic xmlns:a="http://schemas.openxmlformats.org/drawingml/2006/main">
-                    <a:graphicData uri="http://schemas.openxmlformats.org/drawingml/2006/picture">
-                      <pic:pic xmlns:pic="http://schemas.openxmlformats.org/drawingml/2006/picture">
-                        <pic:nvPicPr>
-                          <pic:cNvPr id="0" name="Picture 3"/>
-                          <pic:cNvPicPr>
-                            <a:picLocks noChangeAspect="1" noChangeArrowheads="1"/>
-                          </pic:cNvPicPr>
-                        </pic:nvPicPr>
-                        <pic:blipFill>
-                          <a:blip r:embed="rId7">
-                            <a:extLst>
-                              <a:ext uri="{28A0092B-C50C-407E-A947-70E740481C1C}">
-                                <a14:useLocalDpi xmlns:a14="http://schemas.microsoft.com/office/drawing/2010/main" val="0"/>
-                              </a:ext>
-                            </a:extLst>
-                          </a:blip>
-                          <a:srcRect/>
-                          <a:stretch>
-                            <a:fillRect/>
-                          </a:stretch>
-                        </pic:blipFill>
-                        <pic:spPr bwMode="auto">
-                          <a:xfrm>
-                            <a:off x="0" y="0"/>
-                            <a:ext cx="5612130" cy="3129915"/>
-                          </a:xfrm>
-                          <a:prstGeom prst="rect">
-                            <a:avLst/>
-                          </a:prstGeom>
-                          <a:noFill/>
-                          <a:ln>
-                            <a:noFill/>
-                          </a:ln>
-                        </pic:spPr>
-                      </pic:pic>
-                    </a:graphicData>
-                  </a:graphic>
-                </wp:inline>
-              </w:drawing>
-            </w:r>
-          </w:p>
-        </w:tc>
-      </w:tr>
-    </w:tbl>
-    <w:p/>
     <w:p/>
     <w:p/>
     <w:p/>
@@ -1075,8 +2534,8 @@
         <w:tblLook w:val="04A0" w:firstRow="1" w:lastRow="0" w:firstColumn="1" w:lastColumn="0" w:noHBand="0" w:noVBand="1"/>
       </w:tblPr>
       <w:tblGrid>
-        <w:gridCol w:w="1695"/>
-        <w:gridCol w:w="7133"/>
+        <w:gridCol w:w="1410"/>
+        <w:gridCol w:w="7418"/>
       </w:tblGrid>
       <w:tr>
         <w:trPr>
@@ -1108,7 +2567,17 @@
                 <w:lang w:eastAsia="es-MX"/>
               </w:rPr>
               <w:lastRenderedPageBreak/>
-              <w:t>CU-03</w:t>
+              <w:t>CU-0</w:t>
+            </w:r>
+            <w:r>
+              <w:rPr>
+                <w:rFonts w:ascii="Times New Roman" w:eastAsia="Times New Roman" w:hAnsi="Times New Roman" w:cs="Times New Roman"/>
+                <w:color w:val="auto"/>
+                <w:sz w:val="24"/>
+                <w:szCs w:val="24"/>
+                <w:lang w:eastAsia="es-MX"/>
+              </w:rPr>
+              <w:t>6</w:t>
             </w:r>
           </w:p>
         </w:tc>
@@ -1135,7 +2604,7 @@
                 <w:szCs w:val="24"/>
                 <w:lang w:eastAsia="es-MX"/>
               </w:rPr>
-              <w:t>Consultar lista de eventos pasados.</w:t>
+              <w:t>Cancelación de eventos.</w:t>
             </w:r>
           </w:p>
         </w:tc>
@@ -1153,9 +2622,11 @@
           </w:tcPr>
           <w:p>
             <w:pPr>
-              <w:jc w:val="both"/>
-              <w:rPr>
-                <w:rFonts w:ascii="Times New Roman" w:eastAsia="Times New Roman" w:hAnsi="Times New Roman" w:cs="Times New Roman"/>
+              <w:jc w:val="center"/>
+              <w:rPr>
+                <w:rFonts w:ascii="Times New Roman" w:eastAsia="Times New Roman" w:hAnsi="Times New Roman" w:cs="Times New Roman"/>
+                <w:b w:val="0"/>
+                <w:bCs w:val="0"/>
                 <w:sz w:val="24"/>
                 <w:szCs w:val="24"/>
                 <w:lang w:eastAsia="es-MX"/>
@@ -1166,10 +2637,10 @@
                 <w:noProof/>
               </w:rPr>
               <w:drawing>
-                <wp:inline distT="0" distB="0" distL="0" distR="0">
-                  <wp:extent cx="5612130" cy="3084830"/>
-                  <wp:effectExtent l="0" t="0" r="7620" b="1270"/>
-                  <wp:docPr id="3" name="Imagen 3"/>
+                <wp:inline distT="0" distB="0" distL="0" distR="0" wp14:anchorId="3A6E1602" wp14:editId="376C0221">
+                  <wp:extent cx="5295900" cy="1247775"/>
+                  <wp:effectExtent l="0" t="0" r="0" b="9525"/>
+                  <wp:docPr id="22" name="Imagen 22"/>
                   <wp:cNvGraphicFramePr>
                     <a:graphicFrameLocks xmlns:a="http://schemas.openxmlformats.org/drawingml/2006/main" noChangeAspect="1"/>
                   </wp:cNvGraphicFramePr>
@@ -1177,28 +2648,26 @@
                     <a:graphicData uri="http://schemas.openxmlformats.org/drawingml/2006/picture">
                       <pic:pic xmlns:pic="http://schemas.openxmlformats.org/drawingml/2006/picture">
                         <pic:nvPicPr>
-                          <pic:cNvPr id="0" name="Picture 5"/>
+                          <pic:cNvPr id="0" name="Picture 9"/>
                           <pic:cNvPicPr>
                             <a:picLocks noChangeAspect="1" noChangeArrowheads="1"/>
                           </pic:cNvPicPr>
                         </pic:nvPicPr>
-                        <pic:blipFill>
-                          <a:blip r:embed="rId8">
+                        <pic:blipFill rotWithShape="1">
+                          <a:blip r:embed="rId12">
                             <a:extLst>
                               <a:ext uri="{28A0092B-C50C-407E-A947-70E740481C1C}">
                                 <a14:useLocalDpi xmlns:a14="http://schemas.microsoft.com/office/drawing/2010/main" val="0"/>
                               </a:ext>
                             </a:extLst>
                           </a:blip>
-                          <a:srcRect/>
-                          <a:stretch>
-                            <a:fillRect/>
-                          </a:stretch>
+                          <a:srcRect l="1053" t="3889" r="5385" b="21565"/>
+                          <a:stretch/>
                         </pic:blipFill>
                         <pic:spPr bwMode="auto">
                           <a:xfrm>
                             <a:off x="0" y="0"/>
-                            <a:ext cx="5612130" cy="3084830"/>
+                            <a:ext cx="5295900" cy="1247775"/>
                           </a:xfrm>
                           <a:prstGeom prst="rect">
                             <a:avLst/>
@@ -1207,6 +2676,11 @@
                           <a:ln>
                             <a:noFill/>
                           </a:ln>
+                          <a:extLst>
+                            <a:ext uri="{53640926-AAD7-44D8-BBD7-CCE9431645EC}">
+                              <a14:shadowObscured xmlns:a14="http://schemas.microsoft.com/office/drawing/2010/main"/>
+                            </a:ext>
+                          </a:extLst>
                         </pic:spPr>
                       </pic:pic>
                     </a:graphicData>
@@ -1227,8 +2701,8 @@
         <w:tblLook w:val="04A0" w:firstRow="1" w:lastRow="0" w:firstColumn="1" w:lastColumn="0" w:noHBand="0" w:noVBand="1"/>
       </w:tblPr>
       <w:tblGrid>
-        <w:gridCol w:w="1695"/>
-        <w:gridCol w:w="7133"/>
+        <w:gridCol w:w="1737"/>
+        <w:gridCol w:w="7418"/>
       </w:tblGrid>
       <w:tr>
         <w:trPr>
@@ -1259,7 +2733,17 @@
                 <w:szCs w:val="24"/>
                 <w:lang w:eastAsia="es-MX"/>
               </w:rPr>
-              <w:t>CU-04</w:t>
+              <w:t>CU-0</w:t>
+            </w:r>
+            <w:r>
+              <w:rPr>
+                <w:rFonts w:ascii="Times New Roman" w:eastAsia="Times New Roman" w:hAnsi="Times New Roman" w:cs="Times New Roman"/>
+                <w:color w:val="auto"/>
+                <w:sz w:val="24"/>
+                <w:szCs w:val="24"/>
+                <w:lang w:eastAsia="es-MX"/>
+              </w:rPr>
+              <w:t>7</w:t>
             </w:r>
           </w:p>
         </w:tc>
@@ -1319,7 +2803,7 @@
                 <w:noProof/>
               </w:rPr>
               <w:drawing>
-                <wp:inline distT="0" distB="0" distL="0" distR="0">
+                <wp:inline distT="0" distB="0" distL="0" distR="0" wp14:anchorId="5A655F1C" wp14:editId="7DFEAA48">
                   <wp:extent cx="5612130" cy="1859915"/>
                   <wp:effectExtent l="0" t="0" r="7620" b="6985"/>
                   <wp:docPr id="7" name="Imagen 7"/>
@@ -1336,7 +2820,7 @@
                           </pic:cNvPicPr>
                         </pic:nvPicPr>
                         <pic:blipFill>
-                          <a:blip r:embed="rId9">
+                          <a:blip r:embed="rId13">
                             <a:extLst>
                               <a:ext uri="{28A0092B-C50C-407E-A947-70E740481C1C}">
                                 <a14:useLocalDpi xmlns:a14="http://schemas.microsoft.com/office/drawing/2010/main" val="0"/>
@@ -1372,6 +2856,195 @@
       </w:tr>
     </w:tbl>
     <w:p/>
+    <w:tbl>
+      <w:tblPr>
+        <w:tblStyle w:val="Tablaconcuadrcula4-nfasis5"/>
+        <w:tblW w:w="0" w:type="auto"/>
+        <w:jc w:val="center"/>
+        <w:tblLook w:val="04A0" w:firstRow="1" w:lastRow="0" w:firstColumn="1" w:lastColumn="0" w:noHBand="0" w:noVBand="1"/>
+      </w:tblPr>
+      <w:tblGrid>
+        <w:gridCol w:w="1690"/>
+        <w:gridCol w:w="7418"/>
+      </w:tblGrid>
+      <w:tr>
+        <w:trPr>
+          <w:cnfStyle w:val="100000000000" w:firstRow="1" w:lastRow="0" w:firstColumn="0" w:lastColumn="0" w:oddVBand="0" w:evenVBand="0" w:oddHBand="0" w:evenHBand="0" w:firstRowFirstColumn="0" w:firstRowLastColumn="0" w:lastRowFirstColumn="0" w:lastRowLastColumn="0"/>
+          <w:jc w:val="center"/>
+        </w:trPr>
+        <w:tc>
+          <w:tcPr>
+            <w:cnfStyle w:val="001000000000" w:firstRow="0" w:lastRow="0" w:firstColumn="1" w:lastColumn="0" w:oddVBand="0" w:evenVBand="0" w:oddHBand="0" w:evenHBand="0" w:firstRowFirstColumn="0" w:firstRowLastColumn="0" w:lastRowFirstColumn="0" w:lastRowLastColumn="0"/>
+            <w:tcW w:w="1410" w:type="dxa"/>
+          </w:tcPr>
+          <w:p>
+            <w:pPr>
+              <w:jc w:val="both"/>
+              <w:rPr>
+                <w:rFonts w:ascii="Times New Roman" w:eastAsia="Times New Roman" w:hAnsi="Times New Roman" w:cs="Times New Roman"/>
+                <w:color w:val="auto"/>
+                <w:sz w:val="24"/>
+                <w:szCs w:val="24"/>
+                <w:lang w:eastAsia="es-MX"/>
+              </w:rPr>
+            </w:pPr>
+            <w:r>
+              <w:rPr>
+                <w:rFonts w:ascii="Times New Roman" w:eastAsia="Times New Roman" w:hAnsi="Times New Roman" w:cs="Times New Roman"/>
+                <w:color w:val="auto"/>
+                <w:sz w:val="24"/>
+                <w:szCs w:val="24"/>
+                <w:lang w:eastAsia="es-MX"/>
+              </w:rPr>
+              <w:t>CU-0</w:t>
+            </w:r>
+            <w:r>
+              <w:rPr>
+                <w:rFonts w:ascii="Times New Roman" w:eastAsia="Times New Roman" w:hAnsi="Times New Roman" w:cs="Times New Roman"/>
+                <w:color w:val="auto"/>
+                <w:sz w:val="24"/>
+                <w:szCs w:val="24"/>
+                <w:lang w:eastAsia="es-MX"/>
+              </w:rPr>
+              <w:t>8</w:t>
+            </w:r>
+          </w:p>
+        </w:tc>
+        <w:tc>
+          <w:tcPr>
+            <w:tcW w:w="7418" w:type="dxa"/>
+          </w:tcPr>
+          <w:p>
+            <w:pPr>
+              <w:cnfStyle w:val="100000000000" w:firstRow="1" w:lastRow="0" w:firstColumn="0" w:lastColumn="0" w:oddVBand="0" w:evenVBand="0" w:oddHBand="0" w:evenHBand="0" w:firstRowFirstColumn="0" w:firstRowLastColumn="0" w:lastRowFirstColumn="0" w:lastRowLastColumn="0"/>
+              <w:rPr>
+                <w:rFonts w:ascii="Times New Roman" w:eastAsia="Times New Roman" w:hAnsi="Times New Roman" w:cs="Times New Roman"/>
+                <w:color w:val="auto"/>
+                <w:sz w:val="24"/>
+                <w:szCs w:val="24"/>
+                <w:lang w:eastAsia="es-MX"/>
+              </w:rPr>
+            </w:pPr>
+            <w:r>
+              <w:rPr>
+                <w:rFonts w:ascii="Times New Roman" w:eastAsia="Times New Roman" w:hAnsi="Times New Roman" w:cs="Times New Roman"/>
+                <w:color w:val="auto"/>
+                <w:sz w:val="24"/>
+                <w:szCs w:val="24"/>
+                <w:lang w:eastAsia="es-MX"/>
+              </w:rPr>
+              <w:t xml:space="preserve">Consultar información del </w:t>
+            </w:r>
+            <w:proofErr w:type="spellStart"/>
+            <w:r>
+              <w:rPr>
+                <w:rFonts w:ascii="Times New Roman" w:eastAsia="Times New Roman" w:hAnsi="Times New Roman" w:cs="Times New Roman"/>
+                <w:color w:val="auto"/>
+                <w:sz w:val="24"/>
+                <w:szCs w:val="24"/>
+                <w:lang w:eastAsia="es-MX"/>
+              </w:rPr>
+              <w:t>Dashobard</w:t>
+            </w:r>
+            <w:proofErr w:type="spellEnd"/>
+            <w:r>
+              <w:rPr>
+                <w:rFonts w:ascii="Times New Roman" w:eastAsia="Times New Roman" w:hAnsi="Times New Roman" w:cs="Times New Roman"/>
+                <w:color w:val="auto"/>
+                <w:sz w:val="24"/>
+                <w:szCs w:val="24"/>
+                <w:lang w:eastAsia="es-MX"/>
+              </w:rPr>
+              <w:t>.</w:t>
+            </w:r>
+          </w:p>
+        </w:tc>
+      </w:tr>
+      <w:tr>
+        <w:trPr>
+          <w:cnfStyle w:val="000000100000" w:firstRow="0" w:lastRow="0" w:firstColumn="0" w:lastColumn="0" w:oddVBand="0" w:evenVBand="0" w:oddHBand="1" w:evenHBand="0" w:firstRowFirstColumn="0" w:firstRowLastColumn="0" w:lastRowFirstColumn="0" w:lastRowLastColumn="0"/>
+          <w:jc w:val="center"/>
+        </w:trPr>
+        <w:tc>
+          <w:tcPr>
+            <w:cnfStyle w:val="001000000000" w:firstRow="0" w:lastRow="0" w:firstColumn="1" w:lastColumn="0" w:oddVBand="0" w:evenVBand="0" w:oddHBand="0" w:evenHBand="0" w:firstRowFirstColumn="0" w:firstRowLastColumn="0" w:lastRowFirstColumn="0" w:lastRowLastColumn="0"/>
+            <w:tcW w:w="8828" w:type="dxa"/>
+            <w:gridSpan w:val="2"/>
+          </w:tcPr>
+          <w:p>
+            <w:pPr>
+              <w:jc w:val="both"/>
+              <w:rPr>
+                <w:rFonts w:ascii="Times New Roman" w:eastAsia="Times New Roman" w:hAnsi="Times New Roman" w:cs="Times New Roman"/>
+                <w:b w:val="0"/>
+                <w:bCs w:val="0"/>
+                <w:sz w:val="24"/>
+                <w:szCs w:val="24"/>
+                <w:lang w:eastAsia="es-MX"/>
+              </w:rPr>
+            </w:pPr>
+            <w:r>
+              <w:rPr>
+                <w:noProof/>
+              </w:rPr>
+              <w:drawing>
+                <wp:inline distT="0" distB="0" distL="0" distR="0" wp14:anchorId="080D07A7" wp14:editId="7CEC7197">
+                  <wp:extent cx="5572125" cy="1571625"/>
+                  <wp:effectExtent l="0" t="0" r="9525" b="9525"/>
+                  <wp:docPr id="23" name="Imagen 23"/>
+                  <wp:cNvGraphicFramePr>
+                    <a:graphicFrameLocks xmlns:a="http://schemas.openxmlformats.org/drawingml/2006/main" noChangeAspect="1"/>
+                  </wp:cNvGraphicFramePr>
+                  <a:graphic xmlns:a="http://schemas.openxmlformats.org/drawingml/2006/main">
+                    <a:graphicData uri="http://schemas.openxmlformats.org/drawingml/2006/picture">
+                      <pic:pic xmlns:pic="http://schemas.openxmlformats.org/drawingml/2006/picture">
+                        <pic:nvPicPr>
+                          <pic:cNvPr id="0" name="Picture 11"/>
+                          <pic:cNvPicPr>
+                            <a:picLocks noChangeAspect="1" noChangeArrowheads="1"/>
+                          </pic:cNvPicPr>
+                        </pic:nvPicPr>
+                        <pic:blipFill rotWithShape="1">
+                          <a:blip r:embed="rId14">
+                            <a:extLst>
+                              <a:ext uri="{28A0092B-C50C-407E-A947-70E740481C1C}">
+                                <a14:useLocalDpi xmlns:a14="http://schemas.microsoft.com/office/drawing/2010/main" val="0"/>
+                              </a:ext>
+                            </a:extLst>
+                          </a:blip>
+                          <a:srcRect l="902" r="3730" b="18310"/>
+                          <a:stretch/>
+                        </pic:blipFill>
+                        <pic:spPr bwMode="auto">
+                          <a:xfrm>
+                            <a:off x="0" y="0"/>
+                            <a:ext cx="5572125" cy="1571625"/>
+                          </a:xfrm>
+                          <a:prstGeom prst="rect">
+                            <a:avLst/>
+                          </a:prstGeom>
+                          <a:noFill/>
+                          <a:ln>
+                            <a:noFill/>
+                          </a:ln>
+                          <a:extLst>
+                            <a:ext uri="{53640926-AAD7-44D8-BBD7-CCE9431645EC}">
+                              <a14:shadowObscured xmlns:a14="http://schemas.microsoft.com/office/drawing/2010/main"/>
+                            </a:ext>
+                          </a:extLst>
+                        </pic:spPr>
+                      </pic:pic>
+                    </a:graphicData>
+                  </a:graphic>
+                </wp:inline>
+              </w:drawing>
+            </w:r>
+          </w:p>
+        </w:tc>
+      </w:tr>
+    </w:tbl>
+    <w:p/>
+    <w:p/>
     <w:p/>
     <w:p/>
     <w:p/>
@@ -1388,8 +3061,8 @@
         <w:tblLook w:val="04A0" w:firstRow="1" w:lastRow="0" w:firstColumn="1" w:lastColumn="0" w:noHBand="0" w:noVBand="1"/>
       </w:tblPr>
       <w:tblGrid>
-        <w:gridCol w:w="1695"/>
-        <w:gridCol w:w="7133"/>
+        <w:gridCol w:w="1737"/>
+        <w:gridCol w:w="7418"/>
       </w:tblGrid>
       <w:tr>
         <w:trPr>
@@ -1421,7 +3094,17 @@
                 <w:lang w:eastAsia="es-MX"/>
               </w:rPr>
               <w:lastRenderedPageBreak/>
-              <w:t>CU-05</w:t>
+              <w:t>CU-0</w:t>
+            </w:r>
+            <w:r>
+              <w:rPr>
+                <w:rFonts w:ascii="Times New Roman" w:eastAsia="Times New Roman" w:hAnsi="Times New Roman" w:cs="Times New Roman"/>
+                <w:color w:val="auto"/>
+                <w:sz w:val="24"/>
+                <w:szCs w:val="24"/>
+                <w:lang w:eastAsia="es-MX"/>
+              </w:rPr>
+              <w:t>9</w:t>
             </w:r>
           </w:p>
         </w:tc>
@@ -1480,7 +3163,7 @@
                 <w:noProof/>
               </w:rPr>
               <w:drawing>
-                <wp:inline distT="0" distB="0" distL="0" distR="0">
+                <wp:inline distT="0" distB="0" distL="0" distR="0" wp14:anchorId="2DD788B0" wp14:editId="40A39D95">
                   <wp:extent cx="5612130" cy="3318510"/>
                   <wp:effectExtent l="0" t="0" r="7620" b="0"/>
                   <wp:docPr id="8" name="Imagen 8"/>
@@ -1497,7 +3180,7 @@
                           </pic:cNvPicPr>
                         </pic:nvPicPr>
                         <pic:blipFill>
-                          <a:blip r:embed="rId10">
+                          <a:blip r:embed="rId15">
                             <a:extLst>
                               <a:ext uri="{28A0092B-C50C-407E-A947-70E740481C1C}">
                                 <a14:useLocalDpi xmlns:a14="http://schemas.microsoft.com/office/drawing/2010/main" val="0"/>
@@ -1541,8 +3224,8 @@
         <w:tblLook w:val="04A0" w:firstRow="1" w:lastRow="0" w:firstColumn="1" w:lastColumn="0" w:noHBand="0" w:noVBand="1"/>
       </w:tblPr>
       <w:tblGrid>
-        <w:gridCol w:w="1702"/>
-        <w:gridCol w:w="7126"/>
+        <w:gridCol w:w="1744"/>
+        <w:gridCol w:w="7418"/>
       </w:tblGrid>
       <w:tr>
         <w:trPr>
@@ -1573,7 +3256,17 @@
                 <w:szCs w:val="24"/>
                 <w:lang w:eastAsia="es-MX"/>
               </w:rPr>
-              <w:t>CU-06</w:t>
+              <w:t>CU-</w:t>
+            </w:r>
+            <w:r>
+              <w:rPr>
+                <w:rFonts w:ascii="Times New Roman" w:eastAsia="Times New Roman" w:hAnsi="Times New Roman" w:cs="Times New Roman"/>
+                <w:color w:val="auto"/>
+                <w:sz w:val="24"/>
+                <w:szCs w:val="24"/>
+                <w:lang w:eastAsia="es-MX"/>
+              </w:rPr>
+              <w:t>10</w:t>
             </w:r>
           </w:p>
         </w:tc>
@@ -1633,7 +3326,7 @@
                 <w:noProof/>
               </w:rPr>
               <w:drawing>
-                <wp:inline distT="0" distB="0" distL="0" distR="0">
+                <wp:inline distT="0" distB="0" distL="0" distR="0" wp14:anchorId="5FE12835" wp14:editId="5BD0533E">
                   <wp:extent cx="5612130" cy="3318510"/>
                   <wp:effectExtent l="0" t="0" r="7620" b="0"/>
                   <wp:docPr id="9" name="Imagen 9"/>
@@ -1650,7 +3343,7 @@
                           </pic:cNvPicPr>
                         </pic:nvPicPr>
                         <pic:blipFill>
-                          <a:blip r:embed="rId11">
+                          <a:blip r:embed="rId16">
                             <a:extLst>
                               <a:ext uri="{28A0092B-C50C-407E-A947-70E740481C1C}">
                                 <a14:useLocalDpi xmlns:a14="http://schemas.microsoft.com/office/drawing/2010/main" val="0"/>
@@ -1688,6 +3381,7 @@
     <w:p/>
     <w:p/>
     <w:p/>
+    <w:p/>
     <w:tbl>
       <w:tblPr>
         <w:tblStyle w:val="Tablaconcuadrcula4-nfasis5"/>
@@ -1696,8 +3390,8 @@
         <w:tblLook w:val="04A0" w:firstRow="1" w:lastRow="0" w:firstColumn="1" w:lastColumn="0" w:noHBand="0" w:noVBand="1"/>
       </w:tblPr>
       <w:tblGrid>
-        <w:gridCol w:w="1661"/>
-        <w:gridCol w:w="7167"/>
+        <w:gridCol w:w="1702"/>
+        <w:gridCol w:w="7418"/>
       </w:tblGrid>
       <w:tr>
         <w:trPr>
@@ -1729,7 +3423,17 @@
                 <w:lang w:eastAsia="es-MX"/>
               </w:rPr>
               <w:lastRenderedPageBreak/>
-              <w:t>CU-07</w:t>
+              <w:t>CU-</w:t>
+            </w:r>
+            <w:r>
+              <w:rPr>
+                <w:rFonts w:ascii="Times New Roman" w:eastAsia="Times New Roman" w:hAnsi="Times New Roman" w:cs="Times New Roman"/>
+                <w:color w:val="auto"/>
+                <w:sz w:val="24"/>
+                <w:szCs w:val="24"/>
+                <w:lang w:eastAsia="es-MX"/>
+              </w:rPr>
+              <w:t>11</w:t>
             </w:r>
           </w:p>
         </w:tc>
@@ -1787,7 +3491,7 @@
                 <w:noProof/>
               </w:rPr>
               <w:drawing>
-                <wp:inline distT="0" distB="0" distL="0" distR="0">
+                <wp:inline distT="0" distB="0" distL="0" distR="0" wp14:anchorId="62165121" wp14:editId="0D335681">
                   <wp:extent cx="5612130" cy="3318510"/>
                   <wp:effectExtent l="0" t="0" r="7620" b="0"/>
                   <wp:docPr id="10" name="Imagen 10"/>
@@ -1804,7 +3508,7 @@
                           </pic:cNvPicPr>
                         </pic:nvPicPr>
                         <pic:blipFill>
-                          <a:blip r:embed="rId12">
+                          <a:blip r:embed="rId17">
                             <a:extLst>
                               <a:ext uri="{28A0092B-C50C-407E-A947-70E740481C1C}">
                                 <a14:useLocalDpi xmlns:a14="http://schemas.microsoft.com/office/drawing/2010/main" val="0"/>
@@ -1848,8 +3552,8 @@
         <w:tblLook w:val="04A0" w:firstRow="1" w:lastRow="0" w:firstColumn="1" w:lastColumn="0" w:noHBand="0" w:noVBand="1"/>
       </w:tblPr>
       <w:tblGrid>
-        <w:gridCol w:w="1661"/>
-        <w:gridCol w:w="7167"/>
+        <w:gridCol w:w="1702"/>
+        <w:gridCol w:w="7418"/>
       </w:tblGrid>
       <w:tr>
         <w:trPr>
@@ -1880,7 +3584,17 @@
                 <w:szCs w:val="24"/>
                 <w:lang w:eastAsia="es-MX"/>
               </w:rPr>
-              <w:t>CU-08</w:t>
+              <w:t>CU-</w:t>
+            </w:r>
+            <w:r>
+              <w:rPr>
+                <w:rFonts w:ascii="Times New Roman" w:eastAsia="Times New Roman" w:hAnsi="Times New Roman" w:cs="Times New Roman"/>
+                <w:color w:val="auto"/>
+                <w:sz w:val="24"/>
+                <w:szCs w:val="24"/>
+                <w:lang w:eastAsia="es-MX"/>
+              </w:rPr>
+              <w:t>12</w:t>
             </w:r>
           </w:p>
         </w:tc>
@@ -1938,7 +3652,7 @@
                 <w:noProof/>
               </w:rPr>
               <w:drawing>
-                <wp:inline distT="0" distB="0" distL="0" distR="0">
+                <wp:inline distT="0" distB="0" distL="0" distR="0" wp14:anchorId="058A3B7A" wp14:editId="23187C08">
                   <wp:extent cx="5612130" cy="2449830"/>
                   <wp:effectExtent l="0" t="0" r="7620" b="7620"/>
                   <wp:docPr id="11" name="Imagen 11"/>
@@ -1955,7 +3669,7 @@
                           </pic:cNvPicPr>
                         </pic:nvPicPr>
                         <pic:blipFill>
-                          <a:blip r:embed="rId13">
+                          <a:blip r:embed="rId18">
                             <a:extLst>
                               <a:ext uri="{28A0092B-C50C-407E-A947-70E740481C1C}">
                                 <a14:useLocalDpi xmlns:a14="http://schemas.microsoft.com/office/drawing/2010/main" val="0"/>
@@ -1996,6 +3710,7 @@
     <w:p/>
     <w:p/>
     <w:p/>
+    <w:p/>
     <w:tbl>
       <w:tblPr>
         <w:tblStyle w:val="Tablaconcuadrcula4-nfasis5"/>
@@ -2004,8 +3719,8 @@
         <w:tblLook w:val="04A0" w:firstRow="1" w:lastRow="0" w:firstColumn="1" w:lastColumn="0" w:noHBand="0" w:noVBand="1"/>
       </w:tblPr>
       <w:tblGrid>
-        <w:gridCol w:w="1681"/>
-        <w:gridCol w:w="7147"/>
+        <w:gridCol w:w="1723"/>
+        <w:gridCol w:w="7418"/>
       </w:tblGrid>
       <w:tr>
         <w:trPr>
@@ -2037,7 +3752,17 @@
                 <w:lang w:eastAsia="es-MX"/>
               </w:rPr>
               <w:lastRenderedPageBreak/>
-              <w:t>CU-09</w:t>
+              <w:t>CU-</w:t>
+            </w:r>
+            <w:r>
+              <w:rPr>
+                <w:rFonts w:ascii="Times New Roman" w:eastAsia="Times New Roman" w:hAnsi="Times New Roman" w:cs="Times New Roman"/>
+                <w:color w:val="auto"/>
+                <w:sz w:val="24"/>
+                <w:szCs w:val="24"/>
+                <w:lang w:eastAsia="es-MX"/>
+              </w:rPr>
+              <w:t>13</w:t>
             </w:r>
           </w:p>
         </w:tc>
@@ -2095,7 +3820,7 @@
                 <w:noProof/>
               </w:rPr>
               <w:drawing>
-                <wp:inline distT="0" distB="0" distL="0" distR="0">
+                <wp:inline distT="0" distB="0" distL="0" distR="0" wp14:anchorId="7D5B0808" wp14:editId="285025E6">
                   <wp:extent cx="5612130" cy="3247390"/>
                   <wp:effectExtent l="0" t="0" r="7620" b="0"/>
                   <wp:docPr id="12" name="Imagen 12"/>
@@ -2112,7 +3837,7 @@
                           </pic:cNvPicPr>
                         </pic:nvPicPr>
                         <pic:blipFill>
-                          <a:blip r:embed="rId14">
+                          <a:blip r:embed="rId19">
                             <a:extLst>
                               <a:ext uri="{28A0092B-C50C-407E-A947-70E740481C1C}">
                                 <a14:useLocalDpi xmlns:a14="http://schemas.microsoft.com/office/drawing/2010/main" val="0"/>
@@ -2156,8 +3881,8 @@
         <w:tblLook w:val="04A0" w:firstRow="1" w:lastRow="0" w:firstColumn="1" w:lastColumn="0" w:noHBand="0" w:noVBand="1"/>
       </w:tblPr>
       <w:tblGrid>
-        <w:gridCol w:w="1713"/>
-        <w:gridCol w:w="7115"/>
+        <w:gridCol w:w="1844"/>
+        <w:gridCol w:w="7972"/>
       </w:tblGrid>
       <w:tr>
         <w:trPr>
@@ -2198,7 +3923,7 @@
                 <w:szCs w:val="24"/>
                 <w:lang w:eastAsia="es-MX"/>
               </w:rPr>
-              <w:t>10</w:t>
+              <w:t>14</w:t>
             </w:r>
           </w:p>
         </w:tc>
@@ -2225,7 +3950,7 @@
                 <w:szCs w:val="24"/>
                 <w:lang w:eastAsia="es-MX"/>
               </w:rPr>
-              <w:t>Editar etiquetas de Intereses</w:t>
+              <w:t>Notificación de nuevo evento.</w:t>
             </w:r>
           </w:p>
         </w:tc>
@@ -2253,17 +3978,15 @@
                 <w:lang w:eastAsia="es-MX"/>
               </w:rPr>
             </w:pPr>
-            <w:bookmarkStart w:id="0" w:name="_GoBack"/>
-            <w:bookmarkEnd w:id="0"/>
             <w:r>
               <w:rPr>
                 <w:noProof/>
               </w:rPr>
               <w:drawing>
-                <wp:inline distT="0" distB="0" distL="0" distR="0">
-                  <wp:extent cx="5612130" cy="3129915"/>
-                  <wp:effectExtent l="0" t="0" r="7620" b="0"/>
-                  <wp:docPr id="13" name="Imagen 13"/>
+                <wp:inline distT="0" distB="0" distL="0" distR="0" wp14:anchorId="630D7A47" wp14:editId="00156F67">
+                  <wp:extent cx="6086475" cy="1381125"/>
+                  <wp:effectExtent l="0" t="0" r="9525" b="9525"/>
+                  <wp:docPr id="25" name="Imagen 25"/>
                   <wp:cNvGraphicFramePr>
                     <a:graphicFrameLocks xmlns:a="http://schemas.openxmlformats.org/drawingml/2006/main" noChangeAspect="1"/>
                   </wp:cNvGraphicFramePr>
@@ -2271,28 +3994,26 @@
                     <a:graphicData uri="http://schemas.openxmlformats.org/drawingml/2006/picture">
                       <pic:pic xmlns:pic="http://schemas.openxmlformats.org/drawingml/2006/picture">
                         <pic:nvPicPr>
-                          <pic:cNvPr id="0" name="Picture 19"/>
+                          <pic:cNvPr id="0" name="Picture 15"/>
                           <pic:cNvPicPr>
                             <a:picLocks noChangeAspect="1" noChangeArrowheads="1"/>
                           </pic:cNvPicPr>
                         </pic:nvPicPr>
-                        <pic:blipFill>
-                          <a:blip r:embed="rId15">
+                        <pic:blipFill rotWithShape="1">
+                          <a:blip r:embed="rId20">
                             <a:extLst>
                               <a:ext uri="{28A0092B-C50C-407E-A947-70E740481C1C}">
                                 <a14:useLocalDpi xmlns:a14="http://schemas.microsoft.com/office/drawing/2010/main" val="0"/>
                               </a:ext>
                             </a:extLst>
                           </a:blip>
-                          <a:srcRect/>
-                          <a:stretch>
-                            <a:fillRect/>
-                          </a:stretch>
+                          <a:srcRect r="3881" b="15861"/>
+                          <a:stretch/>
                         </pic:blipFill>
                         <pic:spPr bwMode="auto">
                           <a:xfrm>
                             <a:off x="0" y="0"/>
-                            <a:ext cx="5612130" cy="3129915"/>
+                            <a:ext cx="6086475" cy="1381125"/>
                           </a:xfrm>
                           <a:prstGeom prst="rect">
                             <a:avLst/>
@@ -2301,6 +4022,11 @@
                           <a:ln>
                             <a:noFill/>
                           </a:ln>
+                          <a:extLst>
+                            <a:ext uri="{53640926-AAD7-44D8-BBD7-CCE9431645EC}">
+                              <a14:shadowObscured xmlns:a14="http://schemas.microsoft.com/office/drawing/2010/main"/>
+                            </a:ext>
+                          </a:extLst>
                         </pic:spPr>
                       </pic:pic>
                     </a:graphicData>
@@ -2312,10 +4038,182 @@
         </w:tc>
       </w:tr>
     </w:tbl>
+    <w:p>
+      <w:pPr>
+        <w:rPr>
+          <w:u w:val="single"/>
+        </w:rPr>
+      </w:pPr>
+    </w:p>
+    <w:tbl>
+      <w:tblPr>
+        <w:tblStyle w:val="Tablaconcuadrcula4-nfasis5"/>
+        <w:tblW w:w="0" w:type="auto"/>
+        <w:jc w:val="center"/>
+        <w:tblLook w:val="04A0" w:firstRow="1" w:lastRow="0" w:firstColumn="1" w:lastColumn="0" w:noHBand="0" w:noVBand="1"/>
+      </w:tblPr>
+      <w:tblGrid>
+        <w:gridCol w:w="1856"/>
+        <w:gridCol w:w="8020"/>
+      </w:tblGrid>
+      <w:tr>
+        <w:trPr>
+          <w:cnfStyle w:val="100000000000" w:firstRow="1" w:lastRow="0" w:firstColumn="0" w:lastColumn="0" w:oddVBand="0" w:evenVBand="0" w:oddHBand="0" w:evenHBand="0" w:firstRowFirstColumn="0" w:firstRowLastColumn="0" w:lastRowFirstColumn="0" w:lastRowLastColumn="0"/>
+          <w:jc w:val="center"/>
+        </w:trPr>
+        <w:tc>
+          <w:tcPr>
+            <w:cnfStyle w:val="001000000000" w:firstRow="0" w:lastRow="0" w:firstColumn="1" w:lastColumn="0" w:oddVBand="0" w:evenVBand="0" w:oddHBand="0" w:evenHBand="0" w:firstRowFirstColumn="0" w:firstRowLastColumn="0" w:lastRowFirstColumn="0" w:lastRowLastColumn="0"/>
+            <w:tcW w:w="1410" w:type="dxa"/>
+          </w:tcPr>
+          <w:p>
+            <w:pPr>
+              <w:jc w:val="both"/>
+              <w:rPr>
+                <w:rFonts w:ascii="Times New Roman" w:eastAsia="Times New Roman" w:hAnsi="Times New Roman" w:cs="Times New Roman"/>
+                <w:color w:val="auto"/>
+                <w:sz w:val="24"/>
+                <w:szCs w:val="24"/>
+                <w:lang w:eastAsia="es-MX"/>
+              </w:rPr>
+            </w:pPr>
+            <w:r>
+              <w:rPr>
+                <w:rFonts w:ascii="Times New Roman" w:eastAsia="Times New Roman" w:hAnsi="Times New Roman" w:cs="Times New Roman"/>
+                <w:color w:val="auto"/>
+                <w:sz w:val="24"/>
+                <w:szCs w:val="24"/>
+                <w:lang w:eastAsia="es-MX"/>
+              </w:rPr>
+              <w:t>CU-</w:t>
+            </w:r>
+            <w:r>
+              <w:rPr>
+                <w:rFonts w:ascii="Times New Roman" w:eastAsia="Times New Roman" w:hAnsi="Times New Roman" w:cs="Times New Roman"/>
+                <w:color w:val="auto"/>
+                <w:sz w:val="24"/>
+                <w:szCs w:val="24"/>
+                <w:lang w:eastAsia="es-MX"/>
+              </w:rPr>
+              <w:t>15</w:t>
+            </w:r>
+          </w:p>
+        </w:tc>
+        <w:tc>
+          <w:tcPr>
+            <w:tcW w:w="7418" w:type="dxa"/>
+          </w:tcPr>
+          <w:p>
+            <w:pPr>
+              <w:cnfStyle w:val="100000000000" w:firstRow="1" w:lastRow="0" w:firstColumn="0" w:lastColumn="0" w:oddVBand="0" w:evenVBand="0" w:oddHBand="0" w:evenHBand="0" w:firstRowFirstColumn="0" w:firstRowLastColumn="0" w:lastRowFirstColumn="0" w:lastRowLastColumn="0"/>
+              <w:rPr>
+                <w:rFonts w:ascii="Times New Roman" w:eastAsia="Times New Roman" w:hAnsi="Times New Roman" w:cs="Times New Roman"/>
+                <w:color w:val="auto"/>
+                <w:sz w:val="24"/>
+                <w:szCs w:val="24"/>
+                <w:lang w:eastAsia="es-MX"/>
+              </w:rPr>
+            </w:pPr>
+            <w:r>
+              <w:rPr>
+                <w:rFonts w:ascii="Times New Roman" w:eastAsia="Times New Roman" w:hAnsi="Times New Roman" w:cs="Times New Roman"/>
+                <w:color w:val="auto"/>
+                <w:sz w:val="24"/>
+                <w:szCs w:val="24"/>
+                <w:lang w:eastAsia="es-MX"/>
+              </w:rPr>
+              <w:t>Notificación de evento cancelado.</w:t>
+            </w:r>
+          </w:p>
+        </w:tc>
+      </w:tr>
+      <w:tr>
+        <w:trPr>
+          <w:cnfStyle w:val="000000100000" w:firstRow="0" w:lastRow="0" w:firstColumn="0" w:lastColumn="0" w:oddVBand="0" w:evenVBand="0" w:oddHBand="1" w:evenHBand="0" w:firstRowFirstColumn="0" w:firstRowLastColumn="0" w:lastRowFirstColumn="0" w:lastRowLastColumn="0"/>
+          <w:jc w:val="center"/>
+        </w:trPr>
+        <w:tc>
+          <w:tcPr>
+            <w:cnfStyle w:val="001000000000" w:firstRow="0" w:lastRow="0" w:firstColumn="1" w:lastColumn="0" w:oddVBand="0" w:evenVBand="0" w:oddHBand="0" w:evenHBand="0" w:firstRowFirstColumn="0" w:firstRowLastColumn="0" w:lastRowFirstColumn="0" w:lastRowLastColumn="0"/>
+            <w:tcW w:w="8828" w:type="dxa"/>
+            <w:gridSpan w:val="2"/>
+          </w:tcPr>
+          <w:p>
+            <w:pPr>
+              <w:jc w:val="both"/>
+              <w:rPr>
+                <w:rFonts w:ascii="Times New Roman" w:eastAsia="Times New Roman" w:hAnsi="Times New Roman" w:cs="Times New Roman"/>
+                <w:b w:val="0"/>
+                <w:bCs w:val="0"/>
+                <w:sz w:val="24"/>
+                <w:szCs w:val="24"/>
+                <w:lang w:eastAsia="es-MX"/>
+              </w:rPr>
+            </w:pPr>
+            <w:r>
+              <w:rPr>
+                <w:noProof/>
+              </w:rPr>
+              <w:drawing>
+                <wp:inline distT="0" distB="0" distL="0" distR="0" wp14:anchorId="1B8563E4" wp14:editId="329D6EF6">
+                  <wp:extent cx="6124575" cy="1323975"/>
+                  <wp:effectExtent l="0" t="0" r="9525" b="9525"/>
+                  <wp:docPr id="24" name="Imagen 24"/>
+                  <wp:cNvGraphicFramePr>
+                    <a:graphicFrameLocks xmlns:a="http://schemas.openxmlformats.org/drawingml/2006/main" noChangeAspect="1"/>
+                  </wp:cNvGraphicFramePr>
+                  <a:graphic xmlns:a="http://schemas.openxmlformats.org/drawingml/2006/main">
+                    <a:graphicData uri="http://schemas.openxmlformats.org/drawingml/2006/picture">
+                      <pic:pic xmlns:pic="http://schemas.openxmlformats.org/drawingml/2006/picture">
+                        <pic:nvPicPr>
+                          <pic:cNvPr id="0" name="Picture 13"/>
+                          <pic:cNvPicPr>
+                            <a:picLocks noChangeAspect="1" noChangeArrowheads="1"/>
+                          </pic:cNvPicPr>
+                        </pic:nvPicPr>
+                        <pic:blipFill rotWithShape="1">
+                          <a:blip r:embed="rId21">
+                            <a:extLst>
+                              <a:ext uri="{28A0092B-C50C-407E-A947-70E740481C1C}">
+                                <a14:useLocalDpi xmlns:a14="http://schemas.microsoft.com/office/drawing/2010/main" val="0"/>
+                              </a:ext>
+                            </a:extLst>
+                          </a:blip>
+                          <a:srcRect r="3279" b="13414"/>
+                          <a:stretch/>
+                        </pic:blipFill>
+                        <pic:spPr bwMode="auto">
+                          <a:xfrm>
+                            <a:off x="0" y="0"/>
+                            <a:ext cx="6124575" cy="1323975"/>
+                          </a:xfrm>
+                          <a:prstGeom prst="rect">
+                            <a:avLst/>
+                          </a:prstGeom>
+                          <a:noFill/>
+                          <a:ln>
+                            <a:noFill/>
+                          </a:ln>
+                          <a:extLst>
+                            <a:ext uri="{53640926-AAD7-44D8-BBD7-CCE9431645EC}">
+                              <a14:shadowObscured xmlns:a14="http://schemas.microsoft.com/office/drawing/2010/main"/>
+                            </a:ext>
+                          </a:extLst>
+                        </pic:spPr>
+                      </pic:pic>
+                    </a:graphicData>
+                  </a:graphic>
+                </wp:inline>
+              </w:drawing>
+            </w:r>
+          </w:p>
+        </w:tc>
+      </w:tr>
+    </w:tbl>
     <w:p/>
     <w:sectPr>
       <w:pgSz w:w="12240" w:h="15840"/>
-      <w:pgMar w:top="1417" w:right="1701" w:bottom="1417" w:left="1701" w:header="708" w:footer="708" w:gutter="0"/>
+      <w:pgMar w:top="1134" w:right="1134" w:bottom="1134" w:left="1134" w:header="708" w:footer="708" w:gutter="0"/>
       <w:cols w:space="708"/>
       <w:docGrid w:linePitch="360"/>
     </w:sectPr>
@@ -2324,7 +4222,7 @@
 </file>
 
 <file path=word/numbering.xml><?xml version="1.0" encoding="utf-8"?>
-<w:numbering xmlns:wpc="http://schemas.microsoft.com/office/word/2010/wordprocessingCanvas" xmlns:cx="http://schemas.microsoft.com/office/drawing/2014/chartex" xmlns:cx1="http://schemas.microsoft.com/office/drawing/2015/9/8/chartex" xmlns:cx2="http://schemas.microsoft.com/office/drawing/2015/10/21/chartex" xmlns:cx3="http://schemas.microsoft.com/office/drawing/2016/5/9/chartex" xmlns:cx4="http://schemas.microsoft.com/office/drawing/2016/5/10/chartex" xmlns:cx5="http://schemas.microsoft.com/office/drawing/2016/5/11/chartex" xmlns:cx6="http://schemas.microsoft.com/office/drawing/2016/5/12/chartex" xmlns:cx7="http://schemas.microsoft.com/office/drawing/2016/5/13/chartex" xmlns:cx8="http://schemas.microsoft.com/office/drawing/2016/5/14/chartex" xmlns:mc="http://schemas.openxmlformats.org/markup-compatibility/2006" xmlns:aink="http://schemas.microsoft.com/office/drawing/2016/ink" xmlns:am3d="http://schemas.microsoft.com/office/drawing/2017/model3d" xmlns:o="urn:schemas-microsoft-com:office:office" xmlns:r="http://schemas.openxmlformats.org/officeDocument/2006/relationships" xmlns:m="http://schemas.openxmlformats.org/officeDocument/2006/math" xmlns:v="urn:schemas-microsoft-com:vml" xmlns:wp14="http://schemas.microsoft.com/office/word/2010/wordprocessingDrawing" xmlns:wp="http://schemas.openxmlformats.org/drawingml/2006/wordprocessingDrawing" xmlns:w10="urn:schemas-microsoft-com:office:word" xmlns:w="http://schemas.openxmlformats.org/wordprocessingml/2006/main" xmlns:w14="http://schemas.microsoft.com/office/word/2010/wordml" xmlns:w15="http://schemas.microsoft.com/office/word/2012/wordml" xmlns:w16cid="http://schemas.microsoft.com/office/word/2016/wordml/cid" xmlns:w16se="http://schemas.microsoft.com/office/word/2015/wordml/symex" xmlns:wpg="http://schemas.microsoft.com/office/word/2010/wordprocessingGroup" xmlns:wpi="http://schemas.microsoft.com/office/word/2010/wordprocessingInk" xmlns:wne="http://schemas.microsoft.com/office/word/2006/wordml" xmlns:wps="http://schemas.microsoft.com/office/word/2010/wordprocessingShape" mc:Ignorable="w14 w15 w16se w16cid wp14">
+<w:numbering xmlns:wpc="http://schemas.microsoft.com/office/word/2010/wordprocessingCanvas" xmlns:cx="http://schemas.microsoft.com/office/drawing/2014/chartex" xmlns:cx1="http://schemas.microsoft.com/office/drawing/2015/9/8/chartex" xmlns:cx2="http://schemas.microsoft.com/office/drawing/2015/10/21/chartex" xmlns:cx3="http://schemas.microsoft.com/office/drawing/2016/5/9/chartex" xmlns:cx4="http://schemas.microsoft.com/office/drawing/2016/5/10/chartex" xmlns:cx5="http://schemas.microsoft.com/office/drawing/2016/5/11/chartex" xmlns:cx6="http://schemas.microsoft.com/office/drawing/2016/5/12/chartex" xmlns:cx7="http://schemas.microsoft.com/office/drawing/2016/5/13/chartex" xmlns:cx8="http://schemas.microsoft.com/office/drawing/2016/5/14/chartex" xmlns:mc="http://schemas.openxmlformats.org/markup-compatibility/2006" xmlns:aink="http://schemas.microsoft.com/office/drawing/2016/ink" xmlns:am3d="http://schemas.microsoft.com/office/drawing/2017/model3d" xmlns:o="urn:schemas-microsoft-com:office:office" xmlns:r="http://schemas.openxmlformats.org/officeDocument/2006/relationships" xmlns:m="http://schemas.openxmlformats.org/officeDocument/2006/math" xmlns:v="urn:schemas-microsoft-com:vml" xmlns:wp14="http://schemas.microsoft.com/office/word/2010/wordprocessingDrawing" xmlns:wp="http://schemas.openxmlformats.org/drawingml/2006/wordprocessingDrawing" xmlns:w10="urn:schemas-microsoft-com:office:word" xmlns:w="http://schemas.openxmlformats.org/wordprocessingml/2006/main" xmlns:w14="http://schemas.microsoft.com/office/word/2010/wordml" xmlns:w15="http://schemas.microsoft.com/office/word/2012/wordml" xmlns:w16cex="http://schemas.microsoft.com/office/word/2018/wordml/cex" xmlns:w16cid="http://schemas.microsoft.com/office/word/2016/wordml/cid" xmlns:w16="http://schemas.microsoft.com/office/word/2018/wordml" xmlns:w16se="http://schemas.microsoft.com/office/word/2015/wordml/symex" xmlns:wpg="http://schemas.microsoft.com/office/word/2010/wordprocessingGroup" xmlns:wpi="http://schemas.microsoft.com/office/word/2010/wordprocessingInk" xmlns:wne="http://schemas.microsoft.com/office/word/2006/wordml" xmlns:wps="http://schemas.microsoft.com/office/word/2010/wordprocessingShape" mc:Ignorable="w14 w15 w16se w16cid w16 w16cex wp14">
   <w:abstractNum w:abstractNumId="0" w15:restartNumberingAfterBreak="0">
     <w:nsid w:val="1AE33B57"/>
     <w:multiLevelType w:val="hybridMultilevel"/>
@@ -2539,7 +4437,7 @@
 </file>
 
 <file path=word/styles.xml><?xml version="1.0" encoding="utf-8"?>
-<w:styles xmlns:mc="http://schemas.openxmlformats.org/markup-compatibility/2006" xmlns:r="http://schemas.openxmlformats.org/officeDocument/2006/relationships" xmlns:w="http://schemas.openxmlformats.org/wordprocessingml/2006/main" xmlns:w14="http://schemas.microsoft.com/office/word/2010/wordml" xmlns:w15="http://schemas.microsoft.com/office/word/2012/wordml" xmlns:w16cid="http://schemas.microsoft.com/office/word/2016/wordml/cid" xmlns:w16se="http://schemas.microsoft.com/office/word/2015/wordml/symex" mc:Ignorable="w14 w15 w16se w16cid">
+<w:styles xmlns:mc="http://schemas.openxmlformats.org/markup-compatibility/2006" xmlns:r="http://schemas.openxmlformats.org/officeDocument/2006/relationships" xmlns:w="http://schemas.openxmlformats.org/wordprocessingml/2006/main" xmlns:w14="http://schemas.microsoft.com/office/word/2010/wordml" xmlns:w15="http://schemas.microsoft.com/office/word/2012/wordml" xmlns:w16cex="http://schemas.microsoft.com/office/word/2018/wordml/cex" xmlns:w16cid="http://schemas.microsoft.com/office/word/2016/wordml/cid" xmlns:w16="http://schemas.microsoft.com/office/word/2018/wordml" xmlns:w16se="http://schemas.microsoft.com/office/word/2015/wordml/symex" mc:Ignorable="w14 w15 w16se w16cid w16 w16cex">
   <w:docDefaults>
     <w:rPrDefault>
       <w:rPr>
@@ -2938,6 +4836,27 @@
     <w:qFormat/>
     <w:rsid w:val="00EF2B0A"/>
   </w:style>
+  <w:style w:type="paragraph" w:styleId="Ttulo1">
+    <w:name w:val="heading 1"/>
+    <w:basedOn w:val="Normal"/>
+    <w:next w:val="Normal"/>
+    <w:link w:val="Ttulo1Car"/>
+    <w:uiPriority w:val="9"/>
+    <w:qFormat/>
+    <w:rsid w:val="00F57CA6"/>
+    <w:pPr>
+      <w:keepNext/>
+      <w:keepLines/>
+      <w:spacing w:before="240" w:after="0"/>
+      <w:outlineLvl w:val="0"/>
+    </w:pPr>
+    <w:rPr>
+      <w:rFonts w:asciiTheme="majorHAnsi" w:eastAsiaTheme="majorEastAsia" w:hAnsiTheme="majorHAnsi" w:cstheme="majorBidi"/>
+      <w:color w:val="2F5496" w:themeColor="accent1" w:themeShade="BF"/>
+      <w:sz w:val="32"/>
+      <w:szCs w:val="32"/>
+    </w:rPr>
+  </w:style>
   <w:style w:type="character" w:default="1" w:styleId="Fuentedeprrafopredeter">
     <w:name w:val="Default Paragraph Font"/>
     <w:uiPriority w:val="1"/>
@@ -3076,6 +4995,19 @@
       <w:ind w:left="720"/>
       <w:contextualSpacing/>
     </w:pPr>
+  </w:style>
+  <w:style w:type="character" w:customStyle="1" w:styleId="Ttulo1Car">
+    <w:name w:val="Título 1 Car"/>
+    <w:basedOn w:val="Fuentedeprrafopredeter"/>
+    <w:link w:val="Ttulo1"/>
+    <w:uiPriority w:val="9"/>
+    <w:rsid w:val="00F57CA6"/>
+    <w:rPr>
+      <w:rFonts w:asciiTheme="majorHAnsi" w:eastAsiaTheme="majorEastAsia" w:hAnsiTheme="majorHAnsi" w:cstheme="majorBidi"/>
+      <w:color w:val="2F5496" w:themeColor="accent1" w:themeShade="BF"/>
+      <w:sz w:val="32"/>
+      <w:szCs w:val="32"/>
+    </w:rPr>
   </w:style>
 </w:styles>
 </file>

</xml_diff>

<commit_message>
Actualizados varios documentos me da weva poner cada uno xd
</commit_message>
<xml_diff>
--- a/Análisis/Diagramas de casos de uso.docx
+++ b/Análisis/Diagramas de casos de uso.docx
@@ -158,7 +158,7 @@
               </wp:anchor>
             </w:drawing>
           </mc:Choice>
-          <mc:Fallback xmlns:w16="http://schemas.microsoft.com/office/word/2018/wordml" xmlns:w16cex="http://schemas.microsoft.com/office/word/2018/wordml/cex">
+          <mc:Fallback xmlns:w16cex="http://schemas.microsoft.com/office/word/2018/wordml/cex" xmlns:w16="http://schemas.microsoft.com/office/word/2018/wordml">
             <w:pict>
               <v:rect w14:anchorId="3E72AD8F" id="Rectángulo 5" o:spid="_x0000_s1026" style="position:absolute;margin-left:-24.45pt;margin-top:32.25pt;width:545.9pt;height:62.25pt;z-index:251660288;visibility:visible;mso-wrap-style:square;mso-width-percent:0;mso-height-percent:900;mso-wrap-distance-left:9pt;mso-wrap-distance-top:0;mso-wrap-distance-right:9pt;mso-wrap-distance-bottom:0;mso-position-horizontal:absolute;mso-position-horizontal-relative:margin;mso-position-vertical:absolute;mso-position-vertical-relative:page;mso-width-percent:0;mso-height-percent:900;mso-width-relative:page;mso-height-relative:top-margin-area;v-text-anchor:top" o:gfxdata="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" o:allowincell="f" fillcolor="#323e4f [2415]" stroked="f">
                 <w10:wrap type="topAndBottom" anchorx="margin" anchory="page"/>
@@ -221,8 +221,6 @@
           <w:szCs w:val="40"/>
         </w:rPr>
       </w:pPr>
-      <w:bookmarkStart w:id="0" w:name="_GoBack"/>
-      <w:bookmarkEnd w:id="0"/>
     </w:p>
     <w:p>
       <w:pPr>
@@ -732,7 +730,7 @@
               </wp:anchor>
             </w:drawing>
           </mc:Choice>
-          <mc:Fallback xmlns:w16="http://schemas.microsoft.com/office/word/2018/wordml" xmlns:w16cex="http://schemas.microsoft.com/office/word/2018/wordml/cex">
+          <mc:Fallback xmlns:w16cex="http://schemas.microsoft.com/office/word/2018/wordml/cex" xmlns:w16="http://schemas.microsoft.com/office/word/2018/wordml">
             <w:pict>
               <v:rect w14:anchorId="34514CAD" id="Rectángulo 4" o:spid="_x0000_s1026" style="position:absolute;margin-left:0;margin-top:717.4pt;width:550.2pt;height:62.2pt;z-index:251662336;visibility:visible;mso-wrap-style:square;mso-width-percent:0;mso-height-percent:900;mso-wrap-distance-left:9pt;mso-wrap-distance-top:0;mso-wrap-distance-right:9pt;mso-wrap-distance-bottom:0;mso-position-horizontal:center;mso-position-horizontal-relative:margin;mso-position-vertical:absolute;mso-position-vertical-relative:page;mso-width-percent:0;mso-height-percent:900;mso-width-relative:page;mso-height-relative:top-margin-area;v-text-anchor:top" o:gfxdata="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" o:allowincell="f" fillcolor="#323e4f [2415]" stroked="f">
                 <w10:wrap anchorx="margin" anchory="page"/>
@@ -1558,6 +1556,16 @@
         <w:jc w:val="center"/>
       </w:pPr>
     </w:p>
+    <w:p>
+      <w:pPr>
+        <w:jc w:val="center"/>
+      </w:pPr>
+    </w:p>
+    <w:p>
+      <w:pPr>
+        <w:jc w:val="center"/>
+      </w:pPr>
+    </w:p>
     <w:tbl>
       <w:tblPr>
         <w:tblStyle w:val="Tablaconcuadrcula4-nfasis5"/>
@@ -1598,6 +1606,7 @@
                 <w:szCs w:val="24"/>
                 <w:lang w:eastAsia="es-MX"/>
               </w:rPr>
+              <w:lastRenderedPageBreak/>
               <w:t>CU-01</w:t>
             </w:r>
           </w:p>
@@ -1657,7 +1666,6 @@
               <w:rPr>
                 <w:noProof/>
               </w:rPr>
-              <w:lastRenderedPageBreak/>
               <w:drawing>
                 <wp:inline distT="0" distB="0" distL="0" distR="0" wp14:anchorId="753AB76A" wp14:editId="57F0DD3B">
                   <wp:extent cx="5086350" cy="3562350"/>
@@ -1888,6 +1896,33 @@
         <w:jc w:val="center"/>
       </w:pPr>
     </w:p>
+    <w:p>
+      <w:pPr>
+        <w:jc w:val="center"/>
+      </w:pPr>
+    </w:p>
+    <w:p>
+      <w:pPr>
+        <w:jc w:val="center"/>
+      </w:pPr>
+    </w:p>
+    <w:p>
+      <w:pPr>
+        <w:jc w:val="center"/>
+      </w:pPr>
+    </w:p>
+    <w:p>
+      <w:pPr>
+        <w:jc w:val="center"/>
+      </w:pPr>
+      <w:bookmarkStart w:id="0" w:name="_GoBack"/>
+      <w:bookmarkEnd w:id="0"/>
+    </w:p>
+    <w:p>
+      <w:pPr>
+        <w:jc w:val="center"/>
+      </w:pPr>
+    </w:p>
     <w:tbl>
       <w:tblPr>
         <w:tblStyle w:val="Tablaconcuadrcula4-nfasis5"/>
@@ -1928,6 +1963,7 @@
                 <w:szCs w:val="24"/>
                 <w:lang w:eastAsia="es-MX"/>
               </w:rPr>
+              <w:lastRenderedPageBreak/>
               <w:t>CU-0</w:t>
             </w:r>
             <w:r>
@@ -1997,7 +2033,6 @@
               <w:rPr>
                 <w:noProof/>
               </w:rPr>
-              <w:lastRenderedPageBreak/>
               <w:drawing>
                 <wp:inline distT="0" distB="0" distL="0" distR="0" wp14:anchorId="1BAC0BC6" wp14:editId="24507EA2">
                   <wp:extent cx="5029200" cy="3486150"/>
@@ -2259,6 +2294,7 @@
                 <w:szCs w:val="24"/>
                 <w:lang w:eastAsia="es-MX"/>
               </w:rPr>
+              <w:lastRenderedPageBreak/>
               <w:t>CU-0</w:t>
             </w:r>
             <w:r>
@@ -2328,7 +2364,6 @@
               <w:rPr>
                 <w:noProof/>
               </w:rPr>
-              <w:lastRenderedPageBreak/>
               <w:drawing>
                 <wp:inline distT="0" distB="0" distL="0" distR="0" wp14:anchorId="3A6E1602" wp14:editId="376C0221">
                   <wp:extent cx="5295900" cy="1247775"/>
@@ -3840,7 +3875,7 @@
       </w:pPr>
     </w:pPrDefault>
   </w:docDefaults>
-  <w:latentStyles w:defLockedState="0" w:defUIPriority="99" w:defSemiHidden="0" w:defUnhideWhenUsed="0" w:defQFormat="0" w:count="376">
+  <w:latentStyles w:defLockedState="0" w:defUIPriority="99" w:defSemiHidden="0" w:defUnhideWhenUsed="0" w:defQFormat="0" w:count="377">
     <w:lsdException w:name="Normal" w:uiPriority="0" w:qFormat="1"/>
     <w:lsdException w:name="heading 1" w:uiPriority="9" w:qFormat="1"/>
     <w:lsdException w:name="heading 2" w:semiHidden="1" w:uiPriority="9" w:unhideWhenUsed="1" w:qFormat="1"/>
@@ -3946,7 +3981,6 @@
     <w:lsdException w:name="HTML Sample" w:semiHidden="1" w:unhideWhenUsed="1"/>
     <w:lsdException w:name="HTML Typewriter" w:semiHidden="1" w:unhideWhenUsed="1"/>
     <w:lsdException w:name="HTML Variable" w:semiHidden="1" w:unhideWhenUsed="1"/>
-    <w:lsdException w:name="Normal Table" w:semiHidden="1" w:unhideWhenUsed="1"/>
     <w:lsdException w:name="annotation subject" w:semiHidden="1" w:unhideWhenUsed="1"/>
     <w:lsdException w:name="No List" w:semiHidden="1" w:unhideWhenUsed="1"/>
     <w:lsdException w:name="Outline List 1" w:semiHidden="1" w:unhideWhenUsed="1"/>
@@ -3993,10 +4027,8 @@
     <w:lsdException w:name="Table Subtle 2" w:semiHidden="1" w:unhideWhenUsed="1"/>
     <w:lsdException w:name="Table Web 1" w:semiHidden="1" w:unhideWhenUsed="1"/>
     <w:lsdException w:name="Table Web 2" w:semiHidden="1" w:unhideWhenUsed="1"/>
-    <w:lsdException w:name="Table Web 3" w:semiHidden="1" w:unhideWhenUsed="1"/>
     <w:lsdException w:name="Balloon Text" w:semiHidden="1" w:unhideWhenUsed="1"/>
     <w:lsdException w:name="Table Grid" w:uiPriority="39"/>
-    <w:lsdException w:name="Table Theme" w:semiHidden="1" w:unhideWhenUsed="1"/>
     <w:lsdException w:name="Placeholder Text" w:semiHidden="1"/>
     <w:lsdException w:name="No Spacing" w:uiPriority="1" w:qFormat="1"/>
     <w:lsdException w:name="Light Shading" w:uiPriority="60"/>
@@ -4217,6 +4249,7 @@
     <w:lsdException w:name="Hashtag" w:semiHidden="1" w:unhideWhenUsed="1"/>
     <w:lsdException w:name="Unresolved Mention" w:semiHidden="1" w:unhideWhenUsed="1"/>
     <w:lsdException w:name="Smart Link" w:semiHidden="1" w:unhideWhenUsed="1"/>
+    <w:lsdException w:name="Smart Link Error" w:semiHidden="1" w:unhideWhenUsed="1"/>
   </w:latentStyles>
   <w:style w:type="paragraph" w:default="1" w:styleId="Normal">
     <w:name w:val="Normal"/>

</xml_diff>

<commit_message>
Modificacion de diagramas de casos de uso.
</commit_message>
<xml_diff>
--- a/Análisis/Diagramas de casos de uso.docx
+++ b/Análisis/Diagramas de casos de uso.docx
@@ -1,6 +1,6 @@
 
 <file path=word/document.xml><?xml version="1.0" encoding="utf-8"?>
-<w:document xmlns:wpc="http://schemas.microsoft.com/office/word/2010/wordprocessingCanvas" xmlns:cx="http://schemas.microsoft.com/office/drawing/2014/chartex" xmlns:cx1="http://schemas.microsoft.com/office/drawing/2015/9/8/chartex" xmlns:cx2="http://schemas.microsoft.com/office/drawing/2015/10/21/chartex" xmlns:cx3="http://schemas.microsoft.com/office/drawing/2016/5/9/chartex" xmlns:cx4="http://schemas.microsoft.com/office/drawing/2016/5/10/chartex" xmlns:cx5="http://schemas.microsoft.com/office/drawing/2016/5/11/chartex" xmlns:cx6="http://schemas.microsoft.com/office/drawing/2016/5/12/chartex" xmlns:cx7="http://schemas.microsoft.com/office/drawing/2016/5/13/chartex" xmlns:cx8="http://schemas.microsoft.com/office/drawing/2016/5/14/chartex" xmlns:mc="http://schemas.openxmlformats.org/markup-compatibility/2006" xmlns:aink="http://schemas.microsoft.com/office/drawing/2016/ink" xmlns:am3d="http://schemas.microsoft.com/office/drawing/2017/model3d" xmlns:o="urn:schemas-microsoft-com:office:office" xmlns:r="http://schemas.openxmlformats.org/officeDocument/2006/relationships" xmlns:m="http://schemas.openxmlformats.org/officeDocument/2006/math" xmlns:v="urn:schemas-microsoft-com:vml" xmlns:wp14="http://schemas.microsoft.com/office/word/2010/wordprocessingDrawing" xmlns:wp="http://schemas.openxmlformats.org/drawingml/2006/wordprocessingDrawing" xmlns:w10="urn:schemas-microsoft-com:office:word" xmlns:w="http://schemas.openxmlformats.org/wordprocessingml/2006/main" xmlns:w14="http://schemas.microsoft.com/office/word/2010/wordml" xmlns:w15="http://schemas.microsoft.com/office/word/2012/wordml" xmlns:w16cid="http://schemas.microsoft.com/office/word/2016/wordml/cid" xmlns:w16se="http://schemas.microsoft.com/office/word/2015/wordml/symex" xmlns:wpg="http://schemas.microsoft.com/office/word/2010/wordprocessingGroup" xmlns:wpi="http://schemas.microsoft.com/office/word/2010/wordprocessingInk" xmlns:wne="http://schemas.microsoft.com/office/word/2006/wordml" xmlns:wps="http://schemas.microsoft.com/office/word/2010/wordprocessingShape" mc:Ignorable="w14 w15 w16se w16cid wp14">
+<w:document xmlns:wpc="http://schemas.microsoft.com/office/word/2010/wordprocessingCanvas" xmlns:cx="http://schemas.microsoft.com/office/drawing/2014/chartex" xmlns:cx1="http://schemas.microsoft.com/office/drawing/2015/9/8/chartex" xmlns:cx2="http://schemas.microsoft.com/office/drawing/2015/10/21/chartex" xmlns:cx3="http://schemas.microsoft.com/office/drawing/2016/5/9/chartex" xmlns:cx4="http://schemas.microsoft.com/office/drawing/2016/5/10/chartex" xmlns:cx5="http://schemas.microsoft.com/office/drawing/2016/5/11/chartex" xmlns:cx6="http://schemas.microsoft.com/office/drawing/2016/5/12/chartex" xmlns:cx7="http://schemas.microsoft.com/office/drawing/2016/5/13/chartex" xmlns:cx8="http://schemas.microsoft.com/office/drawing/2016/5/14/chartex" xmlns:mc="http://schemas.openxmlformats.org/markup-compatibility/2006" xmlns:aink="http://schemas.microsoft.com/office/drawing/2016/ink" xmlns:am3d="http://schemas.microsoft.com/office/drawing/2017/model3d" xmlns:o="urn:schemas-microsoft-com:office:office" xmlns:r="http://schemas.openxmlformats.org/officeDocument/2006/relationships" xmlns:m="http://schemas.openxmlformats.org/officeDocument/2006/math" xmlns:v="urn:schemas-microsoft-com:vml" xmlns:wp14="http://schemas.microsoft.com/office/word/2010/wordprocessingDrawing" xmlns:wp="http://schemas.openxmlformats.org/drawingml/2006/wordprocessingDrawing" xmlns:w10="urn:schemas-microsoft-com:office:word" xmlns:w="http://schemas.openxmlformats.org/wordprocessingml/2006/main" xmlns:w14="http://schemas.microsoft.com/office/word/2010/wordml" xmlns:w15="http://schemas.microsoft.com/office/word/2012/wordml" xmlns:w16cex="http://schemas.microsoft.com/office/word/2018/wordml/cex" xmlns:w16cid="http://schemas.microsoft.com/office/word/2016/wordml/cid" xmlns:w16="http://schemas.microsoft.com/office/word/2018/wordml" xmlns:w16se="http://schemas.microsoft.com/office/word/2015/wordml/symex" xmlns:wpg="http://schemas.microsoft.com/office/word/2010/wordprocessingGroup" xmlns:wpi="http://schemas.microsoft.com/office/word/2010/wordprocessingInk" xmlns:wne="http://schemas.microsoft.com/office/word/2006/wordml" xmlns:wps="http://schemas.microsoft.com/office/word/2010/wordprocessingShape" mc:Ignorable="w14 w15 w16se w16cid w16 w16cex wp14">
   <w:body>
     <w:p>
       <w:pPr>
@@ -158,7 +158,7 @@
               </wp:anchor>
             </w:drawing>
           </mc:Choice>
-          <mc:Fallback xmlns:w16cex="http://schemas.microsoft.com/office/word/2018/wordml/cex" xmlns:w16="http://schemas.microsoft.com/office/word/2018/wordml">
+          <mc:Fallback>
             <w:pict>
               <v:rect w14:anchorId="3E72AD8F" id="Rectángulo 5" o:spid="_x0000_s1026" style="position:absolute;margin-left:-24.45pt;margin-top:32.25pt;width:545.9pt;height:62.25pt;z-index:251660288;visibility:visible;mso-wrap-style:square;mso-width-percent:0;mso-height-percent:900;mso-wrap-distance-left:9pt;mso-wrap-distance-top:0;mso-wrap-distance-right:9pt;mso-wrap-distance-bottom:0;mso-position-horizontal:absolute;mso-position-horizontal-relative:margin;mso-position-vertical:absolute;mso-position-vertical-relative:page;mso-width-percent:0;mso-height-percent:900;mso-width-relative:page;mso-height-relative:top-margin-area;v-text-anchor:top" o:gfxdata="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" o:allowincell="f" fillcolor="#323e4f [2415]" stroked="f">
                 <w10:wrap type="topAndBottom" anchorx="margin" anchory="page"/>
@@ -730,7 +730,7 @@
               </wp:anchor>
             </w:drawing>
           </mc:Choice>
-          <mc:Fallback xmlns:w16cex="http://schemas.microsoft.com/office/word/2018/wordml/cex" xmlns:w16="http://schemas.microsoft.com/office/word/2018/wordml">
+          <mc:Fallback>
             <w:pict>
               <v:rect w14:anchorId="34514CAD" id="Rectángulo 4" o:spid="_x0000_s1026" style="position:absolute;margin-left:0;margin-top:717.4pt;width:550.2pt;height:62.2pt;z-index:251662336;visibility:visible;mso-wrap-style:square;mso-width-percent:0;mso-height-percent:900;mso-wrap-distance-left:9pt;mso-wrap-distance-top:0;mso-wrap-distance-right:9pt;mso-wrap-distance-bottom:0;mso-position-horizontal:center;mso-position-horizontal-relative:margin;mso-position-vertical:absolute;mso-position-vertical-relative:page;mso-width-percent:0;mso-height-percent:900;mso-width-relative:page;mso-height-relative:top-margin-area;v-text-anchor:top" o:gfxdata="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" o:allowincell="f" fillcolor="#323e4f [2415]" stroked="f">
                 <w10:wrap anchorx="margin" anchory="page"/>
@@ -1494,78 +1494,6 @@
       </w:tr>
     </w:tbl>
     <w:p/>
-    <w:p>
-      <w:pPr>
-        <w:jc w:val="center"/>
-      </w:pPr>
-      <w:r>
-        <w:rPr>
-          <w:noProof/>
-        </w:rPr>
-        <w:drawing>
-          <wp:inline distT="0" distB="0" distL="0" distR="0" wp14:anchorId="64A3D562" wp14:editId="43116BF1">
-            <wp:extent cx="5680710" cy="4266976"/>
-            <wp:effectExtent l="0" t="0" r="0" b="635"/>
-            <wp:docPr id="14" name="Imagen 14"/>
-            <wp:cNvGraphicFramePr>
-              <a:graphicFrameLocks xmlns:a="http://schemas.openxmlformats.org/drawingml/2006/main" noChangeAspect="1"/>
-            </wp:cNvGraphicFramePr>
-            <a:graphic xmlns:a="http://schemas.openxmlformats.org/drawingml/2006/main">
-              <a:graphicData uri="http://schemas.openxmlformats.org/drawingml/2006/picture">
-                <pic:pic xmlns:pic="http://schemas.openxmlformats.org/drawingml/2006/picture">
-                  <pic:nvPicPr>
-                    <pic:cNvPr id="1" name=""/>
-                    <pic:cNvPicPr/>
-                  </pic:nvPicPr>
-                  <pic:blipFill rotWithShape="1">
-                    <a:blip r:embed="rId6"/>
-                    <a:srcRect l="18160" t="7499" r="19891" b="9740"/>
-                    <a:stretch/>
-                  </pic:blipFill>
-                  <pic:spPr bwMode="auto">
-                    <a:xfrm>
-                      <a:off x="0" y="0"/>
-                      <a:ext cx="5689948" cy="4273915"/>
-                    </a:xfrm>
-                    <a:prstGeom prst="rect">
-                      <a:avLst/>
-                    </a:prstGeom>
-                    <a:ln>
-                      <a:noFill/>
-                    </a:ln>
-                    <a:extLst>
-                      <a:ext uri="{53640926-AAD7-44D8-BBD7-CCE9431645EC}">
-                        <a14:shadowObscured xmlns:a14="http://schemas.microsoft.com/office/drawing/2010/main"/>
-                      </a:ext>
-                    </a:extLst>
-                  </pic:spPr>
-                </pic:pic>
-              </a:graphicData>
-            </a:graphic>
-          </wp:inline>
-        </w:drawing>
-      </w:r>
-    </w:p>
-    <w:p>
-      <w:pPr>
-        <w:jc w:val="center"/>
-      </w:pPr>
-    </w:p>
-    <w:p>
-      <w:pPr>
-        <w:jc w:val="center"/>
-      </w:pPr>
-    </w:p>
-    <w:p>
-      <w:pPr>
-        <w:jc w:val="center"/>
-      </w:pPr>
-    </w:p>
-    <w:p>
-      <w:pPr>
-        <w:jc w:val="center"/>
-      </w:pPr>
-    </w:p>
     <w:tbl>
       <w:tblPr>
         <w:tblStyle w:val="Tablaconcuadrcula4-nfasis5"/>
@@ -1606,7 +1534,6 @@
                 <w:szCs w:val="24"/>
                 <w:lang w:eastAsia="es-MX"/>
               </w:rPr>
-              <w:lastRenderedPageBreak/>
               <w:t>CU-01</w:t>
             </w:r>
           </w:p>
@@ -1667,10 +1594,10 @@
                 <w:noProof/>
               </w:rPr>
               <w:drawing>
-                <wp:inline distT="0" distB="0" distL="0" distR="0" wp14:anchorId="753AB76A" wp14:editId="57F0DD3B">
-                  <wp:extent cx="5086350" cy="3562350"/>
+                <wp:inline distT="0" distB="0" distL="0" distR="0" wp14:anchorId="30F9087B" wp14:editId="06AF76D6">
+                  <wp:extent cx="5162550" cy="3028950"/>
                   <wp:effectExtent l="0" t="0" r="0" b="0"/>
-                  <wp:docPr id="18" name="Imagen 18"/>
+                  <wp:docPr id="2" name="Imagen 2"/>
                   <wp:cNvGraphicFramePr>
                     <a:graphicFrameLocks xmlns:a="http://schemas.openxmlformats.org/drawingml/2006/main" noChangeAspect="1"/>
                   </wp:cNvGraphicFramePr>
@@ -1684,20 +1611,20 @@
                           </pic:cNvPicPr>
                         </pic:nvPicPr>
                         <pic:blipFill rotWithShape="1">
-                          <a:blip r:embed="rId7">
+                          <a:blip r:embed="rId6">
                             <a:extLst>
                               <a:ext uri="{28A0092B-C50C-407E-A947-70E740481C1C}">
                                 <a14:useLocalDpi xmlns:a14="http://schemas.microsoft.com/office/drawing/2010/main" val="0"/>
                               </a:ext>
                             </a:extLst>
                           </a:blip>
-                          <a:srcRect r="6316" b="8781"/>
+                          <a:srcRect r="6228" b="10169"/>
                           <a:stretch/>
                         </pic:blipFill>
                         <pic:spPr bwMode="auto">
                           <a:xfrm>
                             <a:off x="0" y="0"/>
-                            <a:ext cx="5086350" cy="3562350"/>
+                            <a:ext cx="5162550" cy="3028950"/>
                           </a:xfrm>
                           <a:prstGeom prst="rect">
                             <a:avLst/>
@@ -1723,6 +1650,13 @@
       </w:tr>
     </w:tbl>
     <w:p/>
+    <w:p/>
+    <w:p/>
+    <w:p/>
+    <w:p/>
+    <w:p/>
+    <w:p/>
+    <w:p/>
     <w:tbl>
       <w:tblPr>
         <w:tblStyle w:val="Tablaconcuadrcula4-nfasis5"/>
@@ -1763,6 +1697,7 @@
                 <w:szCs w:val="24"/>
                 <w:lang w:eastAsia="es-MX"/>
               </w:rPr>
+              <w:lastRenderedPageBreak/>
               <w:t>CU-0</w:t>
             </w:r>
             <w:r>
@@ -1848,7 +1783,7 @@
                           </pic:cNvPicPr>
                         </pic:nvPicPr>
                         <pic:blipFill rotWithShape="1">
-                          <a:blip r:embed="rId8">
+                          <a:blip r:embed="rId7">
                             <a:extLst>
                               <a:ext uri="{28A0092B-C50C-407E-A947-70E740481C1C}">
                                 <a14:useLocalDpi xmlns:a14="http://schemas.microsoft.com/office/drawing/2010/main" val="0"/>
@@ -1886,43 +1821,7 @@
         </w:tc>
       </w:tr>
     </w:tbl>
-    <w:p>
-      <w:pPr>
-        <w:jc w:val="center"/>
-      </w:pPr>
-    </w:p>
-    <w:p>
-      <w:pPr>
-        <w:jc w:val="center"/>
-      </w:pPr>
-    </w:p>
-    <w:p>
-      <w:pPr>
-        <w:jc w:val="center"/>
-      </w:pPr>
-    </w:p>
-    <w:p>
-      <w:pPr>
-        <w:jc w:val="center"/>
-      </w:pPr>
-    </w:p>
-    <w:p>
-      <w:pPr>
-        <w:jc w:val="center"/>
-      </w:pPr>
-    </w:p>
-    <w:p>
-      <w:pPr>
-        <w:jc w:val="center"/>
-      </w:pPr>
-      <w:bookmarkStart w:id="0" w:name="_GoBack"/>
-      <w:bookmarkEnd w:id="0"/>
-    </w:p>
-    <w:p>
-      <w:pPr>
-        <w:jc w:val="center"/>
-      </w:pPr>
-    </w:p>
+    <w:p/>
     <w:tbl>
       <w:tblPr>
         <w:tblStyle w:val="Tablaconcuadrcula4-nfasis5"/>
@@ -1963,7 +1862,6 @@
                 <w:szCs w:val="24"/>
                 <w:lang w:eastAsia="es-MX"/>
               </w:rPr>
-              <w:lastRenderedPageBreak/>
               <w:t>CU-0</w:t>
             </w:r>
             <w:r>
@@ -2051,7 +1949,7 @@
                           </pic:cNvPicPr>
                         </pic:nvPicPr>
                         <pic:blipFill rotWithShape="1">
-                          <a:blip r:embed="rId9">
+                          <a:blip r:embed="rId8">
                             <a:extLst>
                               <a:ext uri="{28A0092B-C50C-407E-A947-70E740481C1C}">
                                 <a14:useLocalDpi xmlns:a14="http://schemas.microsoft.com/office/drawing/2010/main" val="0"/>
@@ -2090,6 +1988,12 @@
       </w:tr>
     </w:tbl>
     <w:p/>
+    <w:p/>
+    <w:p/>
+    <w:p/>
+    <w:p/>
+    <w:p/>
+    <w:p/>
     <w:tbl>
       <w:tblPr>
         <w:tblStyle w:val="Tablaconcuadrcula4-nfasis5"/>
@@ -2130,6 +2034,7 @@
                 <w:szCs w:val="24"/>
                 <w:lang w:eastAsia="es-MX"/>
               </w:rPr>
+              <w:lastRenderedPageBreak/>
               <w:t>CU-0</w:t>
             </w:r>
             <w:r>
@@ -2215,7 +2120,7 @@
                           </pic:cNvPicPr>
                         </pic:nvPicPr>
                         <pic:blipFill>
-                          <a:blip r:embed="rId10">
+                          <a:blip r:embed="rId9">
                             <a:extLst>
                               <a:ext uri="{28A0092B-C50C-407E-A947-70E740481C1C}">
                                 <a14:useLocalDpi xmlns:a14="http://schemas.microsoft.com/office/drawing/2010/main" val="0"/>
@@ -2251,9 +2156,6 @@
       </w:tr>
     </w:tbl>
     <w:p/>
-    <w:p/>
-    <w:p/>
-    <w:p/>
     <w:tbl>
       <w:tblPr>
         <w:tblStyle w:val="Tablaconcuadrcula4-nfasis5"/>
@@ -2294,7 +2196,6 @@
                 <w:szCs w:val="24"/>
                 <w:lang w:eastAsia="es-MX"/>
               </w:rPr>
-              <w:lastRenderedPageBreak/>
               <w:t>CU-0</w:t>
             </w:r>
             <w:r>
@@ -2305,7 +2206,7 @@
                 <w:szCs w:val="24"/>
                 <w:lang w:eastAsia="es-MX"/>
               </w:rPr>
-              <w:t>4</w:t>
+              <w:t>5</w:t>
             </w:r>
           </w:p>
         </w:tc>
@@ -2382,7 +2283,7 @@
                           </pic:cNvPicPr>
                         </pic:nvPicPr>
                         <pic:blipFill rotWithShape="1">
-                          <a:blip r:embed="rId11">
+                          <a:blip r:embed="rId10">
                             <a:extLst>
                               <a:ext uri="{28A0092B-C50C-407E-A947-70E740481C1C}">
                                 <a14:useLocalDpi xmlns:a14="http://schemas.microsoft.com/office/drawing/2010/main" val="0"/>
@@ -2429,169 +2330,6 @@
         <w:tblLook w:val="04A0" w:firstRow="1" w:lastRow="0" w:firstColumn="1" w:lastColumn="0" w:noHBand="0" w:noVBand="1"/>
       </w:tblPr>
       <w:tblGrid>
-        <w:gridCol w:w="1737"/>
-        <w:gridCol w:w="7418"/>
-      </w:tblGrid>
-      <w:tr>
-        <w:trPr>
-          <w:cnfStyle w:val="100000000000" w:firstRow="1" w:lastRow="0" w:firstColumn="0" w:lastColumn="0" w:oddVBand="0" w:evenVBand="0" w:oddHBand="0" w:evenHBand="0" w:firstRowFirstColumn="0" w:firstRowLastColumn="0" w:lastRowFirstColumn="0" w:lastRowLastColumn="0"/>
-          <w:jc w:val="center"/>
-        </w:trPr>
-        <w:tc>
-          <w:tcPr>
-            <w:cnfStyle w:val="001000000000" w:firstRow="0" w:lastRow="0" w:firstColumn="1" w:lastColumn="0" w:oddVBand="0" w:evenVBand="0" w:oddHBand="0" w:evenHBand="0" w:firstRowFirstColumn="0" w:firstRowLastColumn="0" w:lastRowFirstColumn="0" w:lastRowLastColumn="0"/>
-            <w:tcW w:w="1410" w:type="dxa"/>
-          </w:tcPr>
-          <w:p>
-            <w:pPr>
-              <w:jc w:val="both"/>
-              <w:rPr>
-                <w:rFonts w:ascii="Times New Roman" w:eastAsia="Times New Roman" w:hAnsi="Times New Roman" w:cs="Times New Roman"/>
-                <w:color w:val="auto"/>
-                <w:sz w:val="24"/>
-                <w:szCs w:val="24"/>
-                <w:lang w:eastAsia="es-MX"/>
-              </w:rPr>
-            </w:pPr>
-            <w:r>
-              <w:rPr>
-                <w:rFonts w:ascii="Times New Roman" w:eastAsia="Times New Roman" w:hAnsi="Times New Roman" w:cs="Times New Roman"/>
-                <w:color w:val="auto"/>
-                <w:sz w:val="24"/>
-                <w:szCs w:val="24"/>
-                <w:lang w:eastAsia="es-MX"/>
-              </w:rPr>
-              <w:t>CU-0</w:t>
-            </w:r>
-            <w:r>
-              <w:rPr>
-                <w:rFonts w:ascii="Times New Roman" w:eastAsia="Times New Roman" w:hAnsi="Times New Roman" w:cs="Times New Roman"/>
-                <w:color w:val="auto"/>
-                <w:sz w:val="24"/>
-                <w:szCs w:val="24"/>
-                <w:lang w:eastAsia="es-MX"/>
-              </w:rPr>
-              <w:t>5</w:t>
-            </w:r>
-          </w:p>
-        </w:tc>
-        <w:tc>
-          <w:tcPr>
-            <w:tcW w:w="7418" w:type="dxa"/>
-          </w:tcPr>
-          <w:p>
-            <w:pPr>
-              <w:cnfStyle w:val="100000000000" w:firstRow="1" w:lastRow="0" w:firstColumn="0" w:lastColumn="0" w:oddVBand="0" w:evenVBand="0" w:oddHBand="0" w:evenHBand="0" w:firstRowFirstColumn="0" w:firstRowLastColumn="0" w:lastRowFirstColumn="0" w:lastRowLastColumn="0"/>
-              <w:rPr>
-                <w:rFonts w:ascii="Times New Roman" w:eastAsia="Times New Roman" w:hAnsi="Times New Roman" w:cs="Times New Roman"/>
-                <w:color w:val="auto"/>
-                <w:sz w:val="24"/>
-                <w:szCs w:val="24"/>
-                <w:lang w:eastAsia="es-MX"/>
-              </w:rPr>
-            </w:pPr>
-            <w:r>
-              <w:rPr>
-                <w:rFonts w:ascii="Times New Roman" w:eastAsia="Times New Roman" w:hAnsi="Times New Roman" w:cs="Times New Roman"/>
-                <w:color w:val="auto"/>
-                <w:sz w:val="24"/>
-                <w:szCs w:val="24"/>
-                <w:lang w:eastAsia="es-MX"/>
-              </w:rPr>
-              <w:t>Consultar la asistencia a eventos.</w:t>
-            </w:r>
-          </w:p>
-        </w:tc>
-      </w:tr>
-      <w:tr>
-        <w:trPr>
-          <w:cnfStyle w:val="000000100000" w:firstRow="0" w:lastRow="0" w:firstColumn="0" w:lastColumn="0" w:oddVBand="0" w:evenVBand="0" w:oddHBand="1" w:evenHBand="0" w:firstRowFirstColumn="0" w:firstRowLastColumn="0" w:lastRowFirstColumn="0" w:lastRowLastColumn="0"/>
-          <w:jc w:val="center"/>
-        </w:trPr>
-        <w:tc>
-          <w:tcPr>
-            <w:cnfStyle w:val="001000000000" w:firstRow="0" w:lastRow="0" w:firstColumn="1" w:lastColumn="0" w:oddVBand="0" w:evenVBand="0" w:oddHBand="0" w:evenHBand="0" w:firstRowFirstColumn="0" w:firstRowLastColumn="0" w:lastRowFirstColumn="0" w:lastRowLastColumn="0"/>
-            <w:tcW w:w="8828" w:type="dxa"/>
-            <w:gridSpan w:val="2"/>
-          </w:tcPr>
-          <w:p>
-            <w:pPr>
-              <w:jc w:val="both"/>
-              <w:rPr>
-                <w:rFonts w:ascii="Times New Roman" w:eastAsia="Times New Roman" w:hAnsi="Times New Roman" w:cs="Times New Roman"/>
-                <w:b w:val="0"/>
-                <w:bCs w:val="0"/>
-                <w:sz w:val="24"/>
-                <w:szCs w:val="24"/>
-                <w:lang w:eastAsia="es-MX"/>
-              </w:rPr>
-            </w:pPr>
-            <w:r>
-              <w:rPr>
-                <w:noProof/>
-              </w:rPr>
-              <w:drawing>
-                <wp:inline distT="0" distB="0" distL="0" distR="0" wp14:anchorId="5A655F1C" wp14:editId="7DFEAA48">
-                  <wp:extent cx="5612130" cy="1859915"/>
-                  <wp:effectExtent l="0" t="0" r="7620" b="6985"/>
-                  <wp:docPr id="7" name="Imagen 7"/>
-                  <wp:cNvGraphicFramePr>
-                    <a:graphicFrameLocks xmlns:a="http://schemas.openxmlformats.org/drawingml/2006/main" noChangeAspect="1"/>
-                  </wp:cNvGraphicFramePr>
-                  <a:graphic xmlns:a="http://schemas.openxmlformats.org/drawingml/2006/main">
-                    <a:graphicData uri="http://schemas.openxmlformats.org/drawingml/2006/picture">
-                      <pic:pic xmlns:pic="http://schemas.openxmlformats.org/drawingml/2006/picture">
-                        <pic:nvPicPr>
-                          <pic:cNvPr id="0" name="Picture 7"/>
-                          <pic:cNvPicPr>
-                            <a:picLocks noChangeAspect="1" noChangeArrowheads="1"/>
-                          </pic:cNvPicPr>
-                        </pic:nvPicPr>
-                        <pic:blipFill>
-                          <a:blip r:embed="rId12">
-                            <a:extLst>
-                              <a:ext uri="{28A0092B-C50C-407E-A947-70E740481C1C}">
-                                <a14:useLocalDpi xmlns:a14="http://schemas.microsoft.com/office/drawing/2010/main" val="0"/>
-                              </a:ext>
-                            </a:extLst>
-                          </a:blip>
-                          <a:srcRect/>
-                          <a:stretch>
-                            <a:fillRect/>
-                          </a:stretch>
-                        </pic:blipFill>
-                        <pic:spPr bwMode="auto">
-                          <a:xfrm>
-                            <a:off x="0" y="0"/>
-                            <a:ext cx="5612130" cy="1859915"/>
-                          </a:xfrm>
-                          <a:prstGeom prst="rect">
-                            <a:avLst/>
-                          </a:prstGeom>
-                          <a:noFill/>
-                          <a:ln>
-                            <a:noFill/>
-                          </a:ln>
-                        </pic:spPr>
-                      </pic:pic>
-                    </a:graphicData>
-                  </a:graphic>
-                </wp:inline>
-              </w:drawing>
-            </w:r>
-          </w:p>
-        </w:tc>
-      </w:tr>
-    </w:tbl>
-    <w:p/>
-    <w:tbl>
-      <w:tblPr>
-        <w:tblStyle w:val="Tablaconcuadrcula4-nfasis5"/>
-        <w:tblW w:w="0" w:type="auto"/>
-        <w:jc w:val="center"/>
-        <w:tblLook w:val="04A0" w:firstRow="1" w:lastRow="0" w:firstColumn="1" w:lastColumn="0" w:noHBand="0" w:noVBand="1"/>
-      </w:tblPr>
-      <w:tblGrid>
         <w:gridCol w:w="1690"/>
         <w:gridCol w:w="7418"/>
       </w:tblGrid>
@@ -2733,7 +2471,7 @@
                           </pic:cNvPicPr>
                         </pic:nvPicPr>
                         <pic:blipFill rotWithShape="1">
-                          <a:blip r:embed="rId13">
+                          <a:blip r:embed="rId11">
                             <a:extLst>
                               <a:ext uri="{28A0092B-C50C-407E-A947-70E740481C1C}">
                                 <a14:useLocalDpi xmlns:a14="http://schemas.microsoft.com/office/drawing/2010/main" val="0"/>
@@ -2776,11 +2514,6 @@
     <w:p/>
     <w:p/>
     <w:p/>
-    <w:p/>
-    <w:p/>
-    <w:p/>
-    <w:p/>
-    <w:p/>
     <w:tbl>
       <w:tblPr>
         <w:tblStyle w:val="Tablaconcuadrcula4-nfasis5"/>
@@ -2903,6 +2636,334 @@
                       <pic:pic xmlns:pic="http://schemas.openxmlformats.org/drawingml/2006/picture">
                         <pic:nvPicPr>
                           <pic:cNvPr id="0" name="Picture 9"/>
+                          <pic:cNvPicPr>
+                            <a:picLocks noChangeAspect="1" noChangeArrowheads="1"/>
+                          </pic:cNvPicPr>
+                        </pic:nvPicPr>
+                        <pic:blipFill>
+                          <a:blip r:embed="rId12">
+                            <a:extLst>
+                              <a:ext uri="{28A0092B-C50C-407E-A947-70E740481C1C}">
+                                <a14:useLocalDpi xmlns:a14="http://schemas.microsoft.com/office/drawing/2010/main" val="0"/>
+                              </a:ext>
+                            </a:extLst>
+                          </a:blip>
+                          <a:srcRect/>
+                          <a:stretch>
+                            <a:fillRect/>
+                          </a:stretch>
+                        </pic:blipFill>
+                        <pic:spPr bwMode="auto">
+                          <a:xfrm>
+                            <a:off x="0" y="0"/>
+                            <a:ext cx="5612130" cy="3318510"/>
+                          </a:xfrm>
+                          <a:prstGeom prst="rect">
+                            <a:avLst/>
+                          </a:prstGeom>
+                          <a:noFill/>
+                          <a:ln>
+                            <a:noFill/>
+                          </a:ln>
+                        </pic:spPr>
+                      </pic:pic>
+                    </a:graphicData>
+                  </a:graphic>
+                </wp:inline>
+              </w:drawing>
+            </w:r>
+          </w:p>
+        </w:tc>
+      </w:tr>
+    </w:tbl>
+    <w:p/>
+    <w:tbl>
+      <w:tblPr>
+        <w:tblStyle w:val="Tablaconcuadrcula4-nfasis5"/>
+        <w:tblW w:w="0" w:type="auto"/>
+        <w:jc w:val="center"/>
+        <w:tblLook w:val="04A0" w:firstRow="1" w:lastRow="0" w:firstColumn="1" w:lastColumn="0" w:noHBand="0" w:noVBand="1"/>
+      </w:tblPr>
+      <w:tblGrid>
+        <w:gridCol w:w="1744"/>
+        <w:gridCol w:w="7418"/>
+      </w:tblGrid>
+      <w:tr>
+        <w:trPr>
+          <w:cnfStyle w:val="100000000000" w:firstRow="1" w:lastRow="0" w:firstColumn="0" w:lastColumn="0" w:oddVBand="0" w:evenVBand="0" w:oddHBand="0" w:evenHBand="0" w:firstRowFirstColumn="0" w:firstRowLastColumn="0" w:lastRowFirstColumn="0" w:lastRowLastColumn="0"/>
+          <w:jc w:val="center"/>
+        </w:trPr>
+        <w:tc>
+          <w:tcPr>
+            <w:cnfStyle w:val="001000000000" w:firstRow="0" w:lastRow="0" w:firstColumn="1" w:lastColumn="0" w:oddVBand="0" w:evenVBand="0" w:oddHBand="0" w:evenHBand="0" w:firstRowFirstColumn="0" w:firstRowLastColumn="0" w:lastRowFirstColumn="0" w:lastRowLastColumn="0"/>
+            <w:tcW w:w="1410" w:type="dxa"/>
+          </w:tcPr>
+          <w:p>
+            <w:pPr>
+              <w:jc w:val="both"/>
+              <w:rPr>
+                <w:rFonts w:ascii="Times New Roman" w:eastAsia="Times New Roman" w:hAnsi="Times New Roman" w:cs="Times New Roman"/>
+                <w:color w:val="auto"/>
+                <w:sz w:val="24"/>
+                <w:szCs w:val="24"/>
+                <w:lang w:eastAsia="es-MX"/>
+              </w:rPr>
+            </w:pPr>
+            <w:r>
+              <w:rPr>
+                <w:rFonts w:ascii="Times New Roman" w:eastAsia="Times New Roman" w:hAnsi="Times New Roman" w:cs="Times New Roman"/>
+                <w:color w:val="auto"/>
+                <w:sz w:val="24"/>
+                <w:szCs w:val="24"/>
+                <w:lang w:eastAsia="es-MX"/>
+              </w:rPr>
+              <w:t>CU-</w:t>
+            </w:r>
+            <w:r>
+              <w:rPr>
+                <w:rFonts w:ascii="Times New Roman" w:eastAsia="Times New Roman" w:hAnsi="Times New Roman" w:cs="Times New Roman"/>
+                <w:color w:val="auto"/>
+                <w:sz w:val="24"/>
+                <w:szCs w:val="24"/>
+                <w:lang w:eastAsia="es-MX"/>
+              </w:rPr>
+              <w:t>08</w:t>
+            </w:r>
+          </w:p>
+        </w:tc>
+        <w:tc>
+          <w:tcPr>
+            <w:tcW w:w="7418" w:type="dxa"/>
+          </w:tcPr>
+          <w:p>
+            <w:pPr>
+              <w:cnfStyle w:val="100000000000" w:firstRow="1" w:lastRow="0" w:firstColumn="0" w:lastColumn="0" w:oddVBand="0" w:evenVBand="0" w:oddHBand="0" w:evenHBand="0" w:firstRowFirstColumn="0" w:firstRowLastColumn="0" w:lastRowFirstColumn="0" w:lastRowLastColumn="0"/>
+              <w:rPr>
+                <w:rFonts w:ascii="Times New Roman" w:eastAsia="Times New Roman" w:hAnsi="Times New Roman" w:cs="Times New Roman"/>
+                <w:color w:val="auto"/>
+                <w:sz w:val="24"/>
+                <w:szCs w:val="24"/>
+                <w:lang w:eastAsia="es-MX"/>
+              </w:rPr>
+            </w:pPr>
+            <w:r>
+              <w:rPr>
+                <w:rFonts w:ascii="Times New Roman" w:eastAsia="Times New Roman" w:hAnsi="Times New Roman" w:cs="Times New Roman"/>
+                <w:color w:val="auto"/>
+                <w:sz w:val="24"/>
+                <w:szCs w:val="24"/>
+                <w:lang w:eastAsia="es-MX"/>
+              </w:rPr>
+              <w:t>Marcar asistencia a eventos</w:t>
+            </w:r>
+          </w:p>
+        </w:tc>
+      </w:tr>
+      <w:tr>
+        <w:trPr>
+          <w:cnfStyle w:val="000000100000" w:firstRow="0" w:lastRow="0" w:firstColumn="0" w:lastColumn="0" w:oddVBand="0" w:evenVBand="0" w:oddHBand="1" w:evenHBand="0" w:firstRowFirstColumn="0" w:firstRowLastColumn="0" w:lastRowFirstColumn="0" w:lastRowLastColumn="0"/>
+          <w:jc w:val="center"/>
+        </w:trPr>
+        <w:tc>
+          <w:tcPr>
+            <w:cnfStyle w:val="001000000000" w:firstRow="0" w:lastRow="0" w:firstColumn="1" w:lastColumn="0" w:oddVBand="0" w:evenVBand="0" w:oddHBand="0" w:evenHBand="0" w:firstRowFirstColumn="0" w:firstRowLastColumn="0" w:lastRowFirstColumn="0" w:lastRowLastColumn="0"/>
+            <w:tcW w:w="8828" w:type="dxa"/>
+            <w:gridSpan w:val="2"/>
+          </w:tcPr>
+          <w:p>
+            <w:pPr>
+              <w:jc w:val="center"/>
+              <w:rPr>
+                <w:rFonts w:ascii="Times New Roman" w:eastAsia="Times New Roman" w:hAnsi="Times New Roman" w:cs="Times New Roman"/>
+                <w:b w:val="0"/>
+                <w:bCs w:val="0"/>
+                <w:sz w:val="24"/>
+                <w:szCs w:val="24"/>
+                <w:lang w:eastAsia="es-MX"/>
+              </w:rPr>
+            </w:pPr>
+            <w:r>
+              <w:rPr>
+                <w:noProof/>
+              </w:rPr>
+              <w:drawing>
+                <wp:inline distT="0" distB="0" distL="0" distR="0" wp14:anchorId="5FE12835" wp14:editId="5BD0533E">
+                  <wp:extent cx="5612130" cy="3318510"/>
+                  <wp:effectExtent l="0" t="0" r="7620" b="0"/>
+                  <wp:docPr id="9" name="Imagen 9"/>
+                  <wp:cNvGraphicFramePr>
+                    <a:graphicFrameLocks xmlns:a="http://schemas.openxmlformats.org/drawingml/2006/main" noChangeAspect="1"/>
+                  </wp:cNvGraphicFramePr>
+                  <a:graphic xmlns:a="http://schemas.openxmlformats.org/drawingml/2006/main">
+                    <a:graphicData uri="http://schemas.openxmlformats.org/drawingml/2006/picture">
+                      <pic:pic xmlns:pic="http://schemas.openxmlformats.org/drawingml/2006/picture">
+                        <pic:nvPicPr>
+                          <pic:cNvPr id="0" name="Picture 11"/>
+                          <pic:cNvPicPr>
+                            <a:picLocks noChangeAspect="1" noChangeArrowheads="1"/>
+                          </pic:cNvPicPr>
+                        </pic:nvPicPr>
+                        <pic:blipFill>
+                          <a:blip r:embed="rId13">
+                            <a:extLst>
+                              <a:ext uri="{28A0092B-C50C-407E-A947-70E740481C1C}">
+                                <a14:useLocalDpi xmlns:a14="http://schemas.microsoft.com/office/drawing/2010/main" val="0"/>
+                              </a:ext>
+                            </a:extLst>
+                          </a:blip>
+                          <a:srcRect/>
+                          <a:stretch>
+                            <a:fillRect/>
+                          </a:stretch>
+                        </pic:blipFill>
+                        <pic:spPr bwMode="auto">
+                          <a:xfrm>
+                            <a:off x="0" y="0"/>
+                            <a:ext cx="5612130" cy="3318510"/>
+                          </a:xfrm>
+                          <a:prstGeom prst="rect">
+                            <a:avLst/>
+                          </a:prstGeom>
+                          <a:noFill/>
+                          <a:ln>
+                            <a:noFill/>
+                          </a:ln>
+                        </pic:spPr>
+                      </pic:pic>
+                    </a:graphicData>
+                  </a:graphic>
+                </wp:inline>
+              </w:drawing>
+            </w:r>
+          </w:p>
+        </w:tc>
+      </w:tr>
+    </w:tbl>
+    <w:p/>
+    <w:p/>
+    <w:p/>
+    <w:p/>
+    <w:tbl>
+      <w:tblPr>
+        <w:tblStyle w:val="Tablaconcuadrcula4-nfasis5"/>
+        <w:tblW w:w="0" w:type="auto"/>
+        <w:jc w:val="center"/>
+        <w:tblLook w:val="04A0" w:firstRow="1" w:lastRow="0" w:firstColumn="1" w:lastColumn="0" w:noHBand="0" w:noVBand="1"/>
+      </w:tblPr>
+      <w:tblGrid>
+        <w:gridCol w:w="1702"/>
+        <w:gridCol w:w="7418"/>
+      </w:tblGrid>
+      <w:tr>
+        <w:trPr>
+          <w:cnfStyle w:val="100000000000" w:firstRow="1" w:lastRow="0" w:firstColumn="0" w:lastColumn="0" w:oddVBand="0" w:evenVBand="0" w:oddHBand="0" w:evenHBand="0" w:firstRowFirstColumn="0" w:firstRowLastColumn="0" w:lastRowFirstColumn="0" w:lastRowLastColumn="0"/>
+          <w:jc w:val="center"/>
+        </w:trPr>
+        <w:tc>
+          <w:tcPr>
+            <w:cnfStyle w:val="001000000000" w:firstRow="0" w:lastRow="0" w:firstColumn="1" w:lastColumn="0" w:oddVBand="0" w:evenVBand="0" w:oddHBand="0" w:evenHBand="0" w:firstRowFirstColumn="0" w:firstRowLastColumn="0" w:lastRowFirstColumn="0" w:lastRowLastColumn="0"/>
+            <w:tcW w:w="1410" w:type="dxa"/>
+          </w:tcPr>
+          <w:p>
+            <w:pPr>
+              <w:jc w:val="both"/>
+              <w:rPr>
+                <w:rFonts w:ascii="Times New Roman" w:eastAsia="Times New Roman" w:hAnsi="Times New Roman" w:cs="Times New Roman"/>
+                <w:color w:val="auto"/>
+                <w:sz w:val="24"/>
+                <w:szCs w:val="24"/>
+                <w:lang w:eastAsia="es-MX"/>
+              </w:rPr>
+            </w:pPr>
+            <w:r>
+              <w:rPr>
+                <w:rFonts w:ascii="Times New Roman" w:eastAsia="Times New Roman" w:hAnsi="Times New Roman" w:cs="Times New Roman"/>
+                <w:color w:val="auto"/>
+                <w:sz w:val="24"/>
+                <w:szCs w:val="24"/>
+                <w:lang w:eastAsia="es-MX"/>
+              </w:rPr>
+              <w:lastRenderedPageBreak/>
+              <w:t>CU-</w:t>
+            </w:r>
+            <w:r>
+              <w:rPr>
+                <w:rFonts w:ascii="Times New Roman" w:eastAsia="Times New Roman" w:hAnsi="Times New Roman" w:cs="Times New Roman"/>
+                <w:color w:val="auto"/>
+                <w:sz w:val="24"/>
+                <w:szCs w:val="24"/>
+                <w:lang w:eastAsia="es-MX"/>
+              </w:rPr>
+              <w:t>09</w:t>
+            </w:r>
+          </w:p>
+        </w:tc>
+        <w:tc>
+          <w:tcPr>
+            <w:tcW w:w="7418" w:type="dxa"/>
+          </w:tcPr>
+          <w:p>
+            <w:pPr>
+              <w:cnfStyle w:val="100000000000" w:firstRow="1" w:lastRow="0" w:firstColumn="0" w:lastColumn="0" w:oddVBand="0" w:evenVBand="0" w:oddHBand="0" w:evenHBand="0" w:firstRowFirstColumn="0" w:firstRowLastColumn="0" w:lastRowFirstColumn="0" w:lastRowLastColumn="0"/>
+              <w:rPr>
+                <w:rFonts w:ascii="Times New Roman" w:eastAsia="Times New Roman" w:hAnsi="Times New Roman" w:cs="Times New Roman"/>
+                <w:color w:val="auto"/>
+                <w:sz w:val="24"/>
+                <w:szCs w:val="24"/>
+                <w:lang w:eastAsia="es-MX"/>
+              </w:rPr>
+            </w:pPr>
+            <w:r>
+              <w:rPr>
+                <w:rFonts w:ascii="Times New Roman" w:eastAsia="Times New Roman" w:hAnsi="Times New Roman" w:cs="Times New Roman"/>
+                <w:color w:val="auto"/>
+                <w:sz w:val="24"/>
+                <w:szCs w:val="24"/>
+                <w:lang w:eastAsia="es-MX"/>
+              </w:rPr>
+              <w:t>Consultar lista de eventos con asistencia confirmada.</w:t>
+            </w:r>
+          </w:p>
+        </w:tc>
+      </w:tr>
+      <w:tr>
+        <w:trPr>
+          <w:cnfStyle w:val="000000100000" w:firstRow="0" w:lastRow="0" w:firstColumn="0" w:lastColumn="0" w:oddVBand="0" w:evenVBand="0" w:oddHBand="1" w:evenHBand="0" w:firstRowFirstColumn="0" w:firstRowLastColumn="0" w:lastRowFirstColumn="0" w:lastRowLastColumn="0"/>
+          <w:jc w:val="center"/>
+        </w:trPr>
+        <w:tc>
+          <w:tcPr>
+            <w:cnfStyle w:val="001000000000" w:firstRow="0" w:lastRow="0" w:firstColumn="1" w:lastColumn="0" w:oddVBand="0" w:evenVBand="0" w:oddHBand="0" w:evenHBand="0" w:firstRowFirstColumn="0" w:firstRowLastColumn="0" w:lastRowFirstColumn="0" w:lastRowLastColumn="0"/>
+            <w:tcW w:w="8828" w:type="dxa"/>
+            <w:gridSpan w:val="2"/>
+          </w:tcPr>
+          <w:p>
+            <w:pPr>
+              <w:jc w:val="both"/>
+              <w:rPr>
+                <w:rFonts w:ascii="Times New Roman" w:eastAsia="Times New Roman" w:hAnsi="Times New Roman" w:cs="Times New Roman"/>
+                <w:sz w:val="24"/>
+                <w:szCs w:val="24"/>
+                <w:lang w:eastAsia="es-MX"/>
+              </w:rPr>
+            </w:pPr>
+            <w:r>
+              <w:rPr>
+                <w:noProof/>
+              </w:rPr>
+              <w:drawing>
+                <wp:inline distT="0" distB="0" distL="0" distR="0" wp14:anchorId="62165121" wp14:editId="0D335681">
+                  <wp:extent cx="5612130" cy="3318510"/>
+                  <wp:effectExtent l="0" t="0" r="7620" b="0"/>
+                  <wp:docPr id="10" name="Imagen 10"/>
+                  <wp:cNvGraphicFramePr>
+                    <a:graphicFrameLocks xmlns:a="http://schemas.openxmlformats.org/drawingml/2006/main" noChangeAspect="1"/>
+                  </wp:cNvGraphicFramePr>
+                  <a:graphic xmlns:a="http://schemas.openxmlformats.org/drawingml/2006/main">
+                    <a:graphicData uri="http://schemas.openxmlformats.org/drawingml/2006/picture">
+                      <pic:pic xmlns:pic="http://schemas.openxmlformats.org/drawingml/2006/picture">
+                        <pic:nvPicPr>
+                          <pic:cNvPr id="0" name="Picture 13"/>
                           <pic:cNvPicPr>
                             <a:picLocks noChangeAspect="1" noChangeArrowheads="1"/>
                           </pic:cNvPicPr>
@@ -2952,334 +3013,6 @@
         <w:tblLook w:val="04A0" w:firstRow="1" w:lastRow="0" w:firstColumn="1" w:lastColumn="0" w:noHBand="0" w:noVBand="1"/>
       </w:tblPr>
       <w:tblGrid>
-        <w:gridCol w:w="1744"/>
-        <w:gridCol w:w="7418"/>
-      </w:tblGrid>
-      <w:tr>
-        <w:trPr>
-          <w:cnfStyle w:val="100000000000" w:firstRow="1" w:lastRow="0" w:firstColumn="0" w:lastColumn="0" w:oddVBand="0" w:evenVBand="0" w:oddHBand="0" w:evenHBand="0" w:firstRowFirstColumn="0" w:firstRowLastColumn="0" w:lastRowFirstColumn="0" w:lastRowLastColumn="0"/>
-          <w:jc w:val="center"/>
-        </w:trPr>
-        <w:tc>
-          <w:tcPr>
-            <w:cnfStyle w:val="001000000000" w:firstRow="0" w:lastRow="0" w:firstColumn="1" w:lastColumn="0" w:oddVBand="0" w:evenVBand="0" w:oddHBand="0" w:evenHBand="0" w:firstRowFirstColumn="0" w:firstRowLastColumn="0" w:lastRowFirstColumn="0" w:lastRowLastColumn="0"/>
-            <w:tcW w:w="1410" w:type="dxa"/>
-          </w:tcPr>
-          <w:p>
-            <w:pPr>
-              <w:jc w:val="both"/>
-              <w:rPr>
-                <w:rFonts w:ascii="Times New Roman" w:eastAsia="Times New Roman" w:hAnsi="Times New Roman" w:cs="Times New Roman"/>
-                <w:color w:val="auto"/>
-                <w:sz w:val="24"/>
-                <w:szCs w:val="24"/>
-                <w:lang w:eastAsia="es-MX"/>
-              </w:rPr>
-            </w:pPr>
-            <w:r>
-              <w:rPr>
-                <w:rFonts w:ascii="Times New Roman" w:eastAsia="Times New Roman" w:hAnsi="Times New Roman" w:cs="Times New Roman"/>
-                <w:color w:val="auto"/>
-                <w:sz w:val="24"/>
-                <w:szCs w:val="24"/>
-                <w:lang w:eastAsia="es-MX"/>
-              </w:rPr>
-              <w:t>CU-</w:t>
-            </w:r>
-            <w:r>
-              <w:rPr>
-                <w:rFonts w:ascii="Times New Roman" w:eastAsia="Times New Roman" w:hAnsi="Times New Roman" w:cs="Times New Roman"/>
-                <w:color w:val="auto"/>
-                <w:sz w:val="24"/>
-                <w:szCs w:val="24"/>
-                <w:lang w:eastAsia="es-MX"/>
-              </w:rPr>
-              <w:t>08</w:t>
-            </w:r>
-          </w:p>
-        </w:tc>
-        <w:tc>
-          <w:tcPr>
-            <w:tcW w:w="7418" w:type="dxa"/>
-          </w:tcPr>
-          <w:p>
-            <w:pPr>
-              <w:cnfStyle w:val="100000000000" w:firstRow="1" w:lastRow="0" w:firstColumn="0" w:lastColumn="0" w:oddVBand="0" w:evenVBand="0" w:oddHBand="0" w:evenHBand="0" w:firstRowFirstColumn="0" w:firstRowLastColumn="0" w:lastRowFirstColumn="0" w:lastRowLastColumn="0"/>
-              <w:rPr>
-                <w:rFonts w:ascii="Times New Roman" w:eastAsia="Times New Roman" w:hAnsi="Times New Roman" w:cs="Times New Roman"/>
-                <w:color w:val="auto"/>
-                <w:sz w:val="24"/>
-                <w:szCs w:val="24"/>
-                <w:lang w:eastAsia="es-MX"/>
-              </w:rPr>
-            </w:pPr>
-            <w:r>
-              <w:rPr>
-                <w:rFonts w:ascii="Times New Roman" w:eastAsia="Times New Roman" w:hAnsi="Times New Roman" w:cs="Times New Roman"/>
-                <w:color w:val="auto"/>
-                <w:sz w:val="24"/>
-                <w:szCs w:val="24"/>
-                <w:lang w:eastAsia="es-MX"/>
-              </w:rPr>
-              <w:t>Marcar asistencia a eventos</w:t>
-            </w:r>
-          </w:p>
-        </w:tc>
-      </w:tr>
-      <w:tr>
-        <w:trPr>
-          <w:cnfStyle w:val="000000100000" w:firstRow="0" w:lastRow="0" w:firstColumn="0" w:lastColumn="0" w:oddVBand="0" w:evenVBand="0" w:oddHBand="1" w:evenHBand="0" w:firstRowFirstColumn="0" w:firstRowLastColumn="0" w:lastRowFirstColumn="0" w:lastRowLastColumn="0"/>
-          <w:jc w:val="center"/>
-        </w:trPr>
-        <w:tc>
-          <w:tcPr>
-            <w:cnfStyle w:val="001000000000" w:firstRow="0" w:lastRow="0" w:firstColumn="1" w:lastColumn="0" w:oddVBand="0" w:evenVBand="0" w:oddHBand="0" w:evenHBand="0" w:firstRowFirstColumn="0" w:firstRowLastColumn="0" w:lastRowFirstColumn="0" w:lastRowLastColumn="0"/>
-            <w:tcW w:w="8828" w:type="dxa"/>
-            <w:gridSpan w:val="2"/>
-          </w:tcPr>
-          <w:p>
-            <w:pPr>
-              <w:jc w:val="center"/>
-              <w:rPr>
-                <w:rFonts w:ascii="Times New Roman" w:eastAsia="Times New Roman" w:hAnsi="Times New Roman" w:cs="Times New Roman"/>
-                <w:b w:val="0"/>
-                <w:bCs w:val="0"/>
-                <w:sz w:val="24"/>
-                <w:szCs w:val="24"/>
-                <w:lang w:eastAsia="es-MX"/>
-              </w:rPr>
-            </w:pPr>
-            <w:r>
-              <w:rPr>
-                <w:noProof/>
-              </w:rPr>
-              <w:drawing>
-                <wp:inline distT="0" distB="0" distL="0" distR="0" wp14:anchorId="5FE12835" wp14:editId="5BD0533E">
-                  <wp:extent cx="5612130" cy="3318510"/>
-                  <wp:effectExtent l="0" t="0" r="7620" b="0"/>
-                  <wp:docPr id="9" name="Imagen 9"/>
-                  <wp:cNvGraphicFramePr>
-                    <a:graphicFrameLocks xmlns:a="http://schemas.openxmlformats.org/drawingml/2006/main" noChangeAspect="1"/>
-                  </wp:cNvGraphicFramePr>
-                  <a:graphic xmlns:a="http://schemas.openxmlformats.org/drawingml/2006/main">
-                    <a:graphicData uri="http://schemas.openxmlformats.org/drawingml/2006/picture">
-                      <pic:pic xmlns:pic="http://schemas.openxmlformats.org/drawingml/2006/picture">
-                        <pic:nvPicPr>
-                          <pic:cNvPr id="0" name="Picture 11"/>
-                          <pic:cNvPicPr>
-                            <a:picLocks noChangeAspect="1" noChangeArrowheads="1"/>
-                          </pic:cNvPicPr>
-                        </pic:nvPicPr>
-                        <pic:blipFill>
-                          <a:blip r:embed="rId15">
-                            <a:extLst>
-                              <a:ext uri="{28A0092B-C50C-407E-A947-70E740481C1C}">
-                                <a14:useLocalDpi xmlns:a14="http://schemas.microsoft.com/office/drawing/2010/main" val="0"/>
-                              </a:ext>
-                            </a:extLst>
-                          </a:blip>
-                          <a:srcRect/>
-                          <a:stretch>
-                            <a:fillRect/>
-                          </a:stretch>
-                        </pic:blipFill>
-                        <pic:spPr bwMode="auto">
-                          <a:xfrm>
-                            <a:off x="0" y="0"/>
-                            <a:ext cx="5612130" cy="3318510"/>
-                          </a:xfrm>
-                          <a:prstGeom prst="rect">
-                            <a:avLst/>
-                          </a:prstGeom>
-                          <a:noFill/>
-                          <a:ln>
-                            <a:noFill/>
-                          </a:ln>
-                        </pic:spPr>
-                      </pic:pic>
-                    </a:graphicData>
-                  </a:graphic>
-                </wp:inline>
-              </w:drawing>
-            </w:r>
-          </w:p>
-        </w:tc>
-      </w:tr>
-    </w:tbl>
-    <w:p/>
-    <w:p/>
-    <w:p/>
-    <w:p/>
-    <w:tbl>
-      <w:tblPr>
-        <w:tblStyle w:val="Tablaconcuadrcula4-nfasis5"/>
-        <w:tblW w:w="0" w:type="auto"/>
-        <w:jc w:val="center"/>
-        <w:tblLook w:val="04A0" w:firstRow="1" w:lastRow="0" w:firstColumn="1" w:lastColumn="0" w:noHBand="0" w:noVBand="1"/>
-      </w:tblPr>
-      <w:tblGrid>
-        <w:gridCol w:w="1702"/>
-        <w:gridCol w:w="7418"/>
-      </w:tblGrid>
-      <w:tr>
-        <w:trPr>
-          <w:cnfStyle w:val="100000000000" w:firstRow="1" w:lastRow="0" w:firstColumn="0" w:lastColumn="0" w:oddVBand="0" w:evenVBand="0" w:oddHBand="0" w:evenHBand="0" w:firstRowFirstColumn="0" w:firstRowLastColumn="0" w:lastRowFirstColumn="0" w:lastRowLastColumn="0"/>
-          <w:jc w:val="center"/>
-        </w:trPr>
-        <w:tc>
-          <w:tcPr>
-            <w:cnfStyle w:val="001000000000" w:firstRow="0" w:lastRow="0" w:firstColumn="1" w:lastColumn="0" w:oddVBand="0" w:evenVBand="0" w:oddHBand="0" w:evenHBand="0" w:firstRowFirstColumn="0" w:firstRowLastColumn="0" w:lastRowFirstColumn="0" w:lastRowLastColumn="0"/>
-            <w:tcW w:w="1410" w:type="dxa"/>
-          </w:tcPr>
-          <w:p>
-            <w:pPr>
-              <w:jc w:val="both"/>
-              <w:rPr>
-                <w:rFonts w:ascii="Times New Roman" w:eastAsia="Times New Roman" w:hAnsi="Times New Roman" w:cs="Times New Roman"/>
-                <w:color w:val="auto"/>
-                <w:sz w:val="24"/>
-                <w:szCs w:val="24"/>
-                <w:lang w:eastAsia="es-MX"/>
-              </w:rPr>
-            </w:pPr>
-            <w:r>
-              <w:rPr>
-                <w:rFonts w:ascii="Times New Roman" w:eastAsia="Times New Roman" w:hAnsi="Times New Roman" w:cs="Times New Roman"/>
-                <w:color w:val="auto"/>
-                <w:sz w:val="24"/>
-                <w:szCs w:val="24"/>
-                <w:lang w:eastAsia="es-MX"/>
-              </w:rPr>
-              <w:lastRenderedPageBreak/>
-              <w:t>CU-</w:t>
-            </w:r>
-            <w:r>
-              <w:rPr>
-                <w:rFonts w:ascii="Times New Roman" w:eastAsia="Times New Roman" w:hAnsi="Times New Roman" w:cs="Times New Roman"/>
-                <w:color w:val="auto"/>
-                <w:sz w:val="24"/>
-                <w:szCs w:val="24"/>
-                <w:lang w:eastAsia="es-MX"/>
-              </w:rPr>
-              <w:t>09</w:t>
-            </w:r>
-          </w:p>
-        </w:tc>
-        <w:tc>
-          <w:tcPr>
-            <w:tcW w:w="7418" w:type="dxa"/>
-          </w:tcPr>
-          <w:p>
-            <w:pPr>
-              <w:cnfStyle w:val="100000000000" w:firstRow="1" w:lastRow="0" w:firstColumn="0" w:lastColumn="0" w:oddVBand="0" w:evenVBand="0" w:oddHBand="0" w:evenHBand="0" w:firstRowFirstColumn="0" w:firstRowLastColumn="0" w:lastRowFirstColumn="0" w:lastRowLastColumn="0"/>
-              <w:rPr>
-                <w:rFonts w:ascii="Times New Roman" w:eastAsia="Times New Roman" w:hAnsi="Times New Roman" w:cs="Times New Roman"/>
-                <w:color w:val="auto"/>
-                <w:sz w:val="24"/>
-                <w:szCs w:val="24"/>
-                <w:lang w:eastAsia="es-MX"/>
-              </w:rPr>
-            </w:pPr>
-            <w:r>
-              <w:rPr>
-                <w:rFonts w:ascii="Times New Roman" w:eastAsia="Times New Roman" w:hAnsi="Times New Roman" w:cs="Times New Roman"/>
-                <w:color w:val="auto"/>
-                <w:sz w:val="24"/>
-                <w:szCs w:val="24"/>
-                <w:lang w:eastAsia="es-MX"/>
-              </w:rPr>
-              <w:t>Consultar lista de eventos con asistencia confirmada.</w:t>
-            </w:r>
-          </w:p>
-        </w:tc>
-      </w:tr>
-      <w:tr>
-        <w:trPr>
-          <w:cnfStyle w:val="000000100000" w:firstRow="0" w:lastRow="0" w:firstColumn="0" w:lastColumn="0" w:oddVBand="0" w:evenVBand="0" w:oddHBand="1" w:evenHBand="0" w:firstRowFirstColumn="0" w:firstRowLastColumn="0" w:lastRowFirstColumn="0" w:lastRowLastColumn="0"/>
-          <w:jc w:val="center"/>
-        </w:trPr>
-        <w:tc>
-          <w:tcPr>
-            <w:cnfStyle w:val="001000000000" w:firstRow="0" w:lastRow="0" w:firstColumn="1" w:lastColumn="0" w:oddVBand="0" w:evenVBand="0" w:oddHBand="0" w:evenHBand="0" w:firstRowFirstColumn="0" w:firstRowLastColumn="0" w:lastRowFirstColumn="0" w:lastRowLastColumn="0"/>
-            <w:tcW w:w="8828" w:type="dxa"/>
-            <w:gridSpan w:val="2"/>
-          </w:tcPr>
-          <w:p>
-            <w:pPr>
-              <w:jc w:val="both"/>
-              <w:rPr>
-                <w:rFonts w:ascii="Times New Roman" w:eastAsia="Times New Roman" w:hAnsi="Times New Roman" w:cs="Times New Roman"/>
-                <w:sz w:val="24"/>
-                <w:szCs w:val="24"/>
-                <w:lang w:eastAsia="es-MX"/>
-              </w:rPr>
-            </w:pPr>
-            <w:r>
-              <w:rPr>
-                <w:noProof/>
-              </w:rPr>
-              <w:drawing>
-                <wp:inline distT="0" distB="0" distL="0" distR="0" wp14:anchorId="62165121" wp14:editId="0D335681">
-                  <wp:extent cx="5612130" cy="3318510"/>
-                  <wp:effectExtent l="0" t="0" r="7620" b="0"/>
-                  <wp:docPr id="10" name="Imagen 10"/>
-                  <wp:cNvGraphicFramePr>
-                    <a:graphicFrameLocks xmlns:a="http://schemas.openxmlformats.org/drawingml/2006/main" noChangeAspect="1"/>
-                  </wp:cNvGraphicFramePr>
-                  <a:graphic xmlns:a="http://schemas.openxmlformats.org/drawingml/2006/main">
-                    <a:graphicData uri="http://schemas.openxmlformats.org/drawingml/2006/picture">
-                      <pic:pic xmlns:pic="http://schemas.openxmlformats.org/drawingml/2006/picture">
-                        <pic:nvPicPr>
-                          <pic:cNvPr id="0" name="Picture 13"/>
-                          <pic:cNvPicPr>
-                            <a:picLocks noChangeAspect="1" noChangeArrowheads="1"/>
-                          </pic:cNvPicPr>
-                        </pic:nvPicPr>
-                        <pic:blipFill>
-                          <a:blip r:embed="rId16">
-                            <a:extLst>
-                              <a:ext uri="{28A0092B-C50C-407E-A947-70E740481C1C}">
-                                <a14:useLocalDpi xmlns:a14="http://schemas.microsoft.com/office/drawing/2010/main" val="0"/>
-                              </a:ext>
-                            </a:extLst>
-                          </a:blip>
-                          <a:srcRect/>
-                          <a:stretch>
-                            <a:fillRect/>
-                          </a:stretch>
-                        </pic:blipFill>
-                        <pic:spPr bwMode="auto">
-                          <a:xfrm>
-                            <a:off x="0" y="0"/>
-                            <a:ext cx="5612130" cy="3318510"/>
-                          </a:xfrm>
-                          <a:prstGeom prst="rect">
-                            <a:avLst/>
-                          </a:prstGeom>
-                          <a:noFill/>
-                          <a:ln>
-                            <a:noFill/>
-                          </a:ln>
-                        </pic:spPr>
-                      </pic:pic>
-                    </a:graphicData>
-                  </a:graphic>
-                </wp:inline>
-              </w:drawing>
-            </w:r>
-          </w:p>
-        </w:tc>
-      </w:tr>
-    </w:tbl>
-    <w:p/>
-    <w:tbl>
-      <w:tblPr>
-        <w:tblStyle w:val="Tablaconcuadrcula4-nfasis5"/>
-        <w:tblW w:w="0" w:type="auto"/>
-        <w:jc w:val="center"/>
-        <w:tblLook w:val="04A0" w:firstRow="1" w:lastRow="0" w:firstColumn="1" w:lastColumn="0" w:noHBand="0" w:noVBand="1"/>
-      </w:tblPr>
-      <w:tblGrid>
         <w:gridCol w:w="1702"/>
         <w:gridCol w:w="7418"/>
       </w:tblGrid>
@@ -3407,7 +3140,7 @@
                           </pic:cNvPicPr>
                         </pic:nvPicPr>
                         <pic:blipFill>
-                          <a:blip r:embed="rId17">
+                          <a:blip r:embed="rId15">
                             <a:extLst>
                               <a:ext uri="{28A0092B-C50C-407E-A947-70E740481C1C}">
                                 <a14:useLocalDpi xmlns:a14="http://schemas.microsoft.com/office/drawing/2010/main" val="0"/>
@@ -3443,13 +3176,6 @@
       </w:tr>
     </w:tbl>
     <w:p/>
-    <w:p/>
-    <w:p/>
-    <w:p/>
-    <w:p/>
-    <w:p/>
-    <w:p/>
-    <w:p/>
     <w:tbl>
       <w:tblPr>
         <w:tblStyle w:val="Tablaconcuadrcula4-nfasis5"/>
@@ -3587,7 +3313,7 @@
                           </pic:cNvPicPr>
                         </pic:nvPicPr>
                         <pic:blipFill rotWithShape="1">
-                          <a:blip r:embed="rId18">
+                          <a:blip r:embed="rId16">
                             <a:extLst>
                               <a:ext uri="{28A0092B-C50C-407E-A947-70E740481C1C}">
                                 <a14:useLocalDpi xmlns:a14="http://schemas.microsoft.com/office/drawing/2010/main" val="0"/>
@@ -3625,13 +3351,6 @@
         </w:tc>
       </w:tr>
     </w:tbl>
-    <w:p>
-      <w:pPr>
-        <w:rPr>
-          <w:u w:val="single"/>
-        </w:rPr>
-      </w:pPr>
-    </w:p>
     <w:p/>
     <w:sectPr>
       <w:pgSz w:w="12240" w:h="15840"/>
@@ -3644,7 +3363,7 @@
 </file>
 
 <file path=word/numbering.xml><?xml version="1.0" encoding="utf-8"?>
-<w:numbering xmlns:wpc="http://schemas.microsoft.com/office/word/2010/wordprocessingCanvas" xmlns:cx="http://schemas.microsoft.com/office/drawing/2014/chartex" xmlns:cx1="http://schemas.microsoft.com/office/drawing/2015/9/8/chartex" xmlns:cx2="http://schemas.microsoft.com/office/drawing/2015/10/21/chartex" xmlns:cx3="http://schemas.microsoft.com/office/drawing/2016/5/9/chartex" xmlns:cx4="http://schemas.microsoft.com/office/drawing/2016/5/10/chartex" xmlns:cx5="http://schemas.microsoft.com/office/drawing/2016/5/11/chartex" xmlns:cx6="http://schemas.microsoft.com/office/drawing/2016/5/12/chartex" xmlns:cx7="http://schemas.microsoft.com/office/drawing/2016/5/13/chartex" xmlns:cx8="http://schemas.microsoft.com/office/drawing/2016/5/14/chartex" xmlns:mc="http://schemas.openxmlformats.org/markup-compatibility/2006" xmlns:aink="http://schemas.microsoft.com/office/drawing/2016/ink" xmlns:am3d="http://schemas.microsoft.com/office/drawing/2017/model3d" xmlns:o="urn:schemas-microsoft-com:office:office" xmlns:r="http://schemas.openxmlformats.org/officeDocument/2006/relationships" xmlns:m="http://schemas.openxmlformats.org/officeDocument/2006/math" xmlns:v="urn:schemas-microsoft-com:vml" xmlns:wp14="http://schemas.microsoft.com/office/word/2010/wordprocessingDrawing" xmlns:wp="http://schemas.openxmlformats.org/drawingml/2006/wordprocessingDrawing" xmlns:w10="urn:schemas-microsoft-com:office:word" xmlns:w="http://schemas.openxmlformats.org/wordprocessingml/2006/main" xmlns:w14="http://schemas.microsoft.com/office/word/2010/wordml" xmlns:w15="http://schemas.microsoft.com/office/word/2012/wordml" xmlns:w16cid="http://schemas.microsoft.com/office/word/2016/wordml/cid" xmlns:w16se="http://schemas.microsoft.com/office/word/2015/wordml/symex" xmlns:wpg="http://schemas.microsoft.com/office/word/2010/wordprocessingGroup" xmlns:wpi="http://schemas.microsoft.com/office/word/2010/wordprocessingInk" xmlns:wne="http://schemas.microsoft.com/office/word/2006/wordml" xmlns:wps="http://schemas.microsoft.com/office/word/2010/wordprocessingShape" mc:Ignorable="w14 w15 w16se w16cid wp14">
+<w:numbering xmlns:wpc="http://schemas.microsoft.com/office/word/2010/wordprocessingCanvas" xmlns:cx="http://schemas.microsoft.com/office/drawing/2014/chartex" xmlns:cx1="http://schemas.microsoft.com/office/drawing/2015/9/8/chartex" xmlns:cx2="http://schemas.microsoft.com/office/drawing/2015/10/21/chartex" xmlns:cx3="http://schemas.microsoft.com/office/drawing/2016/5/9/chartex" xmlns:cx4="http://schemas.microsoft.com/office/drawing/2016/5/10/chartex" xmlns:cx5="http://schemas.microsoft.com/office/drawing/2016/5/11/chartex" xmlns:cx6="http://schemas.microsoft.com/office/drawing/2016/5/12/chartex" xmlns:cx7="http://schemas.microsoft.com/office/drawing/2016/5/13/chartex" xmlns:cx8="http://schemas.microsoft.com/office/drawing/2016/5/14/chartex" xmlns:mc="http://schemas.openxmlformats.org/markup-compatibility/2006" xmlns:aink="http://schemas.microsoft.com/office/drawing/2016/ink" xmlns:am3d="http://schemas.microsoft.com/office/drawing/2017/model3d" xmlns:o="urn:schemas-microsoft-com:office:office" xmlns:r="http://schemas.openxmlformats.org/officeDocument/2006/relationships" xmlns:m="http://schemas.openxmlformats.org/officeDocument/2006/math" xmlns:v="urn:schemas-microsoft-com:vml" xmlns:wp14="http://schemas.microsoft.com/office/word/2010/wordprocessingDrawing" xmlns:wp="http://schemas.openxmlformats.org/drawingml/2006/wordprocessingDrawing" xmlns:w10="urn:schemas-microsoft-com:office:word" xmlns:w="http://schemas.openxmlformats.org/wordprocessingml/2006/main" xmlns:w14="http://schemas.microsoft.com/office/word/2010/wordml" xmlns:w15="http://schemas.microsoft.com/office/word/2012/wordml" xmlns:w16cex="http://schemas.microsoft.com/office/word/2018/wordml/cex" xmlns:w16cid="http://schemas.microsoft.com/office/word/2016/wordml/cid" xmlns:w16="http://schemas.microsoft.com/office/word/2018/wordml" xmlns:w16se="http://schemas.microsoft.com/office/word/2015/wordml/symex" xmlns:wpg="http://schemas.microsoft.com/office/word/2010/wordprocessingGroup" xmlns:wpi="http://schemas.microsoft.com/office/word/2010/wordprocessingInk" xmlns:wne="http://schemas.microsoft.com/office/word/2006/wordml" xmlns:wps="http://schemas.microsoft.com/office/word/2010/wordprocessingShape" mc:Ignorable="w14 w15 w16se w16cid w16 w16cex wp14">
   <w:abstractNum w:abstractNumId="0" w15:restartNumberingAfterBreak="0">
     <w:nsid w:val="1AE33B57"/>
     <w:multiLevelType w:val="hybridMultilevel"/>
@@ -3859,7 +3578,7 @@
 </file>
 
 <file path=word/styles.xml><?xml version="1.0" encoding="utf-8"?>
-<w:styles xmlns:mc="http://schemas.openxmlformats.org/markup-compatibility/2006" xmlns:r="http://schemas.openxmlformats.org/officeDocument/2006/relationships" xmlns:w="http://schemas.openxmlformats.org/wordprocessingml/2006/main" xmlns:w14="http://schemas.microsoft.com/office/word/2010/wordml" xmlns:w15="http://schemas.microsoft.com/office/word/2012/wordml" xmlns:w16cid="http://schemas.microsoft.com/office/word/2016/wordml/cid" xmlns:w16se="http://schemas.microsoft.com/office/word/2015/wordml/symex" mc:Ignorable="w14 w15 w16se w16cid">
+<w:styles xmlns:mc="http://schemas.openxmlformats.org/markup-compatibility/2006" xmlns:r="http://schemas.openxmlformats.org/officeDocument/2006/relationships" xmlns:w="http://schemas.openxmlformats.org/wordprocessingml/2006/main" xmlns:w14="http://schemas.microsoft.com/office/word/2010/wordml" xmlns:w15="http://schemas.microsoft.com/office/word/2012/wordml" xmlns:w16cex="http://schemas.microsoft.com/office/word/2018/wordml/cex" xmlns:w16cid="http://schemas.microsoft.com/office/word/2016/wordml/cid" xmlns:w16="http://schemas.microsoft.com/office/word/2018/wordml" xmlns:w16se="http://schemas.microsoft.com/office/word/2015/wordml/symex" mc:Ignorable="w14 w15 w16se w16cid w16 w16cex">
   <w:docDefaults>
     <w:rPrDefault>
       <w:rPr>
@@ -3875,7 +3594,7 @@
       </w:pPr>
     </w:pPrDefault>
   </w:docDefaults>
-  <w:latentStyles w:defLockedState="0" w:defUIPriority="99" w:defSemiHidden="0" w:defUnhideWhenUsed="0" w:defQFormat="0" w:count="377">
+  <w:latentStyles w:defLockedState="0" w:defUIPriority="99" w:defSemiHidden="0" w:defUnhideWhenUsed="0" w:defQFormat="0" w:count="376">
     <w:lsdException w:name="Normal" w:uiPriority="0" w:qFormat="1"/>
     <w:lsdException w:name="heading 1" w:uiPriority="9" w:qFormat="1"/>
     <w:lsdException w:name="heading 2" w:semiHidden="1" w:uiPriority="9" w:unhideWhenUsed="1" w:qFormat="1"/>
@@ -3981,6 +3700,7 @@
     <w:lsdException w:name="HTML Sample" w:semiHidden="1" w:unhideWhenUsed="1"/>
     <w:lsdException w:name="HTML Typewriter" w:semiHidden="1" w:unhideWhenUsed="1"/>
     <w:lsdException w:name="HTML Variable" w:semiHidden="1" w:unhideWhenUsed="1"/>
+    <w:lsdException w:name="Normal Table" w:semiHidden="1" w:unhideWhenUsed="1"/>
     <w:lsdException w:name="annotation subject" w:semiHidden="1" w:unhideWhenUsed="1"/>
     <w:lsdException w:name="No List" w:semiHidden="1" w:unhideWhenUsed="1"/>
     <w:lsdException w:name="Outline List 1" w:semiHidden="1" w:unhideWhenUsed="1"/>
@@ -4027,8 +3747,10 @@
     <w:lsdException w:name="Table Subtle 2" w:semiHidden="1" w:unhideWhenUsed="1"/>
     <w:lsdException w:name="Table Web 1" w:semiHidden="1" w:unhideWhenUsed="1"/>
     <w:lsdException w:name="Table Web 2" w:semiHidden="1" w:unhideWhenUsed="1"/>
+    <w:lsdException w:name="Table Web 3" w:semiHidden="1" w:unhideWhenUsed="1"/>
     <w:lsdException w:name="Balloon Text" w:semiHidden="1" w:unhideWhenUsed="1"/>
     <w:lsdException w:name="Table Grid" w:uiPriority="39"/>
+    <w:lsdException w:name="Table Theme" w:semiHidden="1" w:unhideWhenUsed="1"/>
     <w:lsdException w:name="Placeholder Text" w:semiHidden="1"/>
     <w:lsdException w:name="No Spacing" w:uiPriority="1" w:qFormat="1"/>
     <w:lsdException w:name="Light Shading" w:uiPriority="60"/>
@@ -4249,7 +3971,6 @@
     <w:lsdException w:name="Hashtag" w:semiHidden="1" w:unhideWhenUsed="1"/>
     <w:lsdException w:name="Unresolved Mention" w:semiHidden="1" w:unhideWhenUsed="1"/>
     <w:lsdException w:name="Smart Link" w:semiHidden="1" w:unhideWhenUsed="1"/>
-    <w:lsdException w:name="Smart Link Error" w:semiHidden="1" w:unhideWhenUsed="1"/>
   </w:latentStyles>
   <w:style w:type="paragraph" w:default="1" w:styleId="Normal">
     <w:name w:val="Normal"/>

</xml_diff>